<commit_message>
Complete los endPoints de Vuelo, ya quedaría cumplida la User History 1
</commit_message>
<xml_diff>
--- a/Sistema de ventas de vuelos.docx
+++ b/Sistema de ventas de vuelos.docx
@@ -7,6 +7,7 @@
         <w:jc w:val="center"/>
         <w:rPr>
           <w:b/>
+          <w:color w:val="76923C" w:themeColor="accent3" w:themeShade="BF"/>
           <w:sz w:val="44"/>
           <w:szCs w:val="44"/>
         </w:rPr>
@@ -14,6 +15,7 @@
       <w:r>
         <w:rPr>
           <w:b/>
+          <w:color w:val="76923C" w:themeColor="accent3" w:themeShade="BF"/>
           <w:sz w:val="44"/>
           <w:szCs w:val="44"/>
         </w:rPr>
@@ -25,16 +27,24 @@
         <w:jc w:val="center"/>
         <w:rPr>
           <w:b/>
+          <w:color w:val="76923C" w:themeColor="accent3" w:themeShade="BF"/>
           <w:sz w:val="36"/>
           <w:szCs w:val="36"/>
         </w:rPr>
       </w:pPr>
     </w:p>
-    <w:p/>
+    <w:p>
+      <w:pPr>
+        <w:rPr>
+          <w:color w:val="76923C" w:themeColor="accent3" w:themeShade="BF"/>
+        </w:rPr>
+      </w:pPr>
+    </w:p>
     <w:p>
       <w:pPr>
         <w:rPr>
           <w:b/>
+          <w:color w:val="76923C" w:themeColor="accent3" w:themeShade="BF"/>
           <w:sz w:val="28"/>
           <w:szCs w:val="28"/>
         </w:rPr>
@@ -42,6 +52,7 @@
       <w:r>
         <w:rPr>
           <w:b/>
+          <w:color w:val="76923C" w:themeColor="accent3" w:themeShade="BF"/>
           <w:sz w:val="28"/>
           <w:szCs w:val="28"/>
           <w:highlight w:val="yellow"/>
@@ -51,36 +62,34 @@
       <w:r>
         <w:rPr>
           <w:b/>
+          <w:color w:val="76923C" w:themeColor="accent3" w:themeShade="BF"/>
           <w:sz w:val="28"/>
           <w:szCs w:val="28"/>
         </w:rPr>
         <w:t xml:space="preserve"> de la unidad de negocio: </w:t>
       </w:r>
-      <w:proofErr w:type="spellStart"/>
       <w:r>
         <w:rPr>
           <w:b/>
+          <w:color w:val="76923C" w:themeColor="accent3" w:themeShade="BF"/>
           <w:sz w:val="28"/>
           <w:szCs w:val="28"/>
           <w:highlight w:val="yellow"/>
         </w:rPr>
-        <w:t>FlySky</w:t>
-      </w:r>
-      <w:proofErr w:type="spellEnd"/>
-      <w:r>
-        <w:rPr>
-          <w:b/>
-          <w:sz w:val="28"/>
-          <w:szCs w:val="28"/>
-          <w:highlight w:val="yellow"/>
-        </w:rPr>
-        <w:t xml:space="preserve"> - Sistema de Ventas de Vuelos</w:t>
-      </w:r>
-    </w:p>
-    <w:p/>
-    <w:p>
-      <w:pPr>
-        <w:rPr>
+        <w:t>FlySky - Sistema de Ventas de Vuelos</w:t>
+      </w:r>
+    </w:p>
+    <w:p>
+      <w:pPr>
+        <w:rPr>
+          <w:color w:val="FF0000"/>
+        </w:rPr>
+      </w:pPr>
+    </w:p>
+    <w:p>
+      <w:pPr>
+        <w:rPr>
+          <w:color w:val="76923C" w:themeColor="accent3" w:themeShade="BF"/>
           <w:sz w:val="28"/>
           <w:szCs w:val="28"/>
           <w:u w:val="single"/>
@@ -88,6 +97,7 @@
       </w:pPr>
       <w:r>
         <w:rPr>
+          <w:color w:val="76923C" w:themeColor="accent3" w:themeShade="BF"/>
           <w:sz w:val="28"/>
           <w:szCs w:val="28"/>
           <w:u w:val="single"/>
@@ -95,103 +105,142 @@
         <w:t>Unidad de negocio:</w:t>
       </w:r>
     </w:p>
-    <w:p/>
-    <w:p>
-      <w:proofErr w:type="spellStart"/>
-      <w:r>
-        <w:t>FlySky</w:t>
-      </w:r>
-      <w:proofErr w:type="spellEnd"/>
-      <w:r>
-        <w:t xml:space="preserve"> es una agencia de viajes especializada en la venta de boletos de avión. Con el objetivo de mejorar la eficiencia operativa y brindar una experiencia de reserva más fluida y conveniente para los clientes, </w:t>
-      </w:r>
-      <w:proofErr w:type="spellStart"/>
-      <w:r>
-        <w:t>FlySky</w:t>
-      </w:r>
-      <w:proofErr w:type="spellEnd"/>
-      <w:r>
-        <w:t xml:space="preserve"> ha decidido desarrollar un </w:t>
-      </w:r>
-      <w:r>
-        <w:rPr>
+    <w:p>
+      <w:pPr>
+        <w:rPr>
+          <w:color w:val="76923C" w:themeColor="accent3" w:themeShade="BF"/>
+        </w:rPr>
+      </w:pPr>
+    </w:p>
+    <w:p>
+      <w:pPr>
+        <w:rPr>
+          <w:color w:val="76923C" w:themeColor="accent3" w:themeShade="BF"/>
+        </w:rPr>
+      </w:pPr>
+      <w:r>
+        <w:rPr>
+          <w:color w:val="76923C" w:themeColor="accent3" w:themeShade="BF"/>
+        </w:rPr>
+        <w:t xml:space="preserve">FlySky es una agencia de viajes especializada en la venta de boletos de avión. Con el objetivo de mejorar la eficiencia operativa y brindar una experiencia de reserva más fluida y conveniente para los clientes, FlySky ha decidido desarrollar un </w:t>
+      </w:r>
+      <w:r>
+        <w:rPr>
+          <w:color w:val="76923C" w:themeColor="accent3" w:themeShade="BF"/>
           <w:highlight w:val="yellow"/>
         </w:rPr>
         <w:t>sistema de ventas de vuelos personalizado</w:t>
       </w:r>
       <w:r>
+        <w:rPr>
+          <w:color w:val="76923C" w:themeColor="accent3" w:themeShade="BF"/>
+        </w:rPr>
         <w:t>.</w:t>
       </w:r>
     </w:p>
-    <w:p/>
-    <w:p>
-      <w:r>
-        <w:t xml:space="preserve">El sistema de ventas de vuelos de </w:t>
-      </w:r>
-      <w:proofErr w:type="spellStart"/>
-      <w:r>
-        <w:t>FlySky</w:t>
-      </w:r>
-      <w:proofErr w:type="spellEnd"/>
-      <w:r>
-        <w:t xml:space="preserve"> se diseñará para </w:t>
-      </w:r>
-      <w:r>
-        <w:rPr>
+    <w:p>
+      <w:pPr>
+        <w:rPr>
+          <w:color w:val="FF0000"/>
+        </w:rPr>
+      </w:pPr>
+    </w:p>
+    <w:p>
+      <w:pPr>
+        <w:rPr>
+          <w:color w:val="76923C" w:themeColor="accent3" w:themeShade="BF"/>
+        </w:rPr>
+      </w:pPr>
+      <w:r>
+        <w:rPr>
+          <w:color w:val="76923C" w:themeColor="accent3" w:themeShade="BF"/>
+        </w:rPr>
+        <w:t xml:space="preserve">El sistema de ventas de vuelos de FlySky se diseñará para </w:t>
+      </w:r>
+      <w:r>
+        <w:rPr>
+          <w:color w:val="76923C" w:themeColor="accent3" w:themeShade="BF"/>
           <w:highlight w:val="yellow"/>
         </w:rPr>
         <w:t>agilizar el proceso de reserva y ofrecer una amplia gama de opciones de vuelo a los clientes</w:t>
       </w:r>
       <w:r>
+        <w:rPr>
+          <w:color w:val="76923C" w:themeColor="accent3" w:themeShade="BF"/>
+        </w:rPr>
         <w:t xml:space="preserve">. El sistema </w:t>
       </w:r>
       <w:r>
         <w:rPr>
+          <w:color w:val="76923C" w:themeColor="accent3" w:themeShade="BF"/>
           <w:highlight w:val="yellow"/>
         </w:rPr>
         <w:t>permitirá a los usuarios</w:t>
       </w:r>
       <w:r>
+        <w:rPr>
+          <w:color w:val="76923C" w:themeColor="accent3" w:themeShade="BF"/>
+        </w:rPr>
         <w:t xml:space="preserve">, tanto a los </w:t>
       </w:r>
       <w:r>
         <w:rPr>
+          <w:color w:val="76923C" w:themeColor="accent3" w:themeShade="BF"/>
           <w:highlight w:val="yellow"/>
         </w:rPr>
         <w:t>agentes de ventas como a los clientes finales</w:t>
       </w:r>
       <w:r>
+        <w:rPr>
+          <w:color w:val="76923C" w:themeColor="accent3" w:themeShade="BF"/>
+        </w:rPr>
         <w:t xml:space="preserve">, </w:t>
       </w:r>
       <w:r>
         <w:rPr>
+          <w:color w:val="76923C" w:themeColor="accent3" w:themeShade="BF"/>
           <w:highlight w:val="green"/>
         </w:rPr>
         <w:t>acceder a una base de datos actualizada de vuelos</w:t>
       </w:r>
       <w:r>
+        <w:rPr>
+          <w:color w:val="76923C" w:themeColor="accent3" w:themeShade="BF"/>
+        </w:rPr>
         <w:t xml:space="preserve">, que incluirá información detallada sobre </w:t>
       </w:r>
       <w:r>
         <w:rPr>
+          <w:color w:val="76923C" w:themeColor="accent3" w:themeShade="BF"/>
           <w:highlight w:val="green"/>
         </w:rPr>
         <w:t>horarios, precios, aerolíneas, aeropuertos de origen y destino</w:t>
       </w:r>
       <w:r>
+        <w:rPr>
+          <w:color w:val="76923C" w:themeColor="accent3" w:themeShade="BF"/>
+        </w:rPr>
         <w:t>, entre otros datos relevantes.</w:t>
       </w:r>
     </w:p>
-    <w:p/>
-    <w:p>
-      <w:pPr>
-        <w:rPr>
+    <w:p>
+      <w:pPr>
+        <w:rPr>
+          <w:color w:val="FF0000"/>
+        </w:rPr>
+      </w:pPr>
+    </w:p>
+    <w:p>
+      <w:pPr>
+        <w:rPr>
+          <w:color w:val="76923C" w:themeColor="accent3" w:themeShade="BF"/>
           <w:sz w:val="28"/>
           <w:szCs w:val="28"/>
         </w:rPr>
       </w:pPr>
       <w:r>
         <w:rPr>
+          <w:color w:val="76923C" w:themeColor="accent3" w:themeShade="BF"/>
           <w:sz w:val="28"/>
           <w:szCs w:val="28"/>
           <w:u w:val="single"/>
@@ -200,425 +249,860 @@
       </w:r>
       <w:r>
         <w:rPr>
+          <w:color w:val="76923C" w:themeColor="accent3" w:themeShade="BF"/>
           <w:sz w:val="28"/>
           <w:szCs w:val="28"/>
         </w:rPr>
         <w:t>:</w:t>
       </w:r>
     </w:p>
-    <w:p/>
-    <w:p>
+    <w:p>
+      <w:pPr>
+        <w:rPr>
+          <w:color w:val="76923C" w:themeColor="accent3" w:themeShade="BF"/>
+        </w:rPr>
+      </w:pPr>
+    </w:p>
+    <w:p>
+      <w:pPr>
+        <w:rPr>
+          <w:color w:val="76923C" w:themeColor="accent3" w:themeShade="BF"/>
+        </w:rPr>
+      </w:pPr>
       <w:r>
         <w:rPr>
           <w:b/>
+          <w:color w:val="76923C" w:themeColor="accent3" w:themeShade="BF"/>
         </w:rPr>
         <w:t>Gestión de inventario de vuelos</w:t>
       </w:r>
       <w:r>
+        <w:rPr>
+          <w:color w:val="76923C" w:themeColor="accent3" w:themeShade="BF"/>
+        </w:rPr>
         <w:t xml:space="preserve">: El sistema proporcionará una interfaz intuitiva y fácil de usar para que los usuarios puedan buscar y explorar los vuelos disponibles. </w:t>
       </w:r>
       <w:r>
         <w:rPr>
+          <w:color w:val="76923C" w:themeColor="accent3" w:themeShade="BF"/>
           <w:highlight w:val="green"/>
         </w:rPr>
         <w:t>Mostrará información actualizada sobre los vuelos, incluyendo horarios, precios, disponibilidad de asientos, aerolíneas asociadas y opciones de conexión</w:t>
       </w:r>
       <w:r>
+        <w:rPr>
+          <w:color w:val="76923C" w:themeColor="accent3" w:themeShade="BF"/>
+        </w:rPr>
         <w:t>.</w:t>
       </w:r>
-    </w:p>
-    <w:p/>
-    <w:p>
-      <w:proofErr w:type="spellStart"/>
+      <w:r>
+        <w:rPr>
+          <w:color w:val="76923C" w:themeColor="accent3" w:themeShade="BF"/>
+        </w:rPr>
+        <w:t xml:space="preserve"> (PUNTO 1)</w:t>
+      </w:r>
+    </w:p>
+    <w:p>
+      <w:pPr>
+        <w:rPr>
+          <w:color w:val="76923C" w:themeColor="accent3" w:themeShade="BF"/>
+        </w:rPr>
+      </w:pPr>
+    </w:p>
+    <w:p>
+      <w:pPr>
+        <w:rPr>
+          <w:color w:val="76923C" w:themeColor="accent3" w:themeShade="BF"/>
+        </w:rPr>
+      </w:pPr>
       <w:r>
         <w:rPr>
           <w:b/>
+          <w:color w:val="76923C" w:themeColor="accent3" w:themeShade="BF"/>
           <w:u w:val="single"/>
         </w:rPr>
-        <w:t>User</w:t>
-      </w:r>
-      <w:proofErr w:type="spellEnd"/>
+        <w:t>User Story 1</w:t>
+      </w:r>
+      <w:r>
+        <w:rPr>
+          <w:color w:val="76923C" w:themeColor="accent3" w:themeShade="BF"/>
+        </w:rPr>
+        <w:t xml:space="preserve">: Como usuario, quiero poder </w:t>
+      </w:r>
+      <w:r>
+        <w:rPr>
+          <w:color w:val="76923C" w:themeColor="accent3" w:themeShade="BF"/>
+          <w:highlight w:val="green"/>
+        </w:rPr>
+        <w:t>ver la lista de vuelos disponibles con su información detallada, como horarios, precios y aerolíneas, para poder elegir el vuelo que mejor se adapte a mis necesidades</w:t>
+      </w:r>
+      <w:r>
+        <w:rPr>
+          <w:color w:val="76923C" w:themeColor="accent3" w:themeShade="BF"/>
+        </w:rPr>
+        <w:t>.</w:t>
+      </w:r>
+      <w:r>
+        <w:rPr>
+          <w:color w:val="76923C" w:themeColor="accent3" w:themeShade="BF"/>
+        </w:rPr>
+        <w:t xml:space="preserve"> </w:t>
+      </w:r>
+      <w:r>
+        <w:rPr>
+          <w:color w:val="76923C" w:themeColor="accent3" w:themeShade="BF"/>
+        </w:rPr>
+        <w:t>(PUNTO 1)</w:t>
+      </w:r>
+    </w:p>
+    <w:p>
+      <w:pPr>
+        <w:rPr>
+          <w:color w:val="FF0000"/>
+        </w:rPr>
+      </w:pPr>
+    </w:p>
+    <w:p>
+      <w:pPr>
+        <w:rPr>
+          <w:color w:val="FF0000"/>
+        </w:rPr>
+      </w:pPr>
       <w:r>
         <w:rPr>
           <w:b/>
+          <w:color w:val="FF0000"/>
+        </w:rPr>
+        <w:t>Proceso de reserva de boletos</w:t>
+      </w:r>
+      <w:r>
+        <w:rPr>
+          <w:color w:val="FF0000"/>
+        </w:rPr>
+        <w:t xml:space="preserve">: El sistema permitirá a </w:t>
+      </w:r>
+      <w:bookmarkStart w:id="0" w:name="_Hlk152445637"/>
+      <w:r>
+        <w:rPr>
+          <w:color w:val="FF0000"/>
+        </w:rPr>
+        <w:t xml:space="preserve">los usuarios </w:t>
+      </w:r>
+      <w:r>
+        <w:rPr>
+          <w:color w:val="FF0000"/>
+          <w:highlight w:val="green"/>
+        </w:rPr>
+        <w:t>seleccionar y reservar vuelos de manera rápida y sencilla</w:t>
+      </w:r>
+      <w:r>
+        <w:rPr>
+          <w:color w:val="FF0000"/>
+        </w:rPr>
+        <w:t>.</w:t>
+      </w:r>
+      <w:bookmarkEnd w:id="0"/>
+      <w:r>
+        <w:rPr>
+          <w:color w:val="FF0000"/>
+        </w:rPr>
+        <w:t xml:space="preserve"> Guiará a los usuarios a través de </w:t>
+      </w:r>
+      <w:r>
+        <w:rPr>
+          <w:color w:val="FF0000"/>
+          <w:highlight w:val="green"/>
+        </w:rPr>
+        <w:t xml:space="preserve">un proceso de reserva paso a paso, solicitando la información necesaria, como nombres de pasajeros, fechas de viaje, preferencias de asientos y detalles de </w:t>
+      </w:r>
+      <w:proofErr w:type="gramStart"/>
+      <w:r>
+        <w:rPr>
+          <w:color w:val="FF0000"/>
+          <w:highlight w:val="green"/>
+        </w:rPr>
+        <w:t>contacto</w:t>
+      </w:r>
+      <w:r>
+        <w:rPr>
+          <w:color w:val="FF0000"/>
+        </w:rPr>
+        <w:t>.</w:t>
+      </w:r>
+      <w:r>
+        <w:rPr>
+          <w:color w:val="FF0000"/>
+        </w:rPr>
+        <w:t>(</w:t>
+      </w:r>
+      <w:proofErr w:type="gramEnd"/>
+      <w:r>
+        <w:rPr>
+          <w:color w:val="FF0000"/>
+        </w:rPr>
+        <w:t>PUNTO 2)</w:t>
+      </w:r>
+    </w:p>
+    <w:p>
+      <w:pPr>
+        <w:rPr>
+          <w:color w:val="FF0000"/>
+        </w:rPr>
+      </w:pPr>
+    </w:p>
+    <w:p>
+      <w:pPr>
+        <w:rPr>
+          <w:color w:val="FF0000"/>
+        </w:rPr>
+      </w:pPr>
+      <w:r>
+        <w:rPr>
+          <w:b/>
+          <w:color w:val="FF0000"/>
           <w:u w:val="single"/>
         </w:rPr>
-        <w:t xml:space="preserve"> </w:t>
-      </w:r>
-      <w:proofErr w:type="spellStart"/>
+        <w:t>User Story 2</w:t>
+      </w:r>
+      <w:r>
+        <w:rPr>
+          <w:color w:val="FF0000"/>
+        </w:rPr>
+        <w:t xml:space="preserve">: Como usuario, quiero poder </w:t>
+      </w:r>
+      <w:r>
+        <w:rPr>
+          <w:color w:val="FF0000"/>
+          <w:highlight w:val="green"/>
+        </w:rPr>
+        <w:t xml:space="preserve">realizar una reserva de vuelo, ingresando los detalles requeridos, como nombres de pasajeros, fechas de viaje y preferencias de asientos, para asegurarme de tener un asiento reservado en el vuelo </w:t>
+      </w:r>
+      <w:proofErr w:type="gramStart"/>
+      <w:r>
+        <w:rPr>
+          <w:color w:val="FF0000"/>
+          <w:highlight w:val="green"/>
+        </w:rPr>
+        <w:t>deseado</w:t>
+      </w:r>
+      <w:r>
+        <w:rPr>
+          <w:color w:val="FF0000"/>
+        </w:rPr>
+        <w:t>.</w:t>
+      </w:r>
+      <w:r>
+        <w:rPr>
+          <w:color w:val="FF0000"/>
+        </w:rPr>
+        <w:t>(</w:t>
+      </w:r>
+      <w:proofErr w:type="gramEnd"/>
+      <w:r>
+        <w:rPr>
+          <w:color w:val="FF0000"/>
+        </w:rPr>
+        <w:t>PUNTO 2)</w:t>
+      </w:r>
+    </w:p>
+    <w:p>
+      <w:pPr>
+        <w:rPr>
+          <w:color w:val="FF0000"/>
+        </w:rPr>
+      </w:pPr>
+    </w:p>
+    <w:p>
+      <w:pPr>
+        <w:rPr>
+          <w:color w:val="FF0000"/>
+        </w:rPr>
+      </w:pPr>
       <w:r>
         <w:rPr>
           <w:b/>
+          <w:color w:val="FF0000"/>
+        </w:rPr>
+        <w:t>Integración de pagos seguros</w:t>
+      </w:r>
+      <w:r>
+        <w:rPr>
+          <w:color w:val="FF0000"/>
+        </w:rPr>
+        <w:t xml:space="preserve">: </w:t>
+      </w:r>
+      <w:r>
+        <w:rPr>
+          <w:color w:val="FF0000"/>
+          <w:highlight w:val="green"/>
+        </w:rPr>
+        <w:t xml:space="preserve">El sistema contará con un módulo de pago seguro que admitirá diversas opciones de pago, como tarjetas de crédito, transferencias bancarias y servicios de pago en línea. Los usuarios podrán realizar transacciones de forma segura y recibir confirmaciones de pago </w:t>
+      </w:r>
+      <w:proofErr w:type="gramStart"/>
+      <w:r>
+        <w:rPr>
+          <w:color w:val="FF0000"/>
+          <w:highlight w:val="green"/>
+        </w:rPr>
+        <w:t>inmediatas</w:t>
+      </w:r>
+      <w:r>
+        <w:rPr>
+          <w:color w:val="FF0000"/>
+        </w:rPr>
+        <w:t>.</w:t>
+      </w:r>
+      <w:r>
+        <w:rPr>
+          <w:color w:val="FF0000"/>
+        </w:rPr>
+        <w:t>(</w:t>
+      </w:r>
+      <w:proofErr w:type="gramEnd"/>
+      <w:r>
+        <w:rPr>
+          <w:color w:val="FF0000"/>
+        </w:rPr>
+        <w:t>PUNTO 3)</w:t>
+      </w:r>
+    </w:p>
+    <w:p>
+      <w:pPr>
+        <w:rPr>
+          <w:color w:val="FF0000"/>
+        </w:rPr>
+      </w:pPr>
+      <w:r>
+        <w:rPr>
+          <w:b/>
+          <w:color w:val="FF0000"/>
           <w:u w:val="single"/>
         </w:rPr>
-        <w:t>Story</w:t>
-      </w:r>
-      <w:proofErr w:type="spellEnd"/>
+        <w:lastRenderedPageBreak/>
+        <w:t>User Story 3</w:t>
+      </w:r>
+      <w:r>
+        <w:rPr>
+          <w:color w:val="FF0000"/>
+        </w:rPr>
+        <w:t xml:space="preserve">: </w:t>
+      </w:r>
+      <w:r>
+        <w:rPr>
+          <w:color w:val="FF0000"/>
+          <w:highlight w:val="green"/>
+        </w:rPr>
+        <w:t xml:space="preserve">Como usuario, quiero poder realizar pagos en línea de forma segura utilizando diferentes métodos de pago, como tarjetas de crédito o transferencias bancarias, para completar mi reserva de vuelo de manera conveniente y </w:t>
+      </w:r>
+      <w:proofErr w:type="gramStart"/>
+      <w:r>
+        <w:rPr>
+          <w:color w:val="FF0000"/>
+          <w:highlight w:val="green"/>
+        </w:rPr>
+        <w:t>confiable</w:t>
+      </w:r>
+      <w:r>
+        <w:rPr>
+          <w:color w:val="FF0000"/>
+        </w:rPr>
+        <w:t>.</w:t>
+      </w:r>
+      <w:r>
+        <w:rPr>
+          <w:color w:val="FF0000"/>
+        </w:rPr>
+        <w:t>(</w:t>
+      </w:r>
+      <w:proofErr w:type="gramEnd"/>
+      <w:r>
+        <w:rPr>
+          <w:color w:val="FF0000"/>
+        </w:rPr>
+        <w:t>PUNTO 3)</w:t>
+      </w:r>
+    </w:p>
+    <w:p>
+      <w:pPr>
+        <w:rPr>
+          <w:color w:val="FF0000"/>
+        </w:rPr>
+      </w:pPr>
+    </w:p>
+    <w:p>
+      <w:pPr>
+        <w:rPr>
+          <w:color w:val="FF0000"/>
+        </w:rPr>
+      </w:pPr>
       <w:r>
         <w:rPr>
           <w:b/>
+          <w:color w:val="FF0000"/>
+        </w:rPr>
+        <w:t>Gestión de clientes</w:t>
+      </w:r>
+      <w:r>
+        <w:rPr>
+          <w:color w:val="FF0000"/>
+        </w:rPr>
+        <w:t xml:space="preserve">: El sistema permitirá a FlySky </w:t>
+      </w:r>
+      <w:r>
+        <w:rPr>
+          <w:color w:val="FF0000"/>
+          <w:highlight w:val="green"/>
+        </w:rPr>
+        <w:t>administrar y mantener un registro actualizado de los datos de los clientes</w:t>
+      </w:r>
+      <w:r>
+        <w:rPr>
+          <w:color w:val="FF0000"/>
+        </w:rPr>
+        <w:t xml:space="preserve">. Esto </w:t>
+      </w:r>
+      <w:r>
+        <w:rPr>
+          <w:color w:val="FF0000"/>
+          <w:highlight w:val="green"/>
+        </w:rPr>
+        <w:t>incluirá información personal, historial de reservas, preferencias de viaje y detalles de contacto</w:t>
+      </w:r>
+      <w:r>
+        <w:rPr>
+          <w:color w:val="FF0000"/>
+        </w:rPr>
+        <w:t xml:space="preserve">. Con esta funcionalidad, FlySky podrá brindar un servicio personalizado, promociones especiales y recomendaciones basadas en las preferencias de cada </w:t>
+      </w:r>
+      <w:proofErr w:type="gramStart"/>
+      <w:r>
+        <w:rPr>
+          <w:color w:val="FF0000"/>
+        </w:rPr>
+        <w:t>cliente.</w:t>
+      </w:r>
+      <w:r>
+        <w:rPr>
+          <w:color w:val="FF0000"/>
+        </w:rPr>
+        <w:t>(</w:t>
+      </w:r>
+      <w:proofErr w:type="gramEnd"/>
+      <w:r>
+        <w:rPr>
+          <w:color w:val="FF0000"/>
+        </w:rPr>
+        <w:t>PUNTO 4 Y 5)</w:t>
+      </w:r>
+    </w:p>
+    <w:p>
+      <w:pPr>
+        <w:rPr>
+          <w:color w:val="FF0000"/>
+        </w:rPr>
+      </w:pPr>
+    </w:p>
+    <w:p>
+      <w:pPr>
+        <w:rPr>
+          <w:color w:val="FF0000"/>
+        </w:rPr>
+      </w:pPr>
+      <w:r>
+        <w:rPr>
+          <w:b/>
+          <w:color w:val="FF0000"/>
           <w:u w:val="single"/>
         </w:rPr>
-        <w:t xml:space="preserve"> 1</w:t>
-      </w:r>
-      <w:r>
-        <w:t xml:space="preserve">: Como usuario, quiero poder </w:t>
-      </w:r>
-      <w:r>
-        <w:rPr>
+        <w:t>User Story 4</w:t>
+      </w:r>
+      <w:r>
+        <w:rPr>
+          <w:color w:val="FF0000"/>
+        </w:rPr>
+        <w:t xml:space="preserve">: Como agente de ventas, quiero poder </w:t>
+      </w:r>
+      <w:r>
+        <w:rPr>
+          <w:color w:val="FF0000"/>
           <w:highlight w:val="green"/>
         </w:rPr>
-        <w:t>ver la lista de vuelos disponibles con su información detallada, como horarios, precios y aerolíneas, para poder elegir el vuelo que mejor se adapte a mis necesidades</w:t>
-      </w:r>
-      <w:r>
+        <w:t>acceder al historial de reservas y preferencias de viaje de un cliente</w:t>
+      </w:r>
+      <w:r>
+        <w:rPr>
+          <w:color w:val="FF0000"/>
+        </w:rPr>
+        <w:t xml:space="preserve">, para ofrecerle un servicio personalizado y promociones </w:t>
+      </w:r>
+      <w:proofErr w:type="gramStart"/>
+      <w:r>
+        <w:rPr>
+          <w:color w:val="FF0000"/>
+        </w:rPr>
+        <w:t>relevantes</w:t>
+      </w:r>
+      <w:r>
+        <w:rPr>
+          <w:color w:val="FF0000"/>
+        </w:rPr>
         <w:t>.</w:t>
       </w:r>
-    </w:p>
-    <w:p/>
-    <w:p>
+      <w:r>
+        <w:rPr>
+          <w:color w:val="FF0000"/>
+        </w:rPr>
+        <w:t>(</w:t>
+      </w:r>
+      <w:proofErr w:type="gramEnd"/>
+      <w:r>
+        <w:rPr>
+          <w:color w:val="FF0000"/>
+        </w:rPr>
+        <w:t>PUNTO 4 Y 5)</w:t>
+      </w:r>
+    </w:p>
+    <w:p>
+      <w:pPr>
+        <w:rPr>
+          <w:color w:val="FF0000"/>
+        </w:rPr>
+      </w:pPr>
+    </w:p>
+    <w:p>
+      <w:pPr>
+        <w:rPr>
+          <w:color w:val="FF0000"/>
+        </w:rPr>
+      </w:pPr>
       <w:r>
         <w:rPr>
           <w:b/>
-        </w:rPr>
-        <w:t>Proceso de reserva de boletos</w:t>
-      </w:r>
-      <w:r>
-        <w:t xml:space="preserve">: El sistema permitirá a los usuarios </w:t>
-      </w:r>
-      <w:r>
-        <w:rPr>
+          <w:color w:val="FF0000"/>
+        </w:rPr>
+        <w:t>Generación de informes y análisis</w:t>
+      </w:r>
+      <w:r>
+        <w:rPr>
+          <w:color w:val="FF0000"/>
+        </w:rPr>
+        <w:t xml:space="preserve">: El sistema proporcionará herramientas de generación de informes y análisis que permitirán a FlySky obtener una visión clara del rendimiento del negocio. Estos informes mostrarán estadísticas importantes, como el </w:t>
+      </w:r>
+      <w:r>
+        <w:rPr>
+          <w:color w:val="FF0000"/>
           <w:highlight w:val="green"/>
         </w:rPr>
-        <w:t>seleccionar y reservar vuelos de manera rápida y sencilla</w:t>
-      </w:r>
-      <w:r>
-        <w:t xml:space="preserve">. Guiará a los usuarios a través de </w:t>
-      </w:r>
-      <w:r>
-        <w:rPr>
+        <w:t>número de ventas diarias, ingresos generados, destinos populares y tendencias de reserva</w:t>
+      </w:r>
+      <w:r>
+        <w:rPr>
+          <w:color w:val="FF0000"/>
+        </w:rPr>
+        <w:t xml:space="preserve">, lo que permitirá a la empresa tomar decisiones estratégicas </w:t>
+      </w:r>
+      <w:proofErr w:type="gramStart"/>
+      <w:r>
+        <w:rPr>
+          <w:color w:val="FF0000"/>
+        </w:rPr>
+        <w:t>informadas</w:t>
+      </w:r>
+      <w:r>
+        <w:rPr>
+          <w:color w:val="FF0000"/>
+        </w:rPr>
+        <w:t>.</w:t>
+      </w:r>
+      <w:r>
+        <w:rPr>
+          <w:color w:val="FF0000"/>
+        </w:rPr>
+        <w:t>(</w:t>
+      </w:r>
+      <w:proofErr w:type="gramEnd"/>
+      <w:r>
+        <w:rPr>
+          <w:color w:val="FF0000"/>
+        </w:rPr>
+        <w:t xml:space="preserve">PUNTO </w:t>
+      </w:r>
+      <w:r>
+        <w:rPr>
+          <w:color w:val="FF0000"/>
+        </w:rPr>
+        <w:t>6</w:t>
+      </w:r>
+      <w:r>
+        <w:rPr>
+          <w:color w:val="FF0000"/>
+        </w:rPr>
+        <w:t>)</w:t>
+      </w:r>
+    </w:p>
+    <w:p>
+      <w:pPr>
+        <w:rPr>
+          <w:color w:val="FF0000"/>
+        </w:rPr>
+      </w:pPr>
+    </w:p>
+    <w:p>
+      <w:pPr>
+        <w:rPr>
+          <w:color w:val="FF0000"/>
+        </w:rPr>
+      </w:pPr>
+    </w:p>
+    <w:p>
+      <w:pPr>
+        <w:rPr>
+          <w:color w:val="FF0000"/>
+        </w:rPr>
+      </w:pPr>
+      <w:r>
+        <w:rPr>
+          <w:b/>
+          <w:color w:val="FF0000"/>
+          <w:u w:val="single"/>
+        </w:rPr>
+        <w:t>User Story 5</w:t>
+      </w:r>
+      <w:r>
+        <w:rPr>
+          <w:color w:val="FF0000"/>
+        </w:rPr>
+        <w:t xml:space="preserve">: Como administrador del sistema, quiero poder </w:t>
+      </w:r>
+      <w:r>
+        <w:rPr>
+          <w:color w:val="FF0000"/>
           <w:highlight w:val="green"/>
         </w:rPr>
-        <w:t>un proceso de reserva paso a paso, solicitando la información necesaria, como nombres de pasajeros, fechas de viaje, preferencias de asientos y detalles de contacto</w:t>
-      </w:r>
-      <w:r>
+        <w:t>generar informes diarios de ventas que muestren el número de ventas realizadas y los ingresos generados</w:t>
+      </w:r>
+      <w:r>
+        <w:rPr>
+          <w:color w:val="FF0000"/>
+        </w:rPr>
+        <w:t xml:space="preserve">, para analizar el rendimiento del negocio y tomar decisiones basadas en </w:t>
+      </w:r>
+      <w:proofErr w:type="gramStart"/>
+      <w:r>
+        <w:rPr>
+          <w:color w:val="FF0000"/>
+        </w:rPr>
+        <w:t>datos</w:t>
+      </w:r>
+      <w:r>
+        <w:rPr>
+          <w:color w:val="FF0000"/>
+        </w:rPr>
         <w:t>.</w:t>
       </w:r>
-    </w:p>
-    <w:p/>
-    <w:p>
-      <w:proofErr w:type="spellStart"/>
-      <w:r>
-        <w:rPr>
-          <w:b/>
-          <w:u w:val="single"/>
-        </w:rPr>
-        <w:t>User</w:t>
-      </w:r>
-      <w:proofErr w:type="spellEnd"/>
-      <w:r>
-        <w:rPr>
-          <w:b/>
-          <w:u w:val="single"/>
-        </w:rPr>
-        <w:t xml:space="preserve"> </w:t>
-      </w:r>
-      <w:proofErr w:type="spellStart"/>
-      <w:r>
-        <w:rPr>
-          <w:b/>
-          <w:u w:val="single"/>
-        </w:rPr>
-        <w:t>Story</w:t>
-      </w:r>
-      <w:proofErr w:type="spellEnd"/>
-      <w:r>
-        <w:rPr>
-          <w:b/>
-          <w:u w:val="single"/>
-        </w:rPr>
-        <w:t xml:space="preserve"> 2</w:t>
-      </w:r>
-      <w:r>
-        <w:t xml:space="preserve">: Como usuario, quiero poder </w:t>
-      </w:r>
-      <w:r>
-        <w:rPr>
-          <w:highlight w:val="green"/>
-        </w:rPr>
-        <w:t>realizar una reserva de vuelo, ingresando los detalles requeridos, como nombres de pasajeros, fechas de viaje y preferencias de asientos, para asegurarme de tener un asiento reservado en el vuelo deseado</w:t>
-      </w:r>
-      <w:r>
-        <w:t>.</w:t>
-      </w:r>
-    </w:p>
-    <w:p/>
-    <w:p>
-      <w:r>
-        <w:rPr>
-          <w:b/>
-        </w:rPr>
-        <w:t>Integración de pagos seguros</w:t>
-      </w:r>
-      <w:r>
-        <w:t xml:space="preserve">: </w:t>
-      </w:r>
-      <w:r>
-        <w:rPr>
-          <w:highlight w:val="green"/>
-        </w:rPr>
-        <w:t>El sistema contará con un módulo de pago seguro que admitirá diversas opciones de pago, como tarjetas de crédito, transferencias bancarias y servicios de pago en línea. Los usuarios podrán realizar transacciones de forma segura y recibir confirmaciones de pago inmediatas</w:t>
-      </w:r>
-      <w:r>
-        <w:t>.</w:t>
-      </w:r>
-    </w:p>
-    <w:p>
-      <w:proofErr w:type="spellStart"/>
-      <w:r>
-        <w:rPr>
-          <w:b/>
-          <w:u w:val="single"/>
-        </w:rPr>
-        <w:lastRenderedPageBreak/>
-        <w:t>User</w:t>
-      </w:r>
-      <w:proofErr w:type="spellEnd"/>
-      <w:r>
-        <w:rPr>
-          <w:b/>
-          <w:u w:val="single"/>
-        </w:rPr>
-        <w:t xml:space="preserve"> </w:t>
-      </w:r>
-      <w:proofErr w:type="spellStart"/>
-      <w:r>
-        <w:rPr>
-          <w:b/>
-          <w:u w:val="single"/>
-        </w:rPr>
-        <w:t>Story</w:t>
-      </w:r>
-      <w:proofErr w:type="spellEnd"/>
-      <w:r>
-        <w:rPr>
-          <w:b/>
-          <w:u w:val="single"/>
-        </w:rPr>
-        <w:t xml:space="preserve"> 3</w:t>
-      </w:r>
-      <w:r>
-        <w:t xml:space="preserve">: </w:t>
-      </w:r>
-      <w:r>
-        <w:rPr>
-          <w:highlight w:val="green"/>
-        </w:rPr>
-        <w:t>Como usuario, quiero poder realizar pagos en línea de forma segura utilizando diferentes métodos de pago, como tarjetas de crédito o transferencias bancarias, para completar mi reserva de vuelo de manera conveniente y confiable</w:t>
-      </w:r>
-      <w:r>
-        <w:t>.</w:t>
-      </w:r>
-    </w:p>
-    <w:p/>
-    <w:p>
-      <w:r>
-        <w:rPr>
-          <w:b/>
-        </w:rPr>
-        <w:t>Gestión de clientes</w:t>
-      </w:r>
-      <w:r>
-        <w:t xml:space="preserve">: El sistema permitirá a </w:t>
-      </w:r>
-      <w:proofErr w:type="spellStart"/>
-      <w:r>
-        <w:t>FlySky</w:t>
-      </w:r>
-      <w:proofErr w:type="spellEnd"/>
-      <w:r>
-        <w:t xml:space="preserve"> </w:t>
-      </w:r>
-      <w:r>
-        <w:rPr>
-          <w:highlight w:val="green"/>
-        </w:rPr>
-        <w:t>administrar y mantener un registro actualizado de los datos de los clientes</w:t>
-      </w:r>
-      <w:r>
-        <w:t xml:space="preserve">. Esto </w:t>
-      </w:r>
-      <w:r>
-        <w:rPr>
-          <w:highlight w:val="green"/>
-        </w:rPr>
-        <w:t>incluirá información personal, historial de reservas, preferencias de viaje y detalles de contacto</w:t>
-      </w:r>
-      <w:r>
-        <w:t xml:space="preserve">. Con esta funcionalidad, </w:t>
-      </w:r>
-      <w:proofErr w:type="spellStart"/>
-      <w:r>
-        <w:t>FlySky</w:t>
-      </w:r>
-      <w:proofErr w:type="spellEnd"/>
-      <w:r>
-        <w:t xml:space="preserve"> podrá brindar un servicio personalizado, promociones especiales y recomendaciones basadas en las preferencias de cada cliente.</w:t>
-      </w:r>
-    </w:p>
-    <w:p/>
-    <w:p>
-      <w:proofErr w:type="spellStart"/>
-      <w:r>
-        <w:rPr>
-          <w:b/>
-          <w:u w:val="single"/>
-        </w:rPr>
-        <w:t>User</w:t>
-      </w:r>
-      <w:proofErr w:type="spellEnd"/>
-      <w:r>
-        <w:rPr>
-          <w:b/>
-          <w:u w:val="single"/>
-        </w:rPr>
-        <w:t xml:space="preserve"> </w:t>
-      </w:r>
-      <w:proofErr w:type="spellStart"/>
-      <w:r>
-        <w:rPr>
-          <w:b/>
-          <w:u w:val="single"/>
-        </w:rPr>
-        <w:t>Story</w:t>
-      </w:r>
-      <w:proofErr w:type="spellEnd"/>
-      <w:r>
-        <w:rPr>
-          <w:b/>
-          <w:u w:val="single"/>
-        </w:rPr>
-        <w:t xml:space="preserve"> 4</w:t>
-      </w:r>
-      <w:r>
-        <w:t xml:space="preserve">: Como agente de ventas, quiero poder </w:t>
-      </w:r>
-      <w:r>
-        <w:rPr>
-          <w:highlight w:val="green"/>
-        </w:rPr>
-        <w:t>acceder al historial de reservas y preferencias de viaje de un cliente</w:t>
-      </w:r>
-      <w:r>
-        <w:t>, para ofrecerle un servicio personalizado y promociones relevantes.</w:t>
-      </w:r>
-    </w:p>
-    <w:p/>
-    <w:p>
-      <w:r>
-        <w:rPr>
-          <w:b/>
-        </w:rPr>
-        <w:t>Generación de informes y análisis</w:t>
-      </w:r>
-      <w:r>
-        <w:t xml:space="preserve">: El sistema proporcionará herramientas de generación de informes y análisis que permitirán a </w:t>
-      </w:r>
-      <w:proofErr w:type="spellStart"/>
-      <w:r>
-        <w:t>FlySky</w:t>
-      </w:r>
-      <w:proofErr w:type="spellEnd"/>
-      <w:r>
-        <w:t xml:space="preserve"> obtener una visión clara del rendimiento del negocio. Estos informes mostrarán estadísticas importantes, como el </w:t>
-      </w:r>
-      <w:r>
-        <w:rPr>
-          <w:highlight w:val="green"/>
-        </w:rPr>
-        <w:t>número de ventas diarias, ingresos generados, destinos populares y tendencias de reserva</w:t>
-      </w:r>
-      <w:r>
-        <w:t>, lo que permitirá a la empresa tomar decisiones estratégicas informadas.</w:t>
-      </w:r>
-    </w:p>
-    <w:p/>
-    <w:p>
-      <w:proofErr w:type="spellStart"/>
-      <w:r>
-        <w:rPr>
-          <w:b/>
-          <w:u w:val="single"/>
-        </w:rPr>
-        <w:t>User</w:t>
-      </w:r>
-      <w:proofErr w:type="spellEnd"/>
-      <w:r>
-        <w:rPr>
-          <w:b/>
-          <w:u w:val="single"/>
-        </w:rPr>
-        <w:t xml:space="preserve"> </w:t>
-      </w:r>
-      <w:proofErr w:type="spellStart"/>
-      <w:r>
-        <w:rPr>
-          <w:b/>
-          <w:u w:val="single"/>
-        </w:rPr>
-        <w:t>Story</w:t>
-      </w:r>
-      <w:proofErr w:type="spellEnd"/>
-      <w:r>
-        <w:rPr>
-          <w:b/>
-          <w:u w:val="single"/>
-        </w:rPr>
-        <w:t xml:space="preserve"> 5</w:t>
-      </w:r>
-      <w:r>
-        <w:t xml:space="preserve">: Como administrador del sistema, quiero poder </w:t>
-      </w:r>
-      <w:r>
-        <w:rPr>
-          <w:highlight w:val="green"/>
-        </w:rPr>
-        <w:t>generar informes diarios de ventas que muestren el número de ventas realizadas y los ingresos generados</w:t>
-      </w:r>
-      <w:r>
-        <w:t>, para analizar el rendimiento del negocio y tomar decisiones basadas en datos.</w:t>
-      </w:r>
-    </w:p>
-    <w:p/>
-    <w:p>
-      <w:r>
-        <w:t xml:space="preserve">El sistema de ventas de vuelos de </w:t>
-      </w:r>
-      <w:proofErr w:type="spellStart"/>
-      <w:r>
-        <w:t>FlySky</w:t>
-      </w:r>
-      <w:proofErr w:type="spellEnd"/>
-      <w:r>
-        <w:t xml:space="preserve"> tiene como objetivo mejorar la experiencia del cliente al simplificar el proceso de reserva de boletos, ofrecer opciones de vuelo más completas y garantizar transacciones seguras. Se desarrollará una API </w:t>
-      </w:r>
-      <w:proofErr w:type="spellStart"/>
-      <w:r>
-        <w:t>RESTful</w:t>
-      </w:r>
-      <w:proofErr w:type="spellEnd"/>
-      <w:r>
-        <w:t xml:space="preserve"> en Java para implementar estas funcionalidades. Al utilizar esta API, </w:t>
-      </w:r>
-      <w:proofErr w:type="spellStart"/>
-      <w:r>
-        <w:t>FlySky</w:t>
-      </w:r>
-      <w:proofErr w:type="spellEnd"/>
-      <w:r>
-        <w:t xml:space="preserve"> busca fortalecer su posición en el mercado de agencias de viajes y brindar un servicio excepcional a sus clientes, superando sus expectativas y fomentando relaciones comerciales duraderas.</w:t>
-      </w:r>
-    </w:p>
-    <w:p/>
+      <w:r>
+        <w:rPr>
+          <w:color w:val="FF0000"/>
+        </w:rPr>
+        <w:t>(</w:t>
+      </w:r>
+      <w:proofErr w:type="gramEnd"/>
+      <w:r>
+        <w:rPr>
+          <w:color w:val="FF0000"/>
+        </w:rPr>
+        <w:t>PUNTO 6)</w:t>
+      </w:r>
+    </w:p>
+    <w:p>
+      <w:pPr>
+        <w:rPr>
+          <w:color w:val="FF0000"/>
+        </w:rPr>
+      </w:pPr>
+    </w:p>
+    <w:p>
+      <w:pPr>
+        <w:rPr>
+          <w:color w:val="FF0000"/>
+        </w:rPr>
+      </w:pPr>
+      <w:r>
+        <w:rPr>
+          <w:color w:val="FF0000"/>
+        </w:rPr>
+        <w:t>El sistema de ventas de vuelos de FlySky tiene como objetivo mejorar la experiencia del cliente al simplificar el proceso de reserva de boletos, ofrecer opciones de vuelo más completas y garantizar transacciones seguras. Se desarrollará una API RESTful en Java para implementar estas funcionalidades. Al utilizar esta API, FlySky busca fortalecer su posición en el mercado de agencias de viajes y brindar un servicio excepcional a sus clientes, superando sus expectativas y fomentando relaciones comerciales duraderas.</w:t>
+      </w:r>
+    </w:p>
+    <w:p>
+      <w:pPr>
+        <w:rPr>
+          <w:color w:val="FF0000"/>
+        </w:rPr>
+      </w:pPr>
+    </w:p>
+    <w:p>
+      <w:pPr>
+        <w:rPr>
+          <w:color w:val="FF0000"/>
+        </w:rPr>
+      </w:pPr>
+    </w:p>
+    <w:p>
+      <w:pPr>
+        <w:pStyle w:val="Prrafodelista"/>
+        <w:numPr>
+          <w:ilvl w:val="0"/>
+          <w:numId w:val="1"/>
+        </w:numPr>
+        <w:rPr>
+          <w:color w:val="76923C" w:themeColor="accent3" w:themeShade="BF"/>
+        </w:rPr>
+      </w:pPr>
+      <w:r>
+        <w:rPr>
+          <w:color w:val="76923C" w:themeColor="accent3" w:themeShade="BF"/>
+        </w:rPr>
+        <w:t>Buscar y Explorar los Vuelos Disponibles.</w:t>
+      </w:r>
+    </w:p>
+    <w:p>
+      <w:pPr>
+        <w:pStyle w:val="Prrafodelista"/>
+        <w:numPr>
+          <w:ilvl w:val="0"/>
+          <w:numId w:val="1"/>
+        </w:numPr>
+        <w:rPr>
+          <w:color w:val="FF0000"/>
+        </w:rPr>
+      </w:pPr>
+      <w:r>
+        <w:rPr>
+          <w:color w:val="FF0000"/>
+        </w:rPr>
+        <w:t>L</w:t>
+      </w:r>
+      <w:r>
+        <w:rPr>
+          <w:color w:val="FF0000"/>
+        </w:rPr>
+        <w:t xml:space="preserve">os usuarios </w:t>
+      </w:r>
+      <w:r>
+        <w:rPr>
+          <w:color w:val="FF0000"/>
+        </w:rPr>
+        <w:t xml:space="preserve">podrán </w:t>
+      </w:r>
+      <w:r>
+        <w:rPr>
+          <w:color w:val="FF0000"/>
+        </w:rPr>
+        <w:t>seleccionar y reservar vuelos de manera rápida y sencilla.</w:t>
+      </w:r>
+    </w:p>
+    <w:p>
+      <w:pPr>
+        <w:pStyle w:val="Prrafodelista"/>
+        <w:numPr>
+          <w:ilvl w:val="0"/>
+          <w:numId w:val="1"/>
+        </w:numPr>
+        <w:rPr>
+          <w:color w:val="FF0000"/>
+        </w:rPr>
+      </w:pPr>
+      <w:r>
+        <w:rPr>
+          <w:color w:val="FF0000"/>
+        </w:rPr>
+        <w:t>Incluir en la reserva la forma de pago seleccionada por el cliente.</w:t>
+      </w:r>
+    </w:p>
+    <w:p>
+      <w:pPr>
+        <w:pStyle w:val="Prrafodelista"/>
+        <w:numPr>
+          <w:ilvl w:val="0"/>
+          <w:numId w:val="1"/>
+        </w:numPr>
+        <w:rPr>
+          <w:color w:val="FF0000"/>
+        </w:rPr>
+      </w:pPr>
+      <w:r>
+        <w:rPr>
+          <w:color w:val="FF0000"/>
+        </w:rPr>
+        <w:t>Historial de Reservas.</w:t>
+      </w:r>
+    </w:p>
+    <w:p>
+      <w:pPr>
+        <w:pStyle w:val="Prrafodelista"/>
+        <w:numPr>
+          <w:ilvl w:val="0"/>
+          <w:numId w:val="1"/>
+        </w:numPr>
+        <w:rPr>
+          <w:color w:val="FF0000"/>
+        </w:rPr>
+      </w:pPr>
+      <w:r>
+        <w:rPr>
+          <w:color w:val="FF0000"/>
+        </w:rPr>
+        <w:t>Historial de Preferencias de Viaje de un Cliente.</w:t>
+      </w:r>
+    </w:p>
+    <w:p>
+      <w:pPr>
+        <w:pStyle w:val="Prrafodelista"/>
+        <w:numPr>
+          <w:ilvl w:val="0"/>
+          <w:numId w:val="1"/>
+        </w:numPr>
+        <w:rPr>
+          <w:color w:val="FF0000"/>
+        </w:rPr>
+      </w:pPr>
+      <w:r>
+        <w:rPr>
+          <w:color w:val="FF0000"/>
+        </w:rPr>
+        <w:t xml:space="preserve">Resumen diario de Ventas (Cantidades diarias, </w:t>
+      </w:r>
+      <w:proofErr w:type="gramStart"/>
+      <w:r>
+        <w:rPr>
+          <w:color w:val="FF0000"/>
+        </w:rPr>
+        <w:t>dinero recaudados</w:t>
+      </w:r>
+      <w:proofErr w:type="gramEnd"/>
+      <w:r>
+        <w:rPr>
+          <w:color w:val="FF0000"/>
+        </w:rPr>
+        <w:t>, destinos populares, tendencias de reserva)</w:t>
+      </w:r>
+    </w:p>
+    <w:p>
+      <w:pPr>
+        <w:pStyle w:val="Prrafodelista"/>
+        <w:rPr>
+          <w:color w:val="FF0000"/>
+        </w:rPr>
+      </w:pPr>
+    </w:p>
+    <w:p>
+      <w:pPr>
+        <w:rPr>
+          <w:color w:val="FF0000"/>
+        </w:rPr>
+      </w:pPr>
+    </w:p>
     <w:sectPr>
       <w:pgSz w:w="11909" w:h="16834"/>
       <w:pgMar w:top="1440" w:right="1440" w:bottom="1440" w:left="1440" w:header="720" w:footer="720" w:gutter="0"/>
@@ -627,6 +1111,103 @@
     </w:sectPr>
   </w:body>
 </w:document>
+</file>
+
+<file path=word/numbering.xml><?xml version="1.0" encoding="utf-8"?>
+<w:numbering xmlns:wpc="http://schemas.microsoft.com/office/word/2010/wordprocessingCanvas" xmlns:cx="http://schemas.microsoft.com/office/drawing/2014/chartex" xmlns:cx1="http://schemas.microsoft.com/office/drawing/2015/9/8/chartex" xmlns:cx2="http://schemas.microsoft.com/office/drawing/2015/10/21/chartex" xmlns:cx3="http://schemas.microsoft.com/office/drawing/2016/5/9/chartex" xmlns:cx4="http://schemas.microsoft.com/office/drawing/2016/5/10/chartex" xmlns:cx5="http://schemas.microsoft.com/office/drawing/2016/5/11/chartex" xmlns:cx6="http://schemas.microsoft.com/office/drawing/2016/5/12/chartex" xmlns:cx7="http://schemas.microsoft.com/office/drawing/2016/5/13/chartex" xmlns:cx8="http://schemas.microsoft.com/office/drawing/2016/5/14/chartex" xmlns:mc="http://schemas.openxmlformats.org/markup-compatibility/2006" xmlns:aink="http://schemas.microsoft.com/office/drawing/2016/ink" xmlns:am3d="http://schemas.microsoft.com/office/drawing/2017/model3d" xmlns:o="urn:schemas-microsoft-com:office:office" xmlns:oel="http://schemas.microsoft.com/office/2019/extlst" xmlns:r="http://schemas.openxmlformats.org/officeDocument/2006/relationships" xmlns:m="http://schemas.openxmlformats.org/officeDocument/2006/math" xmlns:v="urn:schemas-microsoft-com:vml" xmlns:wp14="http://schemas.microsoft.com/office/word/2010/wordprocessingDrawing" xmlns:wp="http://schemas.openxmlformats.org/drawingml/2006/wordprocessingDrawing" xmlns:w10="urn:schemas-microsoft-com:office:word" xmlns:w="http://schemas.openxmlformats.org/wordprocessingml/2006/main" xmlns:w14="http://schemas.microsoft.com/office/word/2010/wordml" xmlns:w15="http://schemas.microsoft.com/office/word/2012/wordml" xmlns:w16cex="http://schemas.microsoft.com/office/word/2018/wordml/cex" xmlns:w16cid="http://schemas.microsoft.com/office/word/2016/wordml/cid" xmlns:w16="http://schemas.microsoft.com/office/word/2018/wordml" xmlns:w16sdtdh="http://schemas.microsoft.com/office/word/2020/wordml/sdtdatahash" xmlns:w16se="http://schemas.microsoft.com/office/word/2015/wordml/symex" xmlns:wpg="http://schemas.microsoft.com/office/word/2010/wordprocessingGroup" xmlns:wpi="http://schemas.microsoft.com/office/word/2010/wordprocessingInk" xmlns:wne="http://schemas.microsoft.com/office/word/2006/wordml" xmlns:wps="http://schemas.microsoft.com/office/word/2010/wordprocessingShape" mc:Ignorable="w14 w15 w16se w16cid w16 w16cex w16sdtdh wp14">
+  <w:abstractNum w:abstractNumId="0" w15:restartNumberingAfterBreak="0">
+    <w:nsid w:val="3615047E"/>
+    <w:multiLevelType w:val="hybridMultilevel"/>
+    <w:tmpl w:val="BC2A30C4"/>
+    <w:lvl w:ilvl="0" w:tplc="2C0A000F">
+      <w:start w:val="1"/>
+      <w:numFmt w:val="decimal"/>
+      <w:lvlText w:val="%1."/>
+      <w:lvlJc w:val="left"/>
+      <w:pPr>
+        <w:ind w:left="720" w:hanging="360"/>
+      </w:pPr>
+      <w:rPr>
+        <w:rFonts w:hint="default"/>
+      </w:rPr>
+    </w:lvl>
+    <w:lvl w:ilvl="1" w:tplc="2C0A0019" w:tentative="1">
+      <w:start w:val="1"/>
+      <w:numFmt w:val="lowerLetter"/>
+      <w:lvlText w:val="%2."/>
+      <w:lvlJc w:val="left"/>
+      <w:pPr>
+        <w:ind w:left="1440" w:hanging="360"/>
+      </w:pPr>
+    </w:lvl>
+    <w:lvl w:ilvl="2" w:tplc="2C0A001B" w:tentative="1">
+      <w:start w:val="1"/>
+      <w:numFmt w:val="lowerRoman"/>
+      <w:lvlText w:val="%3."/>
+      <w:lvlJc w:val="right"/>
+      <w:pPr>
+        <w:ind w:left="2160" w:hanging="180"/>
+      </w:pPr>
+    </w:lvl>
+    <w:lvl w:ilvl="3" w:tplc="2C0A000F" w:tentative="1">
+      <w:start w:val="1"/>
+      <w:numFmt w:val="decimal"/>
+      <w:lvlText w:val="%4."/>
+      <w:lvlJc w:val="left"/>
+      <w:pPr>
+        <w:ind w:left="2880" w:hanging="360"/>
+      </w:pPr>
+    </w:lvl>
+    <w:lvl w:ilvl="4" w:tplc="2C0A0019" w:tentative="1">
+      <w:start w:val="1"/>
+      <w:numFmt w:val="lowerLetter"/>
+      <w:lvlText w:val="%5."/>
+      <w:lvlJc w:val="left"/>
+      <w:pPr>
+        <w:ind w:left="3600" w:hanging="360"/>
+      </w:pPr>
+    </w:lvl>
+    <w:lvl w:ilvl="5" w:tplc="2C0A001B" w:tentative="1">
+      <w:start w:val="1"/>
+      <w:numFmt w:val="lowerRoman"/>
+      <w:lvlText w:val="%6."/>
+      <w:lvlJc w:val="right"/>
+      <w:pPr>
+        <w:ind w:left="4320" w:hanging="180"/>
+      </w:pPr>
+    </w:lvl>
+    <w:lvl w:ilvl="6" w:tplc="2C0A000F" w:tentative="1">
+      <w:start w:val="1"/>
+      <w:numFmt w:val="decimal"/>
+      <w:lvlText w:val="%7."/>
+      <w:lvlJc w:val="left"/>
+      <w:pPr>
+        <w:ind w:left="5040" w:hanging="360"/>
+      </w:pPr>
+    </w:lvl>
+    <w:lvl w:ilvl="7" w:tplc="2C0A0019" w:tentative="1">
+      <w:start w:val="1"/>
+      <w:numFmt w:val="lowerLetter"/>
+      <w:lvlText w:val="%8."/>
+      <w:lvlJc w:val="left"/>
+      <w:pPr>
+        <w:ind w:left="5760" w:hanging="360"/>
+      </w:pPr>
+    </w:lvl>
+    <w:lvl w:ilvl="8" w:tplc="2C0A001B" w:tentative="1">
+      <w:start w:val="1"/>
+      <w:numFmt w:val="lowerRoman"/>
+      <w:lvlText w:val="%9."/>
+      <w:lvlJc w:val="right"/>
+      <w:pPr>
+        <w:ind w:left="6480" w:hanging="180"/>
+      </w:pPr>
+    </w:lvl>
+  </w:abstractNum>
+  <w:num w:numId="1" w16cid:durableId="514853984">
+    <w:abstractNumId w:val="0"/>
+  </w:num>
+</w:numbering>
 </file>
 
 <file path=word/styles.xml><?xml version="1.0" encoding="utf-8"?>
@@ -1212,6 +1793,17 @@
       <w:szCs w:val="30"/>
     </w:rPr>
   </w:style>
+  <w:style w:type="paragraph" w:styleId="Prrafodelista">
+    <w:name w:val="List Paragraph"/>
+    <w:basedOn w:val="Normal"/>
+    <w:uiPriority w:val="34"/>
+    <w:qFormat/>
+    <w:rsid w:val="00147721"/>
+    <w:pPr>
+      <w:ind w:left="720"/>
+      <w:contextualSpacing/>
+    </w:pPr>
+  </w:style>
 </w:styles>
 </file>
 

</xml_diff>

<commit_message>
Trabajamos con el grupo los errores en el lanzamiento de excepciones del Service de Aerolinea
</commit_message>
<xml_diff>
--- a/Sistema de ventas de vuelos.docx
+++ b/Sistema de ventas de vuelos.docx
@@ -68,6 +68,7 @@
         </w:rPr>
         <w:t xml:space="preserve"> de la unidad de negocio: </w:t>
       </w:r>
+      <w:proofErr w:type="spellStart"/>
       <w:r>
         <w:rPr>
           <w:b/>
@@ -76,7 +77,18 @@
           <w:szCs w:val="28"/>
           <w:highlight w:val="yellow"/>
         </w:rPr>
-        <w:t>FlySky - Sistema de Ventas de Vuelos</w:t>
+        <w:t>FlySky</w:t>
+      </w:r>
+      <w:proofErr w:type="spellEnd"/>
+      <w:r>
+        <w:rPr>
+          <w:b/>
+          <w:color w:val="76923C" w:themeColor="accent3" w:themeShade="BF"/>
+          <w:sz w:val="28"/>
+          <w:szCs w:val="28"/>
+          <w:highlight w:val="yellow"/>
+        </w:rPr>
+        <w:t xml:space="preserve"> - Sistema de Ventas de Vuelos</w:t>
       </w:r>
     </w:p>
     <w:p>
@@ -118,11 +130,33 @@
           <w:color w:val="76923C" w:themeColor="accent3" w:themeShade="BF"/>
         </w:rPr>
       </w:pPr>
-      <w:r>
-        <w:rPr>
-          <w:color w:val="76923C" w:themeColor="accent3" w:themeShade="BF"/>
-        </w:rPr>
-        <w:t xml:space="preserve">FlySky es una agencia de viajes especializada en la venta de boletos de avión. Con el objetivo de mejorar la eficiencia operativa y brindar una experiencia de reserva más fluida y conveniente para los clientes, FlySky ha decidido desarrollar un </w:t>
+      <w:proofErr w:type="spellStart"/>
+      <w:r>
+        <w:rPr>
+          <w:color w:val="76923C" w:themeColor="accent3" w:themeShade="BF"/>
+        </w:rPr>
+        <w:t>FlySky</w:t>
+      </w:r>
+      <w:proofErr w:type="spellEnd"/>
+      <w:r>
+        <w:rPr>
+          <w:color w:val="76923C" w:themeColor="accent3" w:themeShade="BF"/>
+        </w:rPr>
+        <w:t xml:space="preserve"> es una agencia de viajes especializada en la venta de boletos de avión. Con el objetivo de mejorar la eficiencia operativa y brindar una experiencia de reserva más fluida y conveniente para los clientes, </w:t>
+      </w:r>
+      <w:proofErr w:type="spellStart"/>
+      <w:r>
+        <w:rPr>
+          <w:color w:val="76923C" w:themeColor="accent3" w:themeShade="BF"/>
+        </w:rPr>
+        <w:t>FlySky</w:t>
+      </w:r>
+      <w:proofErr w:type="spellEnd"/>
+      <w:r>
+        <w:rPr>
+          <w:color w:val="76923C" w:themeColor="accent3" w:themeShade="BF"/>
+        </w:rPr>
+        <w:t xml:space="preserve"> ha decidido desarrollar un </w:t>
       </w:r>
       <w:r>
         <w:rPr>
@@ -155,7 +189,21 @@
         <w:rPr>
           <w:color w:val="76923C" w:themeColor="accent3" w:themeShade="BF"/>
         </w:rPr>
-        <w:t xml:space="preserve">El sistema de ventas de vuelos de FlySky se diseñará para </w:t>
+        <w:t xml:space="preserve">El sistema de ventas de vuelos de </w:t>
+      </w:r>
+      <w:proofErr w:type="spellStart"/>
+      <w:r>
+        <w:rPr>
+          <w:color w:val="76923C" w:themeColor="accent3" w:themeShade="BF"/>
+        </w:rPr>
+        <w:t>FlySky</w:t>
+      </w:r>
+      <w:proofErr w:type="spellEnd"/>
+      <w:r>
+        <w:rPr>
+          <w:color w:val="76923C" w:themeColor="accent3" w:themeShade="BF"/>
+        </w:rPr>
+        <w:t xml:space="preserve"> se diseñará para </w:t>
       </w:r>
       <w:r>
         <w:rPr>
@@ -315,13 +363,41 @@
           <w:color w:val="76923C" w:themeColor="accent3" w:themeShade="BF"/>
         </w:rPr>
       </w:pPr>
+      <w:proofErr w:type="spellStart"/>
       <w:r>
         <w:rPr>
           <w:b/>
           <w:color w:val="76923C" w:themeColor="accent3" w:themeShade="BF"/>
           <w:u w:val="single"/>
         </w:rPr>
-        <w:t>User Story 1</w:t>
+        <w:t>User</w:t>
+      </w:r>
+      <w:proofErr w:type="spellEnd"/>
+      <w:r>
+        <w:rPr>
+          <w:b/>
+          <w:color w:val="76923C" w:themeColor="accent3" w:themeShade="BF"/>
+          <w:u w:val="single"/>
+        </w:rPr>
+        <w:t xml:space="preserve"> </w:t>
+      </w:r>
+      <w:proofErr w:type="spellStart"/>
+      <w:r>
+        <w:rPr>
+          <w:b/>
+          <w:color w:val="76923C" w:themeColor="accent3" w:themeShade="BF"/>
+          <w:u w:val="single"/>
+        </w:rPr>
+        <w:t>Story</w:t>
+      </w:r>
+      <w:proofErr w:type="spellEnd"/>
+      <w:r>
+        <w:rPr>
+          <w:b/>
+          <w:color w:val="76923C" w:themeColor="accent3" w:themeShade="BF"/>
+          <w:u w:val="single"/>
+        </w:rPr>
+        <w:t xml:space="preserve"> 1</w:t>
       </w:r>
       <w:r>
         <w:rPr>
@@ -346,34 +422,358 @@
         <w:rPr>
           <w:color w:val="76923C" w:themeColor="accent3" w:themeShade="BF"/>
         </w:rPr>
+        <w:t xml:space="preserve"> (PUNTO 1)</w:t>
+      </w:r>
+    </w:p>
+    <w:p>
+      <w:pPr>
+        <w:rPr>
+          <w:color w:val="FF0000"/>
+        </w:rPr>
+      </w:pPr>
+    </w:p>
+    <w:p>
+      <w:pPr>
+        <w:rPr>
+          <w:color w:val="FF0000"/>
+        </w:rPr>
+      </w:pPr>
+      <w:r>
+        <w:rPr>
+          <w:b/>
+          <w:color w:val="FF0000"/>
+        </w:rPr>
+        <w:t>Proceso de reserva de boletos</w:t>
+      </w:r>
+      <w:r>
+        <w:rPr>
+          <w:color w:val="FF0000"/>
+        </w:rPr>
+        <w:t xml:space="preserve">: El sistema permitirá a </w:t>
+      </w:r>
+      <w:bookmarkStart w:id="0" w:name="_Hlk152445637"/>
+      <w:r>
+        <w:rPr>
+          <w:color w:val="FF0000"/>
+        </w:rPr>
+        <w:t xml:space="preserve">los usuarios </w:t>
+      </w:r>
+      <w:r>
+        <w:rPr>
+          <w:color w:val="FF0000"/>
+          <w:highlight w:val="green"/>
+        </w:rPr>
+        <w:t>seleccionar y reservar vuelos de manera rápida y sencilla</w:t>
+      </w:r>
+      <w:r>
+        <w:rPr>
+          <w:color w:val="FF0000"/>
+        </w:rPr>
+        <w:t>.</w:t>
+      </w:r>
+      <w:bookmarkEnd w:id="0"/>
+      <w:r>
+        <w:rPr>
+          <w:color w:val="FF0000"/>
+        </w:rPr>
         <w:t xml:space="preserve"> </w:t>
       </w:r>
       <w:r>
         <w:rPr>
-          <w:color w:val="76923C" w:themeColor="accent3" w:themeShade="BF"/>
-        </w:rPr>
-        <w:t>(PUNTO 1)</w:t>
-      </w:r>
-    </w:p>
-    <w:p>
-      <w:pPr>
-        <w:rPr>
-          <w:color w:val="FF0000"/>
-        </w:rPr>
-      </w:pPr>
-    </w:p>
-    <w:p>
-      <w:pPr>
-        <w:rPr>
-          <w:color w:val="FF0000"/>
-        </w:rPr>
-      </w:pPr>
-      <w:r>
-        <w:rPr>
-          <w:b/>
-          <w:color w:val="FF0000"/>
-        </w:rPr>
-        <w:t>Proceso de reserva de boletos</w:t>
+          <w:color w:val="FFFF00"/>
+          <w:highlight w:val="magenta"/>
+        </w:rPr>
+        <w:t>Guiará a los usuarios a través de un proceso de reserva paso a paso, solicitando la información necesaria, como nombres de pasajeros, fechas de viaje, preferencias de asientos</w:t>
+      </w:r>
+      <w:r>
+        <w:rPr>
+          <w:color w:val="FF0000"/>
+          <w:highlight w:val="magenta"/>
+        </w:rPr>
+        <w:t xml:space="preserve"> y detalles de </w:t>
+      </w:r>
+      <w:proofErr w:type="gramStart"/>
+      <w:r>
+        <w:rPr>
+          <w:color w:val="FF0000"/>
+          <w:highlight w:val="magenta"/>
+        </w:rPr>
+        <w:t>contacto</w:t>
+      </w:r>
+      <w:r>
+        <w:rPr>
+          <w:color w:val="FF0000"/>
+        </w:rPr>
+        <w:t>.</w:t>
+      </w:r>
+      <w:r>
+        <w:rPr>
+          <w:color w:val="FF0000"/>
+        </w:rPr>
+        <w:t>(</w:t>
+      </w:r>
+      <w:proofErr w:type="gramEnd"/>
+      <w:r>
+        <w:rPr>
+          <w:color w:val="FF0000"/>
+        </w:rPr>
+        <w:t>PUNTO 2)</w:t>
+      </w:r>
+    </w:p>
+    <w:p>
+      <w:pPr>
+        <w:rPr>
+          <w:color w:val="FF0000"/>
+        </w:rPr>
+      </w:pPr>
+    </w:p>
+    <w:p>
+      <w:pPr>
+        <w:rPr>
+          <w:color w:val="FF0000"/>
+        </w:rPr>
+      </w:pPr>
+      <w:proofErr w:type="spellStart"/>
+      <w:r>
+        <w:rPr>
+          <w:b/>
+          <w:color w:val="FF0000"/>
+          <w:u w:val="single"/>
+        </w:rPr>
+        <w:t>User</w:t>
+      </w:r>
+      <w:proofErr w:type="spellEnd"/>
+      <w:r>
+        <w:rPr>
+          <w:b/>
+          <w:color w:val="FF0000"/>
+          <w:u w:val="single"/>
+        </w:rPr>
+        <w:t xml:space="preserve"> </w:t>
+      </w:r>
+      <w:proofErr w:type="spellStart"/>
+      <w:r>
+        <w:rPr>
+          <w:b/>
+          <w:color w:val="FF0000"/>
+          <w:u w:val="single"/>
+        </w:rPr>
+        <w:t>Story</w:t>
+      </w:r>
+      <w:proofErr w:type="spellEnd"/>
+      <w:r>
+        <w:rPr>
+          <w:b/>
+          <w:color w:val="FF0000"/>
+          <w:u w:val="single"/>
+        </w:rPr>
+        <w:t xml:space="preserve"> 2</w:t>
+      </w:r>
+      <w:r>
+        <w:rPr>
+          <w:color w:val="FF0000"/>
+        </w:rPr>
+        <w:t xml:space="preserve">: Como usuario, quiero poder </w:t>
+      </w:r>
+      <w:r>
+        <w:rPr>
+          <w:color w:val="FF0000"/>
+          <w:highlight w:val="green"/>
+        </w:rPr>
+        <w:t xml:space="preserve">realizar una reserva de vuelo, ingresando los detalles requeridos, como nombres de pasajeros, fechas de viaje y preferencias de asientos, para asegurarme de tener un asiento reservado en el vuelo </w:t>
+      </w:r>
+      <w:proofErr w:type="gramStart"/>
+      <w:r>
+        <w:rPr>
+          <w:color w:val="FF0000"/>
+          <w:highlight w:val="green"/>
+        </w:rPr>
+        <w:t>deseado</w:t>
+      </w:r>
+      <w:r>
+        <w:rPr>
+          <w:color w:val="FF0000"/>
+        </w:rPr>
+        <w:t>.</w:t>
+      </w:r>
+      <w:r>
+        <w:rPr>
+          <w:color w:val="FF0000"/>
+        </w:rPr>
+        <w:t>(</w:t>
+      </w:r>
+      <w:proofErr w:type="gramEnd"/>
+      <w:r>
+        <w:rPr>
+          <w:color w:val="FF0000"/>
+        </w:rPr>
+        <w:t>PUNTO 2)</w:t>
+      </w:r>
+    </w:p>
+    <w:p>
+      <w:pPr>
+        <w:rPr>
+          <w:color w:val="FF0000"/>
+        </w:rPr>
+      </w:pPr>
+    </w:p>
+    <w:p>
+      <w:pPr>
+        <w:rPr>
+          <w:color w:val="FF0000"/>
+        </w:rPr>
+      </w:pPr>
+      <w:r>
+        <w:rPr>
+          <w:b/>
+          <w:color w:val="FF0000"/>
+        </w:rPr>
+        <w:t>Integración de pagos seguros</w:t>
+      </w:r>
+      <w:r>
+        <w:rPr>
+          <w:color w:val="FF0000"/>
+        </w:rPr>
+        <w:t xml:space="preserve">: </w:t>
+      </w:r>
+      <w:r>
+        <w:rPr>
+          <w:color w:val="FF0000"/>
+          <w:highlight w:val="green"/>
+        </w:rPr>
+        <w:t xml:space="preserve">El sistema contará con un módulo de pago seguro que admitirá diversas opciones de pago, como tarjetas de crédito, transferencias bancarias y servicios de pago en línea. Los usuarios podrán realizar transacciones de forma segura y recibir confirmaciones de pago </w:t>
+      </w:r>
+      <w:proofErr w:type="gramStart"/>
+      <w:r>
+        <w:rPr>
+          <w:color w:val="FF0000"/>
+          <w:highlight w:val="green"/>
+        </w:rPr>
+        <w:t>inmediatas</w:t>
+      </w:r>
+      <w:r>
+        <w:rPr>
+          <w:color w:val="FF0000"/>
+        </w:rPr>
+        <w:t>.</w:t>
+      </w:r>
+      <w:r>
+        <w:rPr>
+          <w:color w:val="FF0000"/>
+        </w:rPr>
+        <w:t>(</w:t>
+      </w:r>
+      <w:proofErr w:type="gramEnd"/>
+      <w:r>
+        <w:rPr>
+          <w:color w:val="FF0000"/>
+        </w:rPr>
+        <w:t>PUNTO 3)</w:t>
+      </w:r>
+    </w:p>
+    <w:p>
+      <w:pPr>
+        <w:rPr>
+          <w:color w:val="FF0000"/>
+        </w:rPr>
+      </w:pPr>
+      <w:proofErr w:type="spellStart"/>
+      <w:r>
+        <w:rPr>
+          <w:b/>
+          <w:color w:val="FF0000"/>
+          <w:u w:val="single"/>
+        </w:rPr>
+        <w:lastRenderedPageBreak/>
+        <w:t>User</w:t>
+      </w:r>
+      <w:proofErr w:type="spellEnd"/>
+      <w:r>
+        <w:rPr>
+          <w:b/>
+          <w:color w:val="FF0000"/>
+          <w:u w:val="single"/>
+        </w:rPr>
+        <w:t xml:space="preserve"> </w:t>
+      </w:r>
+      <w:proofErr w:type="spellStart"/>
+      <w:r>
+        <w:rPr>
+          <w:b/>
+          <w:color w:val="FF0000"/>
+          <w:u w:val="single"/>
+        </w:rPr>
+        <w:t>Story</w:t>
+      </w:r>
+      <w:proofErr w:type="spellEnd"/>
+      <w:r>
+        <w:rPr>
+          <w:b/>
+          <w:color w:val="FF0000"/>
+          <w:u w:val="single"/>
+        </w:rPr>
+        <w:t xml:space="preserve"> 3</w:t>
+      </w:r>
+      <w:r>
+        <w:rPr>
+          <w:color w:val="FF0000"/>
+        </w:rPr>
+        <w:t xml:space="preserve">: </w:t>
+      </w:r>
+      <w:r>
+        <w:rPr>
+          <w:color w:val="FF0000"/>
+          <w:highlight w:val="green"/>
+        </w:rPr>
+        <w:t xml:space="preserve">Como usuario, quiero poder realizar pagos en línea de forma segura utilizando diferentes métodos de pago, como tarjetas de crédito o transferencias bancarias, para completar mi reserva de vuelo de manera conveniente y </w:t>
+      </w:r>
+      <w:proofErr w:type="gramStart"/>
+      <w:r>
+        <w:rPr>
+          <w:color w:val="FF0000"/>
+          <w:highlight w:val="green"/>
+        </w:rPr>
+        <w:t>confiable</w:t>
+      </w:r>
+      <w:r>
+        <w:rPr>
+          <w:color w:val="FF0000"/>
+        </w:rPr>
+        <w:t>.</w:t>
+      </w:r>
+      <w:r>
+        <w:rPr>
+          <w:color w:val="FF0000"/>
+        </w:rPr>
+        <w:t>(</w:t>
+      </w:r>
+      <w:proofErr w:type="gramEnd"/>
+      <w:r>
+        <w:rPr>
+          <w:color w:val="FF0000"/>
+        </w:rPr>
+        <w:t>PUNTO 3)</w:t>
+      </w:r>
+    </w:p>
+    <w:p>
+      <w:pPr>
+        <w:rPr>
+          <w:color w:val="FF0000"/>
+        </w:rPr>
+      </w:pPr>
+    </w:p>
+    <w:p>
+      <w:pPr>
+        <w:rPr>
+          <w:color w:val="FF0000"/>
+        </w:rPr>
+      </w:pPr>
+      <w:r>
+        <w:rPr>
+          <w:b/>
+          <w:color w:val="FF0000"/>
+        </w:rPr>
+        <w:t>Gestión de clientes</w:t>
       </w:r>
       <w:r>
         <w:rPr>
@@ -381,19 +781,155 @@
         </w:rPr>
         <w:t xml:space="preserve">: El sistema permitirá a </w:t>
       </w:r>
-      <w:bookmarkStart w:id="0" w:name="_Hlk152445637"/>
-      <w:r>
-        <w:rPr>
-          <w:color w:val="FF0000"/>
-        </w:rPr>
-        <w:t xml:space="preserve">los usuarios </w:t>
+      <w:proofErr w:type="spellStart"/>
+      <w:r>
+        <w:rPr>
+          <w:color w:val="FF0000"/>
+        </w:rPr>
+        <w:t>FlySky</w:t>
+      </w:r>
+      <w:proofErr w:type="spellEnd"/>
+      <w:r>
+        <w:rPr>
+          <w:color w:val="FF0000"/>
+        </w:rPr>
+        <w:t xml:space="preserve"> </w:t>
       </w:r>
       <w:r>
         <w:rPr>
           <w:color w:val="FF0000"/>
           <w:highlight w:val="green"/>
         </w:rPr>
-        <w:t>seleccionar y reservar vuelos de manera rápida y sencilla</w:t>
+        <w:t>administrar y mantener un registro actualizado de los datos de los clientes</w:t>
+      </w:r>
+      <w:r>
+        <w:rPr>
+          <w:color w:val="FF0000"/>
+        </w:rPr>
+        <w:t xml:space="preserve">. Esto </w:t>
+      </w:r>
+      <w:r>
+        <w:rPr>
+          <w:color w:val="FF0000"/>
+          <w:highlight w:val="green"/>
+        </w:rPr>
+        <w:t>incluirá información personal, historial de reservas, preferencias de viaje y detalles de contacto</w:t>
+      </w:r>
+      <w:r>
+        <w:rPr>
+          <w:color w:val="FF0000"/>
+        </w:rPr>
+        <w:t xml:space="preserve">. Con esta funcionalidad, </w:t>
+      </w:r>
+      <w:proofErr w:type="spellStart"/>
+      <w:r>
+        <w:rPr>
+          <w:color w:val="FF0000"/>
+        </w:rPr>
+        <w:t>FlySky</w:t>
+      </w:r>
+      <w:proofErr w:type="spellEnd"/>
+      <w:r>
+        <w:rPr>
+          <w:color w:val="FF0000"/>
+        </w:rPr>
+        <w:t xml:space="preserve"> podrá brindar un servicio personalizado, promociones especiales y recomendaciones basadas en las preferencias de cada </w:t>
+      </w:r>
+      <w:proofErr w:type="gramStart"/>
+      <w:r>
+        <w:rPr>
+          <w:color w:val="FF0000"/>
+        </w:rPr>
+        <w:t>cliente.</w:t>
+      </w:r>
+      <w:r>
+        <w:rPr>
+          <w:color w:val="FF0000"/>
+        </w:rPr>
+        <w:t>(</w:t>
+      </w:r>
+      <w:proofErr w:type="gramEnd"/>
+      <w:r>
+        <w:rPr>
+          <w:color w:val="FF0000"/>
+        </w:rPr>
+        <w:t>PUNTO 4 Y 5)</w:t>
+      </w:r>
+    </w:p>
+    <w:p>
+      <w:pPr>
+        <w:rPr>
+          <w:color w:val="FF0000"/>
+        </w:rPr>
+      </w:pPr>
+    </w:p>
+    <w:p>
+      <w:pPr>
+        <w:rPr>
+          <w:color w:val="FF0000"/>
+        </w:rPr>
+      </w:pPr>
+      <w:proofErr w:type="spellStart"/>
+      <w:r>
+        <w:rPr>
+          <w:b/>
+          <w:color w:val="FF0000"/>
+          <w:u w:val="single"/>
+        </w:rPr>
+        <w:t>User</w:t>
+      </w:r>
+      <w:proofErr w:type="spellEnd"/>
+      <w:r>
+        <w:rPr>
+          <w:b/>
+          <w:color w:val="FF0000"/>
+          <w:u w:val="single"/>
+        </w:rPr>
+        <w:t xml:space="preserve"> </w:t>
+      </w:r>
+      <w:proofErr w:type="spellStart"/>
+      <w:r>
+        <w:rPr>
+          <w:b/>
+          <w:color w:val="FF0000"/>
+          <w:u w:val="single"/>
+        </w:rPr>
+        <w:t>Story</w:t>
+      </w:r>
+      <w:proofErr w:type="spellEnd"/>
+      <w:r>
+        <w:rPr>
+          <w:b/>
+          <w:color w:val="FF0000"/>
+          <w:u w:val="single"/>
+        </w:rPr>
+        <w:t xml:space="preserve"> 4</w:t>
+      </w:r>
+      <w:r>
+        <w:rPr>
+          <w:color w:val="FF0000"/>
+        </w:rPr>
+        <w:t xml:space="preserve">: Como agente de ventas, quiero poder </w:t>
+      </w:r>
+      <w:r>
+        <w:rPr>
+          <w:color w:val="FF0000"/>
+          <w:highlight w:val="green"/>
+        </w:rPr>
+        <w:t>acceder al historial de reservas y preferencias de viaje de un cliente</w:t>
+      </w:r>
+      <w:r>
+        <w:rPr>
+          <w:color w:val="FF0000"/>
+        </w:rPr>
+        <w:t xml:space="preserve">, para ofrecerle un servicio personalizado y promociones </w:t>
+      </w:r>
+      <w:proofErr w:type="gramStart"/>
+      <w:r>
+        <w:rPr>
+          <w:color w:val="FF0000"/>
+        </w:rPr>
+        <w:t>relevantes</w:t>
       </w:r>
       <w:r>
         <w:rPr>
@@ -401,27 +937,181 @@
         </w:rPr>
         <w:t>.</w:t>
       </w:r>
-      <w:bookmarkEnd w:id="0"/>
-      <w:r>
-        <w:rPr>
-          <w:color w:val="FF0000"/>
-        </w:rPr>
-        <w:t xml:space="preserve"> Guiará a los usuarios a través de </w:t>
+      <w:r>
+        <w:rPr>
+          <w:color w:val="FF0000"/>
+        </w:rPr>
+        <w:t>(</w:t>
+      </w:r>
+      <w:proofErr w:type="gramEnd"/>
+      <w:r>
+        <w:rPr>
+          <w:color w:val="FF0000"/>
+        </w:rPr>
+        <w:t>PUNTO 4 Y 5)</w:t>
+      </w:r>
+    </w:p>
+    <w:p>
+      <w:pPr>
+        <w:rPr>
+          <w:color w:val="FF0000"/>
+        </w:rPr>
+      </w:pPr>
+    </w:p>
+    <w:p>
+      <w:pPr>
+        <w:rPr>
+          <w:color w:val="FF0000"/>
+        </w:rPr>
+      </w:pPr>
+      <w:r>
+        <w:rPr>
+          <w:b/>
+          <w:color w:val="FF0000"/>
+        </w:rPr>
+        <w:t>Generación de informes y análisis</w:t>
+      </w:r>
+      <w:r>
+        <w:rPr>
+          <w:color w:val="FF0000"/>
+        </w:rPr>
+        <w:t xml:space="preserve">: El sistema proporcionará herramientas de generación de informes y análisis que permitirán a </w:t>
+      </w:r>
+      <w:proofErr w:type="spellStart"/>
+      <w:r>
+        <w:rPr>
+          <w:color w:val="FF0000"/>
+        </w:rPr>
+        <w:t>FlySky</w:t>
+      </w:r>
+      <w:proofErr w:type="spellEnd"/>
+      <w:r>
+        <w:rPr>
+          <w:color w:val="FF0000"/>
+        </w:rPr>
+        <w:t xml:space="preserve"> obtener una visión clara del rendimiento del negocio. Estos informes mostrarán estadísticas importantes, como el </w:t>
       </w:r>
       <w:r>
         <w:rPr>
           <w:color w:val="FF0000"/>
           <w:highlight w:val="green"/>
         </w:rPr>
-        <w:t xml:space="preserve">un proceso de reserva paso a paso, solicitando la información necesaria, como nombres de pasajeros, fechas de viaje, preferencias de asientos y detalles de </w:t>
+        <w:t>número de ventas diarias, ingresos generados, destinos populares y tendencias de reserva</w:t>
+      </w:r>
+      <w:r>
+        <w:rPr>
+          <w:color w:val="FF0000"/>
+        </w:rPr>
+        <w:t xml:space="preserve">, lo que permitirá a la empresa tomar decisiones estratégicas </w:t>
       </w:r>
       <w:proofErr w:type="gramStart"/>
       <w:r>
         <w:rPr>
           <w:color w:val="FF0000"/>
+        </w:rPr>
+        <w:t>informadas</w:t>
+      </w:r>
+      <w:r>
+        <w:rPr>
+          <w:color w:val="FF0000"/>
+        </w:rPr>
+        <w:t>.</w:t>
+      </w:r>
+      <w:r>
+        <w:rPr>
+          <w:color w:val="FF0000"/>
+        </w:rPr>
+        <w:t>(</w:t>
+      </w:r>
+      <w:proofErr w:type="gramEnd"/>
+      <w:r>
+        <w:rPr>
+          <w:color w:val="FF0000"/>
+        </w:rPr>
+        <w:t>PUNTO 6)</w:t>
+      </w:r>
+    </w:p>
+    <w:p>
+      <w:pPr>
+        <w:rPr>
+          <w:color w:val="FF0000"/>
+        </w:rPr>
+      </w:pPr>
+    </w:p>
+    <w:p>
+      <w:pPr>
+        <w:rPr>
+          <w:color w:val="FF0000"/>
+        </w:rPr>
+      </w:pPr>
+    </w:p>
+    <w:p>
+      <w:pPr>
+        <w:rPr>
+          <w:color w:val="FF0000"/>
+        </w:rPr>
+      </w:pPr>
+      <w:proofErr w:type="spellStart"/>
+      <w:r>
+        <w:rPr>
+          <w:b/>
+          <w:color w:val="FF0000"/>
+          <w:u w:val="single"/>
+        </w:rPr>
+        <w:t>User</w:t>
+      </w:r>
+      <w:proofErr w:type="spellEnd"/>
+      <w:r>
+        <w:rPr>
+          <w:b/>
+          <w:color w:val="FF0000"/>
+          <w:u w:val="single"/>
+        </w:rPr>
+        <w:t xml:space="preserve"> </w:t>
+      </w:r>
+      <w:proofErr w:type="spellStart"/>
+      <w:r>
+        <w:rPr>
+          <w:b/>
+          <w:color w:val="FF0000"/>
+          <w:u w:val="single"/>
+        </w:rPr>
+        <w:t>Story</w:t>
+      </w:r>
+      <w:proofErr w:type="spellEnd"/>
+      <w:r>
+        <w:rPr>
+          <w:b/>
+          <w:color w:val="FF0000"/>
+          <w:u w:val="single"/>
+        </w:rPr>
+        <w:t xml:space="preserve"> 5</w:t>
+      </w:r>
+      <w:r>
+        <w:rPr>
+          <w:color w:val="FF0000"/>
+        </w:rPr>
+        <w:t xml:space="preserve">: Como administrador del sistema, quiero poder </w:t>
+      </w:r>
+      <w:r>
+        <w:rPr>
+          <w:color w:val="FF0000"/>
           <w:highlight w:val="green"/>
         </w:rPr>
-        <w:t>contacto</w:t>
+        <w:t>generar informes diarios de ventas que muestren el número de ventas realizadas y los ingresos generados</w:t>
+      </w:r>
+      <w:r>
+        <w:rPr>
+          <w:color w:val="FF0000"/>
+        </w:rPr>
+        <w:t xml:space="preserve">, para analizar el rendimiento del negocio y tomar decisiones basadas en </w:t>
+      </w:r>
+      <w:proofErr w:type="gramStart"/>
+      <w:r>
+        <w:rPr>
+          <w:color w:val="FF0000"/>
+        </w:rPr>
+        <w:t>datos</w:t>
       </w:r>
       <w:r>
         <w:rPr>
@@ -440,477 +1130,6 @@
         <w:rPr>
           <w:color w:val="FF0000"/>
         </w:rPr>
-        <w:t>PUNTO 2)</w:t>
-      </w:r>
-    </w:p>
-    <w:p>
-      <w:pPr>
-        <w:rPr>
-          <w:color w:val="FF0000"/>
-        </w:rPr>
-      </w:pPr>
-    </w:p>
-    <w:p>
-      <w:pPr>
-        <w:rPr>
-          <w:color w:val="FF0000"/>
-        </w:rPr>
-      </w:pPr>
-      <w:r>
-        <w:rPr>
-          <w:b/>
-          <w:color w:val="FF0000"/>
-          <w:u w:val="single"/>
-        </w:rPr>
-        <w:t>User Story 2</w:t>
-      </w:r>
-      <w:r>
-        <w:rPr>
-          <w:color w:val="FF0000"/>
-        </w:rPr>
-        <w:t xml:space="preserve">: Como usuario, quiero poder </w:t>
-      </w:r>
-      <w:r>
-        <w:rPr>
-          <w:color w:val="FF0000"/>
-          <w:highlight w:val="green"/>
-        </w:rPr>
-        <w:t xml:space="preserve">realizar una reserva de vuelo, ingresando los detalles requeridos, como nombres de pasajeros, fechas de viaje y preferencias de asientos, para asegurarme de tener un asiento reservado en el vuelo </w:t>
-      </w:r>
-      <w:proofErr w:type="gramStart"/>
-      <w:r>
-        <w:rPr>
-          <w:color w:val="FF0000"/>
-          <w:highlight w:val="green"/>
-        </w:rPr>
-        <w:t>deseado</w:t>
-      </w:r>
-      <w:r>
-        <w:rPr>
-          <w:color w:val="FF0000"/>
-        </w:rPr>
-        <w:t>.</w:t>
-      </w:r>
-      <w:r>
-        <w:rPr>
-          <w:color w:val="FF0000"/>
-        </w:rPr>
-        <w:t>(</w:t>
-      </w:r>
-      <w:proofErr w:type="gramEnd"/>
-      <w:r>
-        <w:rPr>
-          <w:color w:val="FF0000"/>
-        </w:rPr>
-        <w:t>PUNTO 2)</w:t>
-      </w:r>
-    </w:p>
-    <w:p>
-      <w:pPr>
-        <w:rPr>
-          <w:color w:val="FF0000"/>
-        </w:rPr>
-      </w:pPr>
-    </w:p>
-    <w:p>
-      <w:pPr>
-        <w:rPr>
-          <w:color w:val="FF0000"/>
-        </w:rPr>
-      </w:pPr>
-      <w:r>
-        <w:rPr>
-          <w:b/>
-          <w:color w:val="FF0000"/>
-        </w:rPr>
-        <w:t>Integración de pagos seguros</w:t>
-      </w:r>
-      <w:r>
-        <w:rPr>
-          <w:color w:val="FF0000"/>
-        </w:rPr>
-        <w:t xml:space="preserve">: </w:t>
-      </w:r>
-      <w:r>
-        <w:rPr>
-          <w:color w:val="FF0000"/>
-          <w:highlight w:val="green"/>
-        </w:rPr>
-        <w:t xml:space="preserve">El sistema contará con un módulo de pago seguro que admitirá diversas opciones de pago, como tarjetas de crédito, transferencias bancarias y servicios de pago en línea. Los usuarios podrán realizar transacciones de forma segura y recibir confirmaciones de pago </w:t>
-      </w:r>
-      <w:proofErr w:type="gramStart"/>
-      <w:r>
-        <w:rPr>
-          <w:color w:val="FF0000"/>
-          <w:highlight w:val="green"/>
-        </w:rPr>
-        <w:t>inmediatas</w:t>
-      </w:r>
-      <w:r>
-        <w:rPr>
-          <w:color w:val="FF0000"/>
-        </w:rPr>
-        <w:t>.</w:t>
-      </w:r>
-      <w:r>
-        <w:rPr>
-          <w:color w:val="FF0000"/>
-        </w:rPr>
-        <w:t>(</w:t>
-      </w:r>
-      <w:proofErr w:type="gramEnd"/>
-      <w:r>
-        <w:rPr>
-          <w:color w:val="FF0000"/>
-        </w:rPr>
-        <w:t>PUNTO 3)</w:t>
-      </w:r>
-    </w:p>
-    <w:p>
-      <w:pPr>
-        <w:rPr>
-          <w:color w:val="FF0000"/>
-        </w:rPr>
-      </w:pPr>
-      <w:r>
-        <w:rPr>
-          <w:b/>
-          <w:color w:val="FF0000"/>
-          <w:u w:val="single"/>
-        </w:rPr>
-        <w:lastRenderedPageBreak/>
-        <w:t>User Story 3</w:t>
-      </w:r>
-      <w:r>
-        <w:rPr>
-          <w:color w:val="FF0000"/>
-        </w:rPr>
-        <w:t xml:space="preserve">: </w:t>
-      </w:r>
-      <w:r>
-        <w:rPr>
-          <w:color w:val="FF0000"/>
-          <w:highlight w:val="green"/>
-        </w:rPr>
-        <w:t xml:space="preserve">Como usuario, quiero poder realizar pagos en línea de forma segura utilizando diferentes métodos de pago, como tarjetas de crédito o transferencias bancarias, para completar mi reserva de vuelo de manera conveniente y </w:t>
-      </w:r>
-      <w:proofErr w:type="gramStart"/>
-      <w:r>
-        <w:rPr>
-          <w:color w:val="FF0000"/>
-          <w:highlight w:val="green"/>
-        </w:rPr>
-        <w:t>confiable</w:t>
-      </w:r>
-      <w:r>
-        <w:rPr>
-          <w:color w:val="FF0000"/>
-        </w:rPr>
-        <w:t>.</w:t>
-      </w:r>
-      <w:r>
-        <w:rPr>
-          <w:color w:val="FF0000"/>
-        </w:rPr>
-        <w:t>(</w:t>
-      </w:r>
-      <w:proofErr w:type="gramEnd"/>
-      <w:r>
-        <w:rPr>
-          <w:color w:val="FF0000"/>
-        </w:rPr>
-        <w:t>PUNTO 3)</w:t>
-      </w:r>
-    </w:p>
-    <w:p>
-      <w:pPr>
-        <w:rPr>
-          <w:color w:val="FF0000"/>
-        </w:rPr>
-      </w:pPr>
-    </w:p>
-    <w:p>
-      <w:pPr>
-        <w:rPr>
-          <w:color w:val="FF0000"/>
-        </w:rPr>
-      </w:pPr>
-      <w:r>
-        <w:rPr>
-          <w:b/>
-          <w:color w:val="FF0000"/>
-        </w:rPr>
-        <w:t>Gestión de clientes</w:t>
-      </w:r>
-      <w:r>
-        <w:rPr>
-          <w:color w:val="FF0000"/>
-        </w:rPr>
-        <w:t xml:space="preserve">: El sistema permitirá a FlySky </w:t>
-      </w:r>
-      <w:r>
-        <w:rPr>
-          <w:color w:val="FF0000"/>
-          <w:highlight w:val="green"/>
-        </w:rPr>
-        <w:t>administrar y mantener un registro actualizado de los datos de los clientes</w:t>
-      </w:r>
-      <w:r>
-        <w:rPr>
-          <w:color w:val="FF0000"/>
-        </w:rPr>
-        <w:t xml:space="preserve">. Esto </w:t>
-      </w:r>
-      <w:r>
-        <w:rPr>
-          <w:color w:val="FF0000"/>
-          <w:highlight w:val="green"/>
-        </w:rPr>
-        <w:t>incluirá información personal, historial de reservas, preferencias de viaje y detalles de contacto</w:t>
-      </w:r>
-      <w:r>
-        <w:rPr>
-          <w:color w:val="FF0000"/>
-        </w:rPr>
-        <w:t xml:space="preserve">. Con esta funcionalidad, FlySky podrá brindar un servicio personalizado, promociones especiales y recomendaciones basadas en las preferencias de cada </w:t>
-      </w:r>
-      <w:proofErr w:type="gramStart"/>
-      <w:r>
-        <w:rPr>
-          <w:color w:val="FF0000"/>
-        </w:rPr>
-        <w:t>cliente.</w:t>
-      </w:r>
-      <w:r>
-        <w:rPr>
-          <w:color w:val="FF0000"/>
-        </w:rPr>
-        <w:t>(</w:t>
-      </w:r>
-      <w:proofErr w:type="gramEnd"/>
-      <w:r>
-        <w:rPr>
-          <w:color w:val="FF0000"/>
-        </w:rPr>
-        <w:t>PUNTO 4 Y 5)</w:t>
-      </w:r>
-    </w:p>
-    <w:p>
-      <w:pPr>
-        <w:rPr>
-          <w:color w:val="FF0000"/>
-        </w:rPr>
-      </w:pPr>
-    </w:p>
-    <w:p>
-      <w:pPr>
-        <w:rPr>
-          <w:color w:val="FF0000"/>
-        </w:rPr>
-      </w:pPr>
-      <w:r>
-        <w:rPr>
-          <w:b/>
-          <w:color w:val="FF0000"/>
-          <w:u w:val="single"/>
-        </w:rPr>
-        <w:t>User Story 4</w:t>
-      </w:r>
-      <w:r>
-        <w:rPr>
-          <w:color w:val="FF0000"/>
-        </w:rPr>
-        <w:t xml:space="preserve">: Como agente de ventas, quiero poder </w:t>
-      </w:r>
-      <w:r>
-        <w:rPr>
-          <w:color w:val="FF0000"/>
-          <w:highlight w:val="green"/>
-        </w:rPr>
-        <w:t>acceder al historial de reservas y preferencias de viaje de un cliente</w:t>
-      </w:r>
-      <w:r>
-        <w:rPr>
-          <w:color w:val="FF0000"/>
-        </w:rPr>
-        <w:t xml:space="preserve">, para ofrecerle un servicio personalizado y promociones </w:t>
-      </w:r>
-      <w:proofErr w:type="gramStart"/>
-      <w:r>
-        <w:rPr>
-          <w:color w:val="FF0000"/>
-        </w:rPr>
-        <w:t>relevantes</w:t>
-      </w:r>
-      <w:r>
-        <w:rPr>
-          <w:color w:val="FF0000"/>
-        </w:rPr>
-        <w:t>.</w:t>
-      </w:r>
-      <w:r>
-        <w:rPr>
-          <w:color w:val="FF0000"/>
-        </w:rPr>
-        <w:t>(</w:t>
-      </w:r>
-      <w:proofErr w:type="gramEnd"/>
-      <w:r>
-        <w:rPr>
-          <w:color w:val="FF0000"/>
-        </w:rPr>
-        <w:t>PUNTO 4 Y 5)</w:t>
-      </w:r>
-    </w:p>
-    <w:p>
-      <w:pPr>
-        <w:rPr>
-          <w:color w:val="FF0000"/>
-        </w:rPr>
-      </w:pPr>
-    </w:p>
-    <w:p>
-      <w:pPr>
-        <w:rPr>
-          <w:color w:val="FF0000"/>
-        </w:rPr>
-      </w:pPr>
-      <w:r>
-        <w:rPr>
-          <w:b/>
-          <w:color w:val="FF0000"/>
-        </w:rPr>
-        <w:t>Generación de informes y análisis</w:t>
-      </w:r>
-      <w:r>
-        <w:rPr>
-          <w:color w:val="FF0000"/>
-        </w:rPr>
-        <w:t xml:space="preserve">: El sistema proporcionará herramientas de generación de informes y análisis que permitirán a FlySky obtener una visión clara del rendimiento del negocio. Estos informes mostrarán estadísticas importantes, como el </w:t>
-      </w:r>
-      <w:r>
-        <w:rPr>
-          <w:color w:val="FF0000"/>
-          <w:highlight w:val="green"/>
-        </w:rPr>
-        <w:t>número de ventas diarias, ingresos generados, destinos populares y tendencias de reserva</w:t>
-      </w:r>
-      <w:r>
-        <w:rPr>
-          <w:color w:val="FF0000"/>
-        </w:rPr>
-        <w:t xml:space="preserve">, lo que permitirá a la empresa tomar decisiones estratégicas </w:t>
-      </w:r>
-      <w:proofErr w:type="gramStart"/>
-      <w:r>
-        <w:rPr>
-          <w:color w:val="FF0000"/>
-        </w:rPr>
-        <w:t>informadas</w:t>
-      </w:r>
-      <w:r>
-        <w:rPr>
-          <w:color w:val="FF0000"/>
-        </w:rPr>
-        <w:t>.</w:t>
-      </w:r>
-      <w:r>
-        <w:rPr>
-          <w:color w:val="FF0000"/>
-        </w:rPr>
-        <w:t>(</w:t>
-      </w:r>
-      <w:proofErr w:type="gramEnd"/>
-      <w:r>
-        <w:rPr>
-          <w:color w:val="FF0000"/>
-        </w:rPr>
-        <w:t xml:space="preserve">PUNTO </w:t>
-      </w:r>
-      <w:r>
-        <w:rPr>
-          <w:color w:val="FF0000"/>
-        </w:rPr>
-        <w:t>6</w:t>
-      </w:r>
-      <w:r>
-        <w:rPr>
-          <w:color w:val="FF0000"/>
-        </w:rPr>
-        <w:t>)</w:t>
-      </w:r>
-    </w:p>
-    <w:p>
-      <w:pPr>
-        <w:rPr>
-          <w:color w:val="FF0000"/>
-        </w:rPr>
-      </w:pPr>
-    </w:p>
-    <w:p>
-      <w:pPr>
-        <w:rPr>
-          <w:color w:val="FF0000"/>
-        </w:rPr>
-      </w:pPr>
-    </w:p>
-    <w:p>
-      <w:pPr>
-        <w:rPr>
-          <w:color w:val="FF0000"/>
-        </w:rPr>
-      </w:pPr>
-      <w:r>
-        <w:rPr>
-          <w:b/>
-          <w:color w:val="FF0000"/>
-          <w:u w:val="single"/>
-        </w:rPr>
-        <w:t>User Story 5</w:t>
-      </w:r>
-      <w:r>
-        <w:rPr>
-          <w:color w:val="FF0000"/>
-        </w:rPr>
-        <w:t xml:space="preserve">: Como administrador del sistema, quiero poder </w:t>
-      </w:r>
-      <w:r>
-        <w:rPr>
-          <w:color w:val="FF0000"/>
-          <w:highlight w:val="green"/>
-        </w:rPr>
-        <w:t>generar informes diarios de ventas que muestren el número de ventas realizadas y los ingresos generados</w:t>
-      </w:r>
-      <w:r>
-        <w:rPr>
-          <w:color w:val="FF0000"/>
-        </w:rPr>
-        <w:t xml:space="preserve">, para analizar el rendimiento del negocio y tomar decisiones basadas en </w:t>
-      </w:r>
-      <w:proofErr w:type="gramStart"/>
-      <w:r>
-        <w:rPr>
-          <w:color w:val="FF0000"/>
-        </w:rPr>
-        <w:t>datos</w:t>
-      </w:r>
-      <w:r>
-        <w:rPr>
-          <w:color w:val="FF0000"/>
-        </w:rPr>
-        <w:t>.</w:t>
-      </w:r>
-      <w:r>
-        <w:rPr>
-          <w:color w:val="FF0000"/>
-        </w:rPr>
-        <w:t>(</w:t>
-      </w:r>
-      <w:proofErr w:type="gramEnd"/>
-      <w:r>
-        <w:rPr>
-          <w:color w:val="FF0000"/>
-        </w:rPr>
         <w:t>PUNTO 6)</w:t>
       </w:r>
     </w:p>
@@ -931,7 +1150,49 @@
         <w:rPr>
           <w:color w:val="FF0000"/>
         </w:rPr>
-        <w:t>El sistema de ventas de vuelos de FlySky tiene como objetivo mejorar la experiencia del cliente al simplificar el proceso de reserva de boletos, ofrecer opciones de vuelo más completas y garantizar transacciones seguras. Se desarrollará una API RESTful en Java para implementar estas funcionalidades. Al utilizar esta API, FlySky busca fortalecer su posición en el mercado de agencias de viajes y brindar un servicio excepcional a sus clientes, superando sus expectativas y fomentando relaciones comerciales duraderas.</w:t>
+        <w:t xml:space="preserve">El sistema de ventas de vuelos de </w:t>
+      </w:r>
+      <w:proofErr w:type="spellStart"/>
+      <w:r>
+        <w:rPr>
+          <w:color w:val="FF0000"/>
+        </w:rPr>
+        <w:t>FlySky</w:t>
+      </w:r>
+      <w:proofErr w:type="spellEnd"/>
+      <w:r>
+        <w:rPr>
+          <w:color w:val="FF0000"/>
+        </w:rPr>
+        <w:t xml:space="preserve"> tiene como objetivo mejorar la experiencia del cliente al simplificar el proceso de reserva de boletos, ofrecer opciones de vuelo más completas y garantizar transacciones seguras. Se desarrollará una API </w:t>
+      </w:r>
+      <w:proofErr w:type="spellStart"/>
+      <w:r>
+        <w:rPr>
+          <w:color w:val="FF0000"/>
+        </w:rPr>
+        <w:t>RESTful</w:t>
+      </w:r>
+      <w:proofErr w:type="spellEnd"/>
+      <w:r>
+        <w:rPr>
+          <w:color w:val="FF0000"/>
+        </w:rPr>
+        <w:t xml:space="preserve"> en Java para implementar estas funcionalidades. Al utilizar esta API, </w:t>
+      </w:r>
+      <w:proofErr w:type="spellStart"/>
+      <w:r>
+        <w:rPr>
+          <w:color w:val="FF0000"/>
+        </w:rPr>
+        <w:t>FlySky</w:t>
+      </w:r>
+      <w:proofErr w:type="spellEnd"/>
+      <w:r>
+        <w:rPr>
+          <w:color w:val="FF0000"/>
+        </w:rPr>
+        <w:t xml:space="preserve"> busca fortalecer su posición en el mercado de agencias de viajes y brindar un servicio excepcional a sus clientes, superando sus expectativas y fomentando relaciones comerciales duraderas.</w:t>
       </w:r>
     </w:p>
     <w:p>
@@ -999,7 +1260,13 @@
         <w:rPr>
           <w:color w:val="FF0000"/>
         </w:rPr>
-        <w:t>seleccionar y reservar vuelos de manera rápida y sencilla.</w:t>
+        <w:t xml:space="preserve">seleccionar </w:t>
+      </w:r>
+      <w:r>
+        <w:rPr>
+          <w:color w:val="76923C" w:themeColor="accent3" w:themeShade="BF"/>
+        </w:rPr>
+        <w:t>y reservar vuelos de manera rápida y sencilla.</w:t>
       </w:r>
     </w:p>
     <w:p>
@@ -1010,12 +1277,12 @@
           <w:numId w:val="1"/>
         </w:numPr>
         <w:rPr>
-          <w:color w:val="FF0000"/>
-        </w:rPr>
-      </w:pPr>
-      <w:r>
-        <w:rPr>
-          <w:color w:val="FF0000"/>
+          <w:color w:val="76923C" w:themeColor="accent3" w:themeShade="BF"/>
+        </w:rPr>
+      </w:pPr>
+      <w:r>
+        <w:rPr>
+          <w:color w:val="76923C" w:themeColor="accent3" w:themeShade="BF"/>
         </w:rPr>
         <w:t>Incluir en la reserva la forma de pago seleccionada por el cliente.</w:t>
       </w:r>
@@ -1028,12 +1295,12 @@
           <w:numId w:val="1"/>
         </w:numPr>
         <w:rPr>
-          <w:color w:val="FF0000"/>
-        </w:rPr>
-      </w:pPr>
-      <w:r>
-        <w:rPr>
-          <w:color w:val="FF0000"/>
+          <w:color w:val="76923C" w:themeColor="accent3" w:themeShade="BF"/>
+        </w:rPr>
+      </w:pPr>
+      <w:r>
+        <w:rPr>
+          <w:color w:val="76923C" w:themeColor="accent3" w:themeShade="BF"/>
         </w:rPr>
         <w:t>Historial de Reservas.</w:t>
       </w:r>
@@ -1046,12 +1313,12 @@
           <w:numId w:val="1"/>
         </w:numPr>
         <w:rPr>
-          <w:color w:val="FF0000"/>
-        </w:rPr>
-      </w:pPr>
-      <w:r>
-        <w:rPr>
-          <w:color w:val="FF0000"/>
+          <w:color w:val="76923C" w:themeColor="accent3" w:themeShade="BF"/>
+        </w:rPr>
+      </w:pPr>
+      <w:r>
+        <w:rPr>
+          <w:color w:val="76923C" w:themeColor="accent3" w:themeShade="BF"/>
         </w:rPr>
         <w:t>Historial de Preferencias de Viaje de un Cliente.</w:t>
       </w:r>

</xml_diff>

<commit_message>
Se completaron endPoints de cancelarReserva, AbordarVuelo, HistorialReservas
</commit_message>
<xml_diff>
--- a/Sistema de ventas de vuelos.docx
+++ b/Sistema de ventas de vuelos.docx
@@ -435,253 +435,240 @@
     <w:p>
       <w:pPr>
         <w:rPr>
-          <w:color w:val="FF0000"/>
-        </w:rPr>
-      </w:pPr>
-      <w:r>
-        <w:rPr>
-          <w:b/>
-          <w:color w:val="FF0000"/>
+          <w:color w:val="76923C" w:themeColor="accent3" w:themeShade="BF"/>
+        </w:rPr>
+      </w:pPr>
+      <w:r>
+        <w:rPr>
+          <w:b/>
+          <w:color w:val="76923C" w:themeColor="accent3" w:themeShade="BF"/>
         </w:rPr>
         <w:t>Proceso de reserva de boletos</w:t>
       </w:r>
       <w:r>
         <w:rPr>
-          <w:color w:val="FF0000"/>
+          <w:color w:val="76923C" w:themeColor="accent3" w:themeShade="BF"/>
         </w:rPr>
         <w:t xml:space="preserve">: El sistema permitirá a </w:t>
       </w:r>
       <w:bookmarkStart w:id="0" w:name="_Hlk152445637"/>
       <w:r>
         <w:rPr>
-          <w:color w:val="FF0000"/>
+          <w:color w:val="76923C" w:themeColor="accent3" w:themeShade="BF"/>
         </w:rPr>
         <w:t xml:space="preserve">los usuarios </w:t>
       </w:r>
       <w:r>
         <w:rPr>
-          <w:color w:val="FF0000"/>
+          <w:color w:val="76923C" w:themeColor="accent3" w:themeShade="BF"/>
           <w:highlight w:val="green"/>
         </w:rPr>
         <w:t>seleccionar y reservar vuelos de manera rápida y sencilla</w:t>
       </w:r>
       <w:r>
         <w:rPr>
-          <w:color w:val="FF0000"/>
+          <w:color w:val="76923C" w:themeColor="accent3" w:themeShade="BF"/>
         </w:rPr>
         <w:t>.</w:t>
       </w:r>
       <w:bookmarkEnd w:id="0"/>
       <w:r>
         <w:rPr>
-          <w:color w:val="FF0000"/>
+          <w:color w:val="76923C" w:themeColor="accent3" w:themeShade="BF"/>
         </w:rPr>
         <w:t xml:space="preserve"> </w:t>
       </w:r>
       <w:r>
         <w:rPr>
-          <w:color w:val="FFFF00"/>
+          <w:color w:val="76923C" w:themeColor="accent3" w:themeShade="BF"/>
           <w:highlight w:val="magenta"/>
         </w:rPr>
-        <w:t>Guiará a los usuarios a través de un proceso de reserva paso a paso, solicitando la información necesaria, como nombres de pasajeros, fechas de viaje, preferencias de asientos</w:t>
-      </w:r>
-      <w:r>
-        <w:rPr>
-          <w:color w:val="FF0000"/>
+        <w:t xml:space="preserve">Guiará a los usuarios a través de un proceso de reserva paso a paso, solicitando la información necesaria, como nombres de pasajeros, fechas de viaje, preferencias de asientos y detalles de </w:t>
+      </w:r>
+      <w:proofErr w:type="gramStart"/>
+      <w:r>
+        <w:rPr>
+          <w:color w:val="76923C" w:themeColor="accent3" w:themeShade="BF"/>
           <w:highlight w:val="magenta"/>
         </w:rPr>
-        <w:t xml:space="preserve"> y detalles de </w:t>
+        <w:t>contacto</w:t>
+      </w:r>
+      <w:r>
+        <w:rPr>
+          <w:color w:val="76923C" w:themeColor="accent3" w:themeShade="BF"/>
+        </w:rPr>
+        <w:t>.</w:t>
+      </w:r>
+      <w:r>
+        <w:rPr>
+          <w:color w:val="76923C" w:themeColor="accent3" w:themeShade="BF"/>
+        </w:rPr>
+        <w:t>(</w:t>
+      </w:r>
+      <w:proofErr w:type="gramEnd"/>
+      <w:r>
+        <w:rPr>
+          <w:color w:val="76923C" w:themeColor="accent3" w:themeShade="BF"/>
+        </w:rPr>
+        <w:t>PUNTO 2)</w:t>
+      </w:r>
+    </w:p>
+    <w:p>
+      <w:pPr>
+        <w:rPr>
+          <w:color w:val="FF0000"/>
+        </w:rPr>
+      </w:pPr>
+    </w:p>
+    <w:p>
+      <w:pPr>
+        <w:rPr>
+          <w:color w:val="76923C" w:themeColor="accent3" w:themeShade="BF"/>
+        </w:rPr>
+      </w:pPr>
+      <w:proofErr w:type="spellStart"/>
+      <w:r>
+        <w:rPr>
+          <w:b/>
+          <w:color w:val="76923C" w:themeColor="accent3" w:themeShade="BF"/>
+          <w:u w:val="single"/>
+        </w:rPr>
+        <w:t>User</w:t>
+      </w:r>
+      <w:proofErr w:type="spellEnd"/>
+      <w:r>
+        <w:rPr>
+          <w:b/>
+          <w:color w:val="76923C" w:themeColor="accent3" w:themeShade="BF"/>
+          <w:u w:val="single"/>
+        </w:rPr>
+        <w:t xml:space="preserve"> </w:t>
+      </w:r>
+      <w:proofErr w:type="spellStart"/>
+      <w:r>
+        <w:rPr>
+          <w:b/>
+          <w:color w:val="76923C" w:themeColor="accent3" w:themeShade="BF"/>
+          <w:u w:val="single"/>
+        </w:rPr>
+        <w:t>Story</w:t>
+      </w:r>
+      <w:proofErr w:type="spellEnd"/>
+      <w:r>
+        <w:rPr>
+          <w:b/>
+          <w:color w:val="76923C" w:themeColor="accent3" w:themeShade="BF"/>
+          <w:u w:val="single"/>
+        </w:rPr>
+        <w:t xml:space="preserve"> 2</w:t>
+      </w:r>
+      <w:r>
+        <w:rPr>
+          <w:color w:val="76923C" w:themeColor="accent3" w:themeShade="BF"/>
+        </w:rPr>
+        <w:t xml:space="preserve">: Como usuario, quiero poder </w:t>
+      </w:r>
+      <w:r>
+        <w:rPr>
+          <w:color w:val="76923C" w:themeColor="accent3" w:themeShade="BF"/>
+          <w:highlight w:val="green"/>
+        </w:rPr>
+        <w:t xml:space="preserve">realizar una reserva de vuelo, ingresando los detalles requeridos, como nombres de pasajeros, fechas de viaje y preferencias de asientos, para asegurarme de tener un asiento reservado en el vuelo </w:t>
       </w:r>
       <w:proofErr w:type="gramStart"/>
       <w:r>
         <w:rPr>
-          <w:color w:val="FF0000"/>
-          <w:highlight w:val="magenta"/>
-        </w:rPr>
-        <w:t>contacto</w:t>
-      </w:r>
-      <w:r>
-        <w:rPr>
-          <w:color w:val="FF0000"/>
+          <w:color w:val="76923C" w:themeColor="accent3" w:themeShade="BF"/>
+          <w:highlight w:val="green"/>
+        </w:rPr>
+        <w:t>deseado</w:t>
+      </w:r>
+      <w:r>
+        <w:rPr>
+          <w:color w:val="76923C" w:themeColor="accent3" w:themeShade="BF"/>
+        </w:rPr>
+        <w:t>.(</w:t>
+      </w:r>
+      <w:proofErr w:type="gramEnd"/>
+      <w:r>
+        <w:rPr>
+          <w:color w:val="76923C" w:themeColor="accent3" w:themeShade="BF"/>
+        </w:rPr>
+        <w:t>PUNTO 2)</w:t>
+      </w:r>
+    </w:p>
+    <w:p>
+      <w:pPr>
+        <w:rPr>
+          <w:color w:val="FF0000"/>
+        </w:rPr>
+      </w:pPr>
+    </w:p>
+    <w:p>
+      <w:pPr>
+        <w:rPr>
+          <w:color w:val="76923C" w:themeColor="accent3" w:themeShade="BF"/>
+        </w:rPr>
+      </w:pPr>
+      <w:r>
+        <w:rPr>
+          <w:b/>
+          <w:color w:val="76923C" w:themeColor="accent3" w:themeShade="BF"/>
+        </w:rPr>
+        <w:t>Integración de pagos seguros</w:t>
+      </w:r>
+      <w:r>
+        <w:rPr>
+          <w:color w:val="76923C" w:themeColor="accent3" w:themeShade="BF"/>
+        </w:rPr>
+        <w:t xml:space="preserve">: </w:t>
+      </w:r>
+      <w:r>
+        <w:rPr>
+          <w:color w:val="76923C" w:themeColor="accent3" w:themeShade="BF"/>
+          <w:highlight w:val="green"/>
+        </w:rPr>
+        <w:t xml:space="preserve">El sistema contará con un módulo de pago seguro que admitirá diversas opciones de pago, como tarjetas de crédito, transferencias bancarias y servicios de pago en línea. Los usuarios podrán realizar transacciones de forma segura y recibir confirmaciones de pago </w:t>
+      </w:r>
+      <w:proofErr w:type="gramStart"/>
+      <w:r>
+        <w:rPr>
+          <w:color w:val="76923C" w:themeColor="accent3" w:themeShade="BF"/>
+          <w:highlight w:val="green"/>
+        </w:rPr>
+        <w:t>inmediatas</w:t>
+      </w:r>
+      <w:r>
+        <w:rPr>
+          <w:color w:val="76923C" w:themeColor="accent3" w:themeShade="BF"/>
         </w:rPr>
         <w:t>.</w:t>
       </w:r>
       <w:r>
         <w:rPr>
-          <w:color w:val="FF0000"/>
+          <w:color w:val="76923C" w:themeColor="accent3" w:themeShade="BF"/>
         </w:rPr>
         <w:t>(</w:t>
       </w:r>
       <w:proofErr w:type="gramEnd"/>
       <w:r>
         <w:rPr>
-          <w:color w:val="FF0000"/>
-        </w:rPr>
-        <w:t>PUNTO 2)</w:t>
-      </w:r>
-    </w:p>
-    <w:p>
-      <w:pPr>
-        <w:rPr>
-          <w:color w:val="FF0000"/>
-        </w:rPr>
-      </w:pPr>
-    </w:p>
-    <w:p>
-      <w:pPr>
-        <w:rPr>
-          <w:color w:val="FF0000"/>
+          <w:color w:val="76923C" w:themeColor="accent3" w:themeShade="BF"/>
+        </w:rPr>
+        <w:t>PUNTO 3)</w:t>
+      </w:r>
+    </w:p>
+    <w:p>
+      <w:pPr>
+        <w:rPr>
+          <w:color w:val="76923C" w:themeColor="accent3" w:themeShade="BF"/>
         </w:rPr>
       </w:pPr>
       <w:proofErr w:type="spellStart"/>
       <w:r>
         <w:rPr>
           <w:b/>
-          <w:color w:val="FF0000"/>
-          <w:u w:val="single"/>
-        </w:rPr>
-        <w:t>User</w:t>
-      </w:r>
-      <w:proofErr w:type="spellEnd"/>
-      <w:r>
-        <w:rPr>
-          <w:b/>
-          <w:color w:val="FF0000"/>
-          <w:u w:val="single"/>
-        </w:rPr>
-        <w:t xml:space="preserve"> </w:t>
-      </w:r>
-      <w:proofErr w:type="spellStart"/>
-      <w:r>
-        <w:rPr>
-          <w:b/>
-          <w:color w:val="FF0000"/>
-          <w:u w:val="single"/>
-        </w:rPr>
-        <w:t>Story</w:t>
-      </w:r>
-      <w:proofErr w:type="spellEnd"/>
-      <w:r>
-        <w:rPr>
-          <w:b/>
-          <w:color w:val="FF0000"/>
-          <w:u w:val="single"/>
-        </w:rPr>
-        <w:t xml:space="preserve"> 2</w:t>
-      </w:r>
-      <w:r>
-        <w:rPr>
-          <w:color w:val="FF0000"/>
-        </w:rPr>
-        <w:t xml:space="preserve">: Como usuario, quiero poder </w:t>
-      </w:r>
-      <w:r>
-        <w:rPr>
-          <w:color w:val="FF0000"/>
-          <w:highlight w:val="green"/>
-        </w:rPr>
-        <w:t xml:space="preserve">realizar una reserva de vuelo, ingresando los detalles requeridos, como nombres de pasajeros, fechas de viaje y preferencias de asientos, para asegurarme de tener un asiento reservado en el vuelo </w:t>
-      </w:r>
-      <w:proofErr w:type="gramStart"/>
-      <w:r>
-        <w:rPr>
-          <w:color w:val="FF0000"/>
-          <w:highlight w:val="green"/>
-        </w:rPr>
-        <w:t>deseado</w:t>
-      </w:r>
-      <w:r>
-        <w:rPr>
-          <w:color w:val="FF0000"/>
-        </w:rPr>
-        <w:t>.</w:t>
-      </w:r>
-      <w:r>
-        <w:rPr>
-          <w:color w:val="FF0000"/>
-        </w:rPr>
-        <w:t>(</w:t>
-      </w:r>
-      <w:proofErr w:type="gramEnd"/>
-      <w:r>
-        <w:rPr>
-          <w:color w:val="FF0000"/>
-        </w:rPr>
-        <w:t>PUNTO 2)</w:t>
-      </w:r>
-    </w:p>
-    <w:p>
-      <w:pPr>
-        <w:rPr>
-          <w:color w:val="FF0000"/>
-        </w:rPr>
-      </w:pPr>
-    </w:p>
-    <w:p>
-      <w:pPr>
-        <w:rPr>
-          <w:color w:val="FF0000"/>
-        </w:rPr>
-      </w:pPr>
-      <w:r>
-        <w:rPr>
-          <w:b/>
-          <w:color w:val="FF0000"/>
-        </w:rPr>
-        <w:t>Integración de pagos seguros</w:t>
-      </w:r>
-      <w:r>
-        <w:rPr>
-          <w:color w:val="FF0000"/>
-        </w:rPr>
-        <w:t xml:space="preserve">: </w:t>
-      </w:r>
-      <w:r>
-        <w:rPr>
-          <w:color w:val="FF0000"/>
-          <w:highlight w:val="green"/>
-        </w:rPr>
-        <w:t xml:space="preserve">El sistema contará con un módulo de pago seguro que admitirá diversas opciones de pago, como tarjetas de crédito, transferencias bancarias y servicios de pago en línea. Los usuarios podrán realizar transacciones de forma segura y recibir confirmaciones de pago </w:t>
-      </w:r>
-      <w:proofErr w:type="gramStart"/>
-      <w:r>
-        <w:rPr>
-          <w:color w:val="FF0000"/>
-          <w:highlight w:val="green"/>
-        </w:rPr>
-        <w:t>inmediatas</w:t>
-      </w:r>
-      <w:r>
-        <w:rPr>
-          <w:color w:val="FF0000"/>
-        </w:rPr>
-        <w:t>.</w:t>
-      </w:r>
-      <w:r>
-        <w:rPr>
-          <w:color w:val="FF0000"/>
-        </w:rPr>
-        <w:t>(</w:t>
-      </w:r>
-      <w:proofErr w:type="gramEnd"/>
-      <w:r>
-        <w:rPr>
-          <w:color w:val="FF0000"/>
-        </w:rPr>
-        <w:t>PUNTO 3)</w:t>
-      </w:r>
-    </w:p>
-    <w:p>
-      <w:pPr>
-        <w:rPr>
-          <w:color w:val="FF0000"/>
-        </w:rPr>
-      </w:pPr>
-      <w:proofErr w:type="spellStart"/>
-      <w:r>
-        <w:rPr>
-          <w:b/>
-          <w:color w:val="FF0000"/>
+          <w:color w:val="76923C" w:themeColor="accent3" w:themeShade="BF"/>
           <w:u w:val="single"/>
         </w:rPr>
         <w:lastRenderedPageBreak/>
@@ -691,7 +678,7 @@
       <w:r>
         <w:rPr>
           <w:b/>
-          <w:color w:val="FF0000"/>
+          <w:color w:val="76923C" w:themeColor="accent3" w:themeShade="BF"/>
           <w:u w:val="single"/>
         </w:rPr>
         <w:t xml:space="preserve"> </w:t>
@@ -700,7 +687,7 @@
       <w:r>
         <w:rPr>
           <w:b/>
-          <w:color w:val="FF0000"/>
+          <w:color w:val="76923C" w:themeColor="accent3" w:themeShade="BF"/>
           <w:u w:val="single"/>
         </w:rPr>
         <w:t>Story</w:t>
@@ -709,20 +696,20 @@
       <w:r>
         <w:rPr>
           <w:b/>
-          <w:color w:val="FF0000"/>
+          <w:color w:val="76923C" w:themeColor="accent3" w:themeShade="BF"/>
           <w:u w:val="single"/>
         </w:rPr>
         <w:t xml:space="preserve"> 3</w:t>
       </w:r>
       <w:r>
         <w:rPr>
-          <w:color w:val="FF0000"/>
+          <w:color w:val="76923C" w:themeColor="accent3" w:themeShade="BF"/>
         </w:rPr>
         <w:t xml:space="preserve">: </w:t>
       </w:r>
       <w:r>
         <w:rPr>
-          <w:color w:val="FF0000"/>
+          <w:color w:val="76923C" w:themeColor="accent3" w:themeShade="BF"/>
           <w:highlight w:val="green"/>
         </w:rPr>
         <w:t xml:space="preserve">Como usuario, quiero poder realizar pagos en línea de forma segura utilizando diferentes métodos de pago, como tarjetas de crédito o transferencias bancarias, para completar mi reserva de vuelo de manera conveniente y </w:t>
@@ -730,223 +717,211 @@
       <w:proofErr w:type="gramStart"/>
       <w:r>
         <w:rPr>
-          <w:color w:val="FF0000"/>
+          <w:color w:val="76923C" w:themeColor="accent3" w:themeShade="BF"/>
           <w:highlight w:val="green"/>
         </w:rPr>
         <w:t>confiable</w:t>
       </w:r>
       <w:r>
         <w:rPr>
-          <w:color w:val="FF0000"/>
-        </w:rPr>
-        <w:t>.</w:t>
-      </w:r>
-      <w:r>
-        <w:rPr>
-          <w:color w:val="FF0000"/>
+          <w:color w:val="76923C" w:themeColor="accent3" w:themeShade="BF"/>
+        </w:rPr>
+        <w:t>.(</w:t>
+      </w:r>
+      <w:proofErr w:type="gramEnd"/>
+      <w:r>
+        <w:rPr>
+          <w:color w:val="76923C" w:themeColor="accent3" w:themeShade="BF"/>
+        </w:rPr>
+        <w:t>PUNTO 3)</w:t>
+      </w:r>
+    </w:p>
+    <w:p>
+      <w:pPr>
+        <w:rPr>
+          <w:color w:val="FF0000"/>
+        </w:rPr>
+      </w:pPr>
+    </w:p>
+    <w:p>
+      <w:pPr>
+        <w:rPr>
+          <w:color w:val="76923C" w:themeColor="accent3" w:themeShade="BF"/>
+        </w:rPr>
+      </w:pPr>
+      <w:r>
+        <w:rPr>
+          <w:b/>
+          <w:color w:val="76923C" w:themeColor="accent3" w:themeShade="BF"/>
+        </w:rPr>
+        <w:t>Gestión de clientes</w:t>
+      </w:r>
+      <w:r>
+        <w:rPr>
+          <w:color w:val="76923C" w:themeColor="accent3" w:themeShade="BF"/>
+        </w:rPr>
+        <w:t xml:space="preserve">: El sistema permitirá a </w:t>
+      </w:r>
+      <w:proofErr w:type="spellStart"/>
+      <w:r>
+        <w:rPr>
+          <w:color w:val="76923C" w:themeColor="accent3" w:themeShade="BF"/>
+        </w:rPr>
+        <w:t>FlySky</w:t>
+      </w:r>
+      <w:proofErr w:type="spellEnd"/>
+      <w:r>
+        <w:rPr>
+          <w:color w:val="76923C" w:themeColor="accent3" w:themeShade="BF"/>
+        </w:rPr>
+        <w:t xml:space="preserve"> </w:t>
+      </w:r>
+      <w:r>
+        <w:rPr>
+          <w:color w:val="76923C" w:themeColor="accent3" w:themeShade="BF"/>
+          <w:highlight w:val="green"/>
+        </w:rPr>
+        <w:t>administrar y mantener un registro actualizado de los datos de los clientes</w:t>
+      </w:r>
+      <w:r>
+        <w:rPr>
+          <w:color w:val="76923C" w:themeColor="accent3" w:themeShade="BF"/>
+        </w:rPr>
+        <w:t xml:space="preserve">. Esto </w:t>
+      </w:r>
+      <w:r>
+        <w:rPr>
+          <w:color w:val="76923C" w:themeColor="accent3" w:themeShade="BF"/>
+          <w:highlight w:val="green"/>
+        </w:rPr>
+        <w:t>incluirá información personal, historial de reservas, preferencias de viaje y detalles de contacto</w:t>
+      </w:r>
+      <w:r>
+        <w:rPr>
+          <w:color w:val="76923C" w:themeColor="accent3" w:themeShade="BF"/>
+        </w:rPr>
+        <w:t xml:space="preserve">. Con esta funcionalidad, </w:t>
+      </w:r>
+      <w:proofErr w:type="spellStart"/>
+      <w:r>
+        <w:rPr>
+          <w:color w:val="76923C" w:themeColor="accent3" w:themeShade="BF"/>
+        </w:rPr>
+        <w:t>FlySky</w:t>
+      </w:r>
+      <w:proofErr w:type="spellEnd"/>
+      <w:r>
+        <w:rPr>
+          <w:color w:val="76923C" w:themeColor="accent3" w:themeShade="BF"/>
+        </w:rPr>
+        <w:t xml:space="preserve"> podrá brindar un servicio personalizado, promociones especiales y recomendaciones basadas en las preferencias de cada </w:t>
+      </w:r>
+      <w:proofErr w:type="gramStart"/>
+      <w:r>
+        <w:rPr>
+          <w:color w:val="76923C" w:themeColor="accent3" w:themeShade="BF"/>
+        </w:rPr>
+        <w:t>cliente.</w:t>
+      </w:r>
+      <w:r>
+        <w:rPr>
+          <w:color w:val="76923C" w:themeColor="accent3" w:themeShade="BF"/>
         </w:rPr>
         <w:t>(</w:t>
       </w:r>
       <w:proofErr w:type="gramEnd"/>
       <w:r>
         <w:rPr>
-          <w:color w:val="FF0000"/>
-        </w:rPr>
-        <w:t>PUNTO 3)</w:t>
-      </w:r>
-    </w:p>
-    <w:p>
-      <w:pPr>
-        <w:rPr>
-          <w:color w:val="FF0000"/>
-        </w:rPr>
-      </w:pPr>
-    </w:p>
-    <w:p>
-      <w:pPr>
-        <w:rPr>
-          <w:color w:val="FF0000"/>
-        </w:rPr>
-      </w:pPr>
-      <w:r>
-        <w:rPr>
-          <w:b/>
-          <w:color w:val="FF0000"/>
-        </w:rPr>
-        <w:t>Gestión de clientes</w:t>
-      </w:r>
-      <w:r>
-        <w:rPr>
-          <w:color w:val="FF0000"/>
-        </w:rPr>
-        <w:t xml:space="preserve">: El sistema permitirá a </w:t>
-      </w:r>
+          <w:color w:val="76923C" w:themeColor="accent3" w:themeShade="BF"/>
+        </w:rPr>
+        <w:t>PUNTO 4 Y 5)</w:t>
+      </w:r>
+    </w:p>
+    <w:p>
+      <w:pPr>
+        <w:rPr>
+          <w:color w:val="76923C" w:themeColor="accent3" w:themeShade="BF"/>
+        </w:rPr>
+      </w:pPr>
+    </w:p>
+    <w:p>
+      <w:pPr>
+        <w:rPr>
+          <w:color w:val="76923C" w:themeColor="accent3" w:themeShade="BF"/>
+        </w:rPr>
+      </w:pPr>
       <w:proofErr w:type="spellStart"/>
       <w:r>
         <w:rPr>
-          <w:color w:val="FF0000"/>
-        </w:rPr>
-        <w:t>FlySky</w:t>
+          <w:b/>
+          <w:color w:val="76923C" w:themeColor="accent3" w:themeShade="BF"/>
+          <w:u w:val="single"/>
+        </w:rPr>
+        <w:t>User</w:t>
       </w:r>
       <w:proofErr w:type="spellEnd"/>
       <w:r>
         <w:rPr>
-          <w:color w:val="FF0000"/>
+          <w:b/>
+          <w:color w:val="76923C" w:themeColor="accent3" w:themeShade="BF"/>
+          <w:u w:val="single"/>
         </w:rPr>
         <w:t xml:space="preserve"> </w:t>
       </w:r>
-      <w:r>
-        <w:rPr>
-          <w:color w:val="FF0000"/>
+      <w:proofErr w:type="spellStart"/>
+      <w:r>
+        <w:rPr>
+          <w:b/>
+          <w:color w:val="76923C" w:themeColor="accent3" w:themeShade="BF"/>
+          <w:u w:val="single"/>
+        </w:rPr>
+        <w:t>Story</w:t>
+      </w:r>
+      <w:proofErr w:type="spellEnd"/>
+      <w:r>
+        <w:rPr>
+          <w:b/>
+          <w:color w:val="76923C" w:themeColor="accent3" w:themeShade="BF"/>
+          <w:u w:val="single"/>
+        </w:rPr>
+        <w:t xml:space="preserve"> 4</w:t>
+      </w:r>
+      <w:r>
+        <w:rPr>
+          <w:color w:val="76923C" w:themeColor="accent3" w:themeShade="BF"/>
+        </w:rPr>
+        <w:t xml:space="preserve">: Como agente de ventas, quiero poder </w:t>
+      </w:r>
+      <w:r>
+        <w:rPr>
+          <w:color w:val="76923C" w:themeColor="accent3" w:themeShade="BF"/>
           <w:highlight w:val="green"/>
         </w:rPr>
-        <w:t>administrar y mantener un registro actualizado de los datos de los clientes</w:t>
-      </w:r>
-      <w:r>
-        <w:rPr>
-          <w:color w:val="FF0000"/>
-        </w:rPr>
-        <w:t xml:space="preserve">. Esto </w:t>
-      </w:r>
-      <w:r>
-        <w:rPr>
-          <w:color w:val="FF0000"/>
-          <w:highlight w:val="green"/>
-        </w:rPr>
-        <w:t>incluirá información personal, historial de reservas, preferencias de viaje y detalles de contacto</w:t>
-      </w:r>
-      <w:r>
-        <w:rPr>
-          <w:color w:val="FF0000"/>
-        </w:rPr>
-        <w:t xml:space="preserve">. Con esta funcionalidad, </w:t>
-      </w:r>
-      <w:proofErr w:type="spellStart"/>
-      <w:r>
-        <w:rPr>
-          <w:color w:val="FF0000"/>
-        </w:rPr>
-        <w:t>FlySky</w:t>
-      </w:r>
-      <w:proofErr w:type="spellEnd"/>
-      <w:r>
-        <w:rPr>
-          <w:color w:val="FF0000"/>
-        </w:rPr>
-        <w:t xml:space="preserve"> podrá brindar un servicio personalizado, promociones especiales y recomendaciones basadas en las preferencias de cada </w:t>
+        <w:t>acceder al historial de reservas y preferencias de viaje de un cliente</w:t>
+      </w:r>
+      <w:r>
+        <w:rPr>
+          <w:color w:val="76923C" w:themeColor="accent3" w:themeShade="BF"/>
+        </w:rPr>
+        <w:t xml:space="preserve">, para ofrecerle un servicio personalizado y promociones </w:t>
       </w:r>
       <w:proofErr w:type="gramStart"/>
       <w:r>
         <w:rPr>
-          <w:color w:val="FF0000"/>
-        </w:rPr>
-        <w:t>cliente.</w:t>
-      </w:r>
-      <w:r>
-        <w:rPr>
-          <w:color w:val="FF0000"/>
-        </w:rPr>
-        <w:t>(</w:t>
+          <w:color w:val="76923C" w:themeColor="accent3" w:themeShade="BF"/>
+        </w:rPr>
+        <w:t>relevantes</w:t>
+      </w:r>
+      <w:r>
+        <w:rPr>
+          <w:color w:val="76923C" w:themeColor="accent3" w:themeShade="BF"/>
+        </w:rPr>
+        <w:t>.(</w:t>
       </w:r>
       <w:proofErr w:type="gramEnd"/>
       <w:r>
         <w:rPr>
-          <w:color w:val="FF0000"/>
-        </w:rPr>
-        <w:t>PUNTO 4 Y 5)</w:t>
-      </w:r>
-    </w:p>
-    <w:p>
-      <w:pPr>
-        <w:rPr>
-          <w:color w:val="FF0000"/>
-        </w:rPr>
-      </w:pPr>
-    </w:p>
-    <w:p>
-      <w:pPr>
-        <w:rPr>
-          <w:color w:val="FF0000"/>
-        </w:rPr>
-      </w:pPr>
-      <w:proofErr w:type="spellStart"/>
-      <w:r>
-        <w:rPr>
-          <w:b/>
-          <w:color w:val="FF0000"/>
-          <w:u w:val="single"/>
-        </w:rPr>
-        <w:t>User</w:t>
-      </w:r>
-      <w:proofErr w:type="spellEnd"/>
-      <w:r>
-        <w:rPr>
-          <w:b/>
-          <w:color w:val="FF0000"/>
-          <w:u w:val="single"/>
-        </w:rPr>
-        <w:t xml:space="preserve"> </w:t>
-      </w:r>
-      <w:proofErr w:type="spellStart"/>
-      <w:r>
-        <w:rPr>
-          <w:b/>
-          <w:color w:val="FF0000"/>
-          <w:u w:val="single"/>
-        </w:rPr>
-        <w:t>Story</w:t>
-      </w:r>
-      <w:proofErr w:type="spellEnd"/>
-      <w:r>
-        <w:rPr>
-          <w:b/>
-          <w:color w:val="FF0000"/>
-          <w:u w:val="single"/>
-        </w:rPr>
-        <w:t xml:space="preserve"> 4</w:t>
-      </w:r>
-      <w:r>
-        <w:rPr>
-          <w:color w:val="FF0000"/>
-        </w:rPr>
-        <w:t xml:space="preserve">: Como agente de ventas, quiero poder </w:t>
-      </w:r>
-      <w:r>
-        <w:rPr>
-          <w:color w:val="FF0000"/>
-          <w:highlight w:val="green"/>
-        </w:rPr>
-        <w:t>acceder al historial de reservas y preferencias de viaje de un cliente</w:t>
-      </w:r>
-      <w:r>
-        <w:rPr>
-          <w:color w:val="FF0000"/>
-        </w:rPr>
-        <w:t xml:space="preserve">, para ofrecerle un servicio personalizado y promociones </w:t>
-      </w:r>
-      <w:proofErr w:type="gramStart"/>
-      <w:r>
-        <w:rPr>
-          <w:color w:val="FF0000"/>
-        </w:rPr>
-        <w:t>relevantes</w:t>
-      </w:r>
-      <w:r>
-        <w:rPr>
-          <w:color w:val="FF0000"/>
-        </w:rPr>
-        <w:t>.</w:t>
-      </w:r>
-      <w:r>
-        <w:rPr>
-          <w:color w:val="FF0000"/>
-        </w:rPr>
-        <w:t>(</w:t>
-      </w:r>
-      <w:proofErr w:type="gramEnd"/>
-      <w:r>
-        <w:rPr>
-          <w:color w:val="FF0000"/>
+          <w:color w:val="76923C" w:themeColor="accent3" w:themeShade="BF"/>
         </w:rPr>
         <w:t>PUNTO 4 Y 5)</w:t>
       </w:r>

</xml_diff>

<commit_message>
Se agregaron los endPoints de HistorialDeCliente y ResumenDiario
</commit_message>
<xml_diff>
--- a/Sistema de ventas de vuelos.docx
+++ b/Sistema de ventas de vuelos.docx
@@ -936,72 +936,66 @@
     <w:p>
       <w:pPr>
         <w:rPr>
-          <w:color w:val="FF0000"/>
-        </w:rPr>
-      </w:pPr>
-      <w:r>
-        <w:rPr>
-          <w:b/>
-          <w:color w:val="FF0000"/>
+          <w:color w:val="76923C" w:themeColor="accent3" w:themeShade="BF"/>
+        </w:rPr>
+      </w:pPr>
+      <w:r>
+        <w:rPr>
+          <w:b/>
+          <w:color w:val="76923C" w:themeColor="accent3" w:themeShade="BF"/>
         </w:rPr>
         <w:t>Generación de informes y análisis</w:t>
       </w:r>
       <w:r>
         <w:rPr>
-          <w:color w:val="FF0000"/>
+          <w:color w:val="76923C" w:themeColor="accent3" w:themeShade="BF"/>
         </w:rPr>
         <w:t xml:space="preserve">: El sistema proporcionará herramientas de generación de informes y análisis que permitirán a </w:t>
       </w:r>
       <w:proofErr w:type="spellStart"/>
       <w:r>
         <w:rPr>
-          <w:color w:val="FF0000"/>
+          <w:color w:val="76923C" w:themeColor="accent3" w:themeShade="BF"/>
         </w:rPr>
         <w:t>FlySky</w:t>
       </w:r>
       <w:proofErr w:type="spellEnd"/>
       <w:r>
         <w:rPr>
-          <w:color w:val="FF0000"/>
+          <w:color w:val="76923C" w:themeColor="accent3" w:themeShade="BF"/>
         </w:rPr>
         <w:t xml:space="preserve"> obtener una visión clara del rendimiento del negocio. Estos informes mostrarán estadísticas importantes, como el </w:t>
       </w:r>
       <w:r>
         <w:rPr>
-          <w:color w:val="FF0000"/>
+          <w:color w:val="76923C" w:themeColor="accent3" w:themeShade="BF"/>
           <w:highlight w:val="green"/>
         </w:rPr>
         <w:t>número de ventas diarias, ingresos generados, destinos populares y tendencias de reserva</w:t>
       </w:r>
       <w:r>
         <w:rPr>
-          <w:color w:val="FF0000"/>
+          <w:color w:val="76923C" w:themeColor="accent3" w:themeShade="BF"/>
         </w:rPr>
         <w:t xml:space="preserve">, lo que permitirá a la empresa tomar decisiones estratégicas </w:t>
       </w:r>
       <w:proofErr w:type="gramStart"/>
       <w:r>
         <w:rPr>
-          <w:color w:val="FF0000"/>
+          <w:color w:val="76923C" w:themeColor="accent3" w:themeShade="BF"/>
         </w:rPr>
         <w:t>informadas</w:t>
       </w:r>
       <w:r>
         <w:rPr>
-          <w:color w:val="FF0000"/>
-        </w:rPr>
-        <w:t>.</w:t>
-      </w:r>
-      <w:r>
-        <w:rPr>
-          <w:color w:val="FF0000"/>
-        </w:rPr>
-        <w:t>(</w:t>
+          <w:color w:val="76923C" w:themeColor="accent3" w:themeShade="BF"/>
+        </w:rPr>
+        <w:t>.(</w:t>
       </w:r>
       <w:proofErr w:type="gramEnd"/>
       <w:r>
         <w:rPr>
-          <w:color w:val="FF0000"/>
+          <w:color w:val="76923C" w:themeColor="accent3" w:themeShade="BF"/>
         </w:rPr>
         <w:t>PUNTO 6)</w:t>
       </w:r>
@@ -1009,28 +1003,28 @@
     <w:p>
       <w:pPr>
         <w:rPr>
-          <w:color w:val="FF0000"/>
-        </w:rPr>
-      </w:pPr>
-    </w:p>
-    <w:p>
-      <w:pPr>
-        <w:rPr>
-          <w:color w:val="FF0000"/>
-        </w:rPr>
-      </w:pPr>
-    </w:p>
-    <w:p>
-      <w:pPr>
-        <w:rPr>
-          <w:color w:val="FF0000"/>
+          <w:color w:val="76923C" w:themeColor="accent3" w:themeShade="BF"/>
+        </w:rPr>
+      </w:pPr>
+    </w:p>
+    <w:p>
+      <w:pPr>
+        <w:rPr>
+          <w:color w:val="76923C" w:themeColor="accent3" w:themeShade="BF"/>
+        </w:rPr>
+      </w:pPr>
+    </w:p>
+    <w:p>
+      <w:pPr>
+        <w:rPr>
+          <w:color w:val="76923C" w:themeColor="accent3" w:themeShade="BF"/>
         </w:rPr>
       </w:pPr>
       <w:proofErr w:type="spellStart"/>
       <w:r>
         <w:rPr>
           <w:b/>
-          <w:color w:val="FF0000"/>
+          <w:color w:val="76923C" w:themeColor="accent3" w:themeShade="BF"/>
           <w:u w:val="single"/>
         </w:rPr>
         <w:t>User</w:t>
@@ -1039,7 +1033,7 @@
       <w:r>
         <w:rPr>
           <w:b/>
-          <w:color w:val="FF0000"/>
+          <w:color w:val="76923C" w:themeColor="accent3" w:themeShade="BF"/>
           <w:u w:val="single"/>
         </w:rPr>
         <w:t xml:space="preserve"> </w:t>
@@ -1048,7 +1042,7 @@
       <w:r>
         <w:rPr>
           <w:b/>
-          <w:color w:val="FF0000"/>
+          <w:color w:val="76923C" w:themeColor="accent3" w:themeShade="BF"/>
           <w:u w:val="single"/>
         </w:rPr>
         <w:t>Story</w:t>
@@ -1057,53 +1051,47 @@
       <w:r>
         <w:rPr>
           <w:b/>
-          <w:color w:val="FF0000"/>
+          <w:color w:val="76923C" w:themeColor="accent3" w:themeShade="BF"/>
           <w:u w:val="single"/>
         </w:rPr>
         <w:t xml:space="preserve"> 5</w:t>
       </w:r>
       <w:r>
         <w:rPr>
-          <w:color w:val="FF0000"/>
+          <w:color w:val="76923C" w:themeColor="accent3" w:themeShade="BF"/>
         </w:rPr>
         <w:t xml:space="preserve">: Como administrador del sistema, quiero poder </w:t>
       </w:r>
       <w:r>
         <w:rPr>
-          <w:color w:val="FF0000"/>
+          <w:color w:val="76923C" w:themeColor="accent3" w:themeShade="BF"/>
           <w:highlight w:val="green"/>
         </w:rPr>
         <w:t>generar informes diarios de ventas que muestren el número de ventas realizadas y los ingresos generados</w:t>
       </w:r>
       <w:r>
         <w:rPr>
-          <w:color w:val="FF0000"/>
+          <w:color w:val="76923C" w:themeColor="accent3" w:themeShade="BF"/>
         </w:rPr>
         <w:t xml:space="preserve">, para analizar el rendimiento del negocio y tomar decisiones basadas en </w:t>
       </w:r>
       <w:proofErr w:type="gramStart"/>
       <w:r>
         <w:rPr>
-          <w:color w:val="FF0000"/>
+          <w:color w:val="76923C" w:themeColor="accent3" w:themeShade="BF"/>
         </w:rPr>
         <w:t>datos</w:t>
       </w:r>
       <w:r>
         <w:rPr>
-          <w:color w:val="FF0000"/>
-        </w:rPr>
-        <w:t>.</w:t>
-      </w:r>
-      <w:r>
-        <w:rPr>
-          <w:color w:val="FF0000"/>
-        </w:rPr>
-        <w:t>(</w:t>
+          <w:color w:val="76923C" w:themeColor="accent3" w:themeShade="BF"/>
+        </w:rPr>
+        <w:t>.(</w:t>
       </w:r>
       <w:proofErr w:type="gramEnd"/>
       <w:r>
         <w:rPr>
-          <w:color w:val="FF0000"/>
+          <w:color w:val="76923C" w:themeColor="accent3" w:themeShade="BF"/>
         </w:rPr>
         <w:t>PUNTO 6)</w:t>
       </w:r>
@@ -1111,61 +1099,61 @@
     <w:p>
       <w:pPr>
         <w:rPr>
-          <w:color w:val="FF0000"/>
-        </w:rPr>
-      </w:pPr>
-    </w:p>
-    <w:p>
-      <w:pPr>
-        <w:rPr>
-          <w:color w:val="FF0000"/>
-        </w:rPr>
-      </w:pPr>
-      <w:r>
-        <w:rPr>
-          <w:color w:val="FF0000"/>
+          <w:color w:val="76923C" w:themeColor="accent3" w:themeShade="BF"/>
+        </w:rPr>
+      </w:pPr>
+    </w:p>
+    <w:p>
+      <w:pPr>
+        <w:rPr>
+          <w:color w:val="76923C" w:themeColor="accent3" w:themeShade="BF"/>
+        </w:rPr>
+      </w:pPr>
+      <w:r>
+        <w:rPr>
+          <w:color w:val="76923C" w:themeColor="accent3" w:themeShade="BF"/>
         </w:rPr>
         <w:t xml:space="preserve">El sistema de ventas de vuelos de </w:t>
       </w:r>
       <w:proofErr w:type="spellStart"/>
       <w:r>
         <w:rPr>
-          <w:color w:val="FF0000"/>
+          <w:color w:val="76923C" w:themeColor="accent3" w:themeShade="BF"/>
         </w:rPr>
         <w:t>FlySky</w:t>
       </w:r>
       <w:proofErr w:type="spellEnd"/>
       <w:r>
         <w:rPr>
-          <w:color w:val="FF0000"/>
+          <w:color w:val="76923C" w:themeColor="accent3" w:themeShade="BF"/>
         </w:rPr>
         <w:t xml:space="preserve"> tiene como objetivo mejorar la experiencia del cliente al simplificar el proceso de reserva de boletos, ofrecer opciones de vuelo más completas y garantizar transacciones seguras. Se desarrollará una API </w:t>
       </w:r>
       <w:proofErr w:type="spellStart"/>
       <w:r>
         <w:rPr>
-          <w:color w:val="FF0000"/>
+          <w:color w:val="76923C" w:themeColor="accent3" w:themeShade="BF"/>
         </w:rPr>
         <w:t>RESTful</w:t>
       </w:r>
       <w:proofErr w:type="spellEnd"/>
       <w:r>
         <w:rPr>
-          <w:color w:val="FF0000"/>
+          <w:color w:val="76923C" w:themeColor="accent3" w:themeShade="BF"/>
         </w:rPr>
         <w:t xml:space="preserve"> en Java para implementar estas funcionalidades. Al utilizar esta API, </w:t>
       </w:r>
       <w:proofErr w:type="spellStart"/>
       <w:r>
         <w:rPr>
-          <w:color w:val="FF0000"/>
+          <w:color w:val="76923C" w:themeColor="accent3" w:themeShade="BF"/>
         </w:rPr>
         <w:t>FlySky</w:t>
       </w:r>
       <w:proofErr w:type="spellEnd"/>
       <w:r>
         <w:rPr>
-          <w:color w:val="FF0000"/>
+          <w:color w:val="76923C" w:themeColor="accent3" w:themeShade="BF"/>
         </w:rPr>
         <w:t xml:space="preserve"> busca fortalecer su posición en el mercado de agencias de viajes y brindar un servicio excepcional a sus clientes, superando sus expectativas y fomentando relaciones comerciales duraderas.</w:t>
       </w:r>
@@ -1173,14 +1161,14 @@
     <w:p>
       <w:pPr>
         <w:rPr>
-          <w:color w:val="FF0000"/>
-        </w:rPr>
-      </w:pPr>
-    </w:p>
-    <w:p>
-      <w:pPr>
-        <w:rPr>
-          <w:color w:val="FF0000"/>
+          <w:color w:val="76923C" w:themeColor="accent3" w:themeShade="BF"/>
+        </w:rPr>
+      </w:pPr>
+    </w:p>
+    <w:p>
+      <w:pPr>
+        <w:rPr>
+          <w:color w:val="76923C" w:themeColor="accent3" w:themeShade="BF"/>
         </w:rPr>
       </w:pPr>
     </w:p>
@@ -1210,38 +1198,14 @@
           <w:numId w:val="1"/>
         </w:numPr>
         <w:rPr>
-          <w:color w:val="FF0000"/>
-        </w:rPr>
-      </w:pPr>
-      <w:r>
-        <w:rPr>
-          <w:color w:val="FF0000"/>
-        </w:rPr>
-        <w:t>L</w:t>
-      </w:r>
-      <w:r>
-        <w:rPr>
-          <w:color w:val="FF0000"/>
-        </w:rPr>
-        <w:t xml:space="preserve">os usuarios </w:t>
-      </w:r>
-      <w:r>
-        <w:rPr>
-          <w:color w:val="FF0000"/>
-        </w:rPr>
-        <w:t xml:space="preserve">podrán </w:t>
-      </w:r>
-      <w:r>
-        <w:rPr>
-          <w:color w:val="FF0000"/>
-        </w:rPr>
-        <w:t xml:space="preserve">seleccionar </w:t>
-      </w:r>
-      <w:r>
-        <w:rPr>
-          <w:color w:val="76923C" w:themeColor="accent3" w:themeShade="BF"/>
-        </w:rPr>
-        <w:t>y reservar vuelos de manera rápida y sencilla.</w:t>
+          <w:color w:val="76923C" w:themeColor="accent3" w:themeShade="BF"/>
+        </w:rPr>
+      </w:pPr>
+      <w:r>
+        <w:rPr>
+          <w:color w:val="76923C" w:themeColor="accent3" w:themeShade="BF"/>
+        </w:rPr>
+        <w:t>Los usuarios podrán seleccionar y reservar vuelos de manera rápida y sencilla.</w:t>
       </w:r>
     </w:p>
     <w:p>
@@ -1306,26 +1270,26 @@
           <w:numId w:val="1"/>
         </w:numPr>
         <w:rPr>
-          <w:color w:val="FF0000"/>
-        </w:rPr>
-      </w:pPr>
-      <w:r>
-        <w:rPr>
-          <w:color w:val="FF0000"/>
+          <w:color w:val="76923C" w:themeColor="accent3" w:themeShade="BF"/>
+        </w:rPr>
+      </w:pPr>
+      <w:r>
+        <w:rPr>
+          <w:color w:val="76923C" w:themeColor="accent3" w:themeShade="BF"/>
         </w:rPr>
         <w:t xml:space="preserve">Resumen diario de Ventas (Cantidades diarias, </w:t>
       </w:r>
       <w:proofErr w:type="gramStart"/>
       <w:r>
         <w:rPr>
-          <w:color w:val="FF0000"/>
+          <w:color w:val="76923C" w:themeColor="accent3" w:themeShade="BF"/>
         </w:rPr>
         <w:t>dinero recaudados</w:t>
       </w:r>
       <w:proofErr w:type="gramEnd"/>
       <w:r>
         <w:rPr>
-          <w:color w:val="FF0000"/>
+          <w:color w:val="76923C" w:themeColor="accent3" w:themeShade="BF"/>
         </w:rPr>
         <w:t>, destinos populares, tendencias de reserva)</w:t>
       </w:r>
@@ -1360,8 +1324,8 @@
   <w:abstractNum w:abstractNumId="0" w15:restartNumberingAfterBreak="0">
     <w:nsid w:val="3615047E"/>
     <w:multiLevelType w:val="hybridMultilevel"/>
-    <w:tmpl w:val="BC2A30C4"/>
-    <w:lvl w:ilvl="0" w:tplc="2C0A000F">
+    <w:tmpl w:val="E8385DB8"/>
+    <w:lvl w:ilvl="0" w:tplc="BC383784">
       <w:start w:val="1"/>
       <w:numFmt w:val="decimal"/>
       <w:lvlText w:val="%1."/>
@@ -1371,6 +1335,7 @@
       </w:pPr>
       <w:rPr>
         <w:rFonts w:hint="default"/>
+        <w:color w:val="76923C" w:themeColor="accent3" w:themeShade="BF"/>
       </w:rPr>
     </w:lvl>
     <w:lvl w:ilvl="1" w:tplc="2C0A0019" w:tentative="1">

</xml_diff>

<commit_message>
Se Agregaron Datos Iniciales a la Base de Datos y se corrigieron dos validaciones en los services de Vuelo y Asiento
</commit_message>
<xml_diff>
--- a/Sistema de ventas de vuelos.docx
+++ b/Sistema de ventas de vuelos.docx
@@ -68,7 +68,6 @@
         </w:rPr>
         <w:t xml:space="preserve"> de la unidad de negocio: </w:t>
       </w:r>
-      <w:proofErr w:type="spellStart"/>
       <w:r>
         <w:rPr>
           <w:b/>
@@ -77,18 +76,16 @@
           <w:szCs w:val="28"/>
           <w:highlight w:val="yellow"/>
         </w:rPr>
-        <w:t>FlySky</w:t>
-      </w:r>
-      <w:proofErr w:type="spellEnd"/>
+        <w:t>FlySky - Sistema de Ventas de Vuelos</w:t>
+      </w:r>
       <w:r>
         <w:rPr>
           <w:b/>
           <w:color w:val="76923C" w:themeColor="accent3" w:themeShade="BF"/>
           <w:sz w:val="28"/>
           <w:szCs w:val="28"/>
-          <w:highlight w:val="yellow"/>
-        </w:rPr>
-        <w:t xml:space="preserve"> - Sistema de Ventas de Vuelos</w:t>
+        </w:rPr>
+        <w:t xml:space="preserve"> </w:t>
       </w:r>
     </w:p>
     <w:p>
@@ -130,33 +127,11 @@
           <w:color w:val="76923C" w:themeColor="accent3" w:themeShade="BF"/>
         </w:rPr>
       </w:pPr>
-      <w:proofErr w:type="spellStart"/>
-      <w:r>
-        <w:rPr>
-          <w:color w:val="76923C" w:themeColor="accent3" w:themeShade="BF"/>
-        </w:rPr>
-        <w:t>FlySky</w:t>
-      </w:r>
-      <w:proofErr w:type="spellEnd"/>
-      <w:r>
-        <w:rPr>
-          <w:color w:val="76923C" w:themeColor="accent3" w:themeShade="BF"/>
-        </w:rPr>
-        <w:t xml:space="preserve"> es una agencia de viajes especializada en la venta de boletos de avión. Con el objetivo de mejorar la eficiencia operativa y brindar una experiencia de reserva más fluida y conveniente para los clientes, </w:t>
-      </w:r>
-      <w:proofErr w:type="spellStart"/>
-      <w:r>
-        <w:rPr>
-          <w:color w:val="76923C" w:themeColor="accent3" w:themeShade="BF"/>
-        </w:rPr>
-        <w:t>FlySky</w:t>
-      </w:r>
-      <w:proofErr w:type="spellEnd"/>
-      <w:r>
-        <w:rPr>
-          <w:color w:val="76923C" w:themeColor="accent3" w:themeShade="BF"/>
-        </w:rPr>
-        <w:t xml:space="preserve"> ha decidido desarrollar un </w:t>
+      <w:r>
+        <w:rPr>
+          <w:color w:val="76923C" w:themeColor="accent3" w:themeShade="BF"/>
+        </w:rPr>
+        <w:t xml:space="preserve">FlySky es una agencia de viajes especializada en la venta de boletos de avión. Con el objetivo de mejorar la eficiencia operativa y brindar una experiencia de reserva más fluida y conveniente para los clientes, FlySky ha decidido desarrollar un </w:t>
       </w:r>
       <w:r>
         <w:rPr>
@@ -189,21 +164,7 @@
         <w:rPr>
           <w:color w:val="76923C" w:themeColor="accent3" w:themeShade="BF"/>
         </w:rPr>
-        <w:t xml:space="preserve">El sistema de ventas de vuelos de </w:t>
-      </w:r>
-      <w:proofErr w:type="spellStart"/>
-      <w:r>
-        <w:rPr>
-          <w:color w:val="76923C" w:themeColor="accent3" w:themeShade="BF"/>
-        </w:rPr>
-        <w:t>FlySky</w:t>
-      </w:r>
-      <w:proofErr w:type="spellEnd"/>
-      <w:r>
-        <w:rPr>
-          <w:color w:val="76923C" w:themeColor="accent3" w:themeShade="BF"/>
-        </w:rPr>
-        <w:t xml:space="preserve"> se diseñará para </w:t>
+        <w:t xml:space="preserve">El sistema de ventas de vuelos de FlySky se diseñará para </w:t>
       </w:r>
       <w:r>
         <w:rPr>
@@ -363,66 +324,313 @@
           <w:color w:val="76923C" w:themeColor="accent3" w:themeShade="BF"/>
         </w:rPr>
       </w:pPr>
-      <w:proofErr w:type="spellStart"/>
       <w:r>
         <w:rPr>
           <w:b/>
           <w:color w:val="76923C" w:themeColor="accent3" w:themeShade="BF"/>
           <w:u w:val="single"/>
         </w:rPr>
-        <w:t>User</w:t>
-      </w:r>
-      <w:proofErr w:type="spellEnd"/>
+        <w:t>User Story 1</w:t>
+      </w:r>
+      <w:r>
+        <w:rPr>
+          <w:color w:val="76923C" w:themeColor="accent3" w:themeShade="BF"/>
+        </w:rPr>
+        <w:t xml:space="preserve">: Como usuario, quiero poder </w:t>
+      </w:r>
+      <w:r>
+        <w:rPr>
+          <w:color w:val="76923C" w:themeColor="accent3" w:themeShade="BF"/>
+          <w:highlight w:val="green"/>
+        </w:rPr>
+        <w:t>ver la lista de vuelos disponibles con su información detallada, como horarios, precios y aerolíneas, para poder elegir el vuelo que mejor se adapte a mis necesidades</w:t>
+      </w:r>
+      <w:r>
+        <w:rPr>
+          <w:color w:val="76923C" w:themeColor="accent3" w:themeShade="BF"/>
+        </w:rPr>
+        <w:t>.</w:t>
+      </w:r>
+      <w:r>
+        <w:rPr>
+          <w:color w:val="76923C" w:themeColor="accent3" w:themeShade="BF"/>
+        </w:rPr>
+        <w:t xml:space="preserve"> (PUNTO 1)</w:t>
+      </w:r>
+    </w:p>
+    <w:p>
+      <w:pPr>
+        <w:rPr>
+          <w:color w:val="FF0000"/>
+        </w:rPr>
+      </w:pPr>
+    </w:p>
+    <w:p>
+      <w:pPr>
+        <w:rPr>
+          <w:color w:val="76923C" w:themeColor="accent3" w:themeShade="BF"/>
+        </w:rPr>
+      </w:pPr>
       <w:r>
         <w:rPr>
           <w:b/>
           <w:color w:val="76923C" w:themeColor="accent3" w:themeShade="BF"/>
+        </w:rPr>
+        <w:t>Proceso de reserva de boletos</w:t>
+      </w:r>
+      <w:r>
+        <w:rPr>
+          <w:color w:val="76923C" w:themeColor="accent3" w:themeShade="BF"/>
+        </w:rPr>
+        <w:t xml:space="preserve">: El sistema permitirá a </w:t>
+      </w:r>
+      <w:bookmarkStart w:id="0" w:name="_Hlk152445637"/>
+      <w:r>
+        <w:rPr>
+          <w:color w:val="76923C" w:themeColor="accent3" w:themeShade="BF"/>
+        </w:rPr>
+        <w:t>los usuarios seleccionar y reservar vuelos de manera rápida y sencilla.</w:t>
+      </w:r>
+      <w:bookmarkEnd w:id="0"/>
+      <w:r>
+        <w:rPr>
+          <w:color w:val="76923C" w:themeColor="accent3" w:themeShade="BF"/>
+        </w:rPr>
+        <w:t xml:space="preserve"> Guiará a los usuarios a través de un proceso de reserva paso a paso, solicitando la información necesaria, como nombres de pasajeros, fechas de viaje, preferencias de asientos y detalles de contacto.</w:t>
+      </w:r>
+      <w:r>
+        <w:rPr>
+          <w:color w:val="76923C" w:themeColor="accent3" w:themeShade="BF"/>
+        </w:rPr>
+        <w:t>(PUNTO 2)</w:t>
+      </w:r>
+    </w:p>
+    <w:p>
+      <w:pPr>
+        <w:rPr>
+          <w:color w:val="FF0000"/>
+        </w:rPr>
+      </w:pPr>
+    </w:p>
+    <w:p>
+      <w:pPr>
+        <w:rPr>
+          <w:color w:val="76923C" w:themeColor="accent3" w:themeShade="BF"/>
+        </w:rPr>
+      </w:pPr>
+      <w:r>
+        <w:rPr>
+          <w:b/>
+          <w:color w:val="76923C" w:themeColor="accent3" w:themeShade="BF"/>
           <w:u w:val="single"/>
         </w:rPr>
-        <w:t xml:space="preserve"> </w:t>
-      </w:r>
-      <w:proofErr w:type="spellStart"/>
+        <w:t>User Story 2</w:t>
+      </w:r>
+      <w:r>
+        <w:rPr>
+          <w:color w:val="76923C" w:themeColor="accent3" w:themeShade="BF"/>
+        </w:rPr>
+        <w:t xml:space="preserve">: Como usuario, quiero poder </w:t>
+      </w:r>
+      <w:r>
+        <w:rPr>
+          <w:color w:val="76923C" w:themeColor="accent3" w:themeShade="BF"/>
+          <w:highlight w:val="green"/>
+        </w:rPr>
+        <w:t>realizar una reserva de vuelo, ingresando los detalles requeridos, como nombres de pasajeros, fechas de viaje y preferencias de asientos, para asegurarme de tener un asiento reservado en el vuelo deseado</w:t>
+      </w:r>
+      <w:r>
+        <w:rPr>
+          <w:color w:val="76923C" w:themeColor="accent3" w:themeShade="BF"/>
+        </w:rPr>
+        <w:t>.(PUNTO 2)</w:t>
+      </w:r>
+    </w:p>
+    <w:p>
+      <w:pPr>
+        <w:rPr>
+          <w:color w:val="FF0000"/>
+        </w:rPr>
+      </w:pPr>
+    </w:p>
+    <w:p>
+      <w:pPr>
+        <w:rPr>
+          <w:color w:val="76923C" w:themeColor="accent3" w:themeShade="BF"/>
+        </w:rPr>
+      </w:pPr>
       <w:r>
         <w:rPr>
           <w:b/>
           <w:color w:val="76923C" w:themeColor="accent3" w:themeShade="BF"/>
+        </w:rPr>
+        <w:t>Integración de pagos seguros</w:t>
+      </w:r>
+      <w:r>
+        <w:rPr>
+          <w:color w:val="76923C" w:themeColor="accent3" w:themeShade="BF"/>
+        </w:rPr>
+        <w:t xml:space="preserve">: </w:t>
+      </w:r>
+      <w:r>
+        <w:rPr>
+          <w:color w:val="76923C" w:themeColor="accent3" w:themeShade="BF"/>
+          <w:highlight w:val="green"/>
+        </w:rPr>
+        <w:t>El sistema contará con un módulo de pago seguro que admitirá diversas opciones de pago, como tarjetas de crédito, transferencias bancarias y servicios de pago en línea. Los usuarios podrán realizar transacciones de forma segura y recibir confirmaciones de pago inmediatas</w:t>
+      </w:r>
+      <w:r>
+        <w:rPr>
+          <w:color w:val="76923C" w:themeColor="accent3" w:themeShade="BF"/>
+        </w:rPr>
+        <w:t>.</w:t>
+      </w:r>
+      <w:r>
+        <w:rPr>
+          <w:color w:val="76923C" w:themeColor="accent3" w:themeShade="BF"/>
+        </w:rPr>
+        <w:t>(PUNTO 3)</w:t>
+      </w:r>
+    </w:p>
+    <w:p>
+      <w:pPr>
+        <w:rPr>
+          <w:color w:val="76923C" w:themeColor="accent3" w:themeShade="BF"/>
+        </w:rPr>
+      </w:pPr>
+      <w:r>
+        <w:rPr>
+          <w:b/>
+          <w:color w:val="76923C" w:themeColor="accent3" w:themeShade="BF"/>
           <w:u w:val="single"/>
         </w:rPr>
-        <w:t>Story</w:t>
-      </w:r>
-      <w:proofErr w:type="spellEnd"/>
+        <w:lastRenderedPageBreak/>
+        <w:t>User Story 3</w:t>
+      </w:r>
+      <w:r>
+        <w:rPr>
+          <w:color w:val="76923C" w:themeColor="accent3" w:themeShade="BF"/>
+        </w:rPr>
+        <w:t xml:space="preserve">: </w:t>
+      </w:r>
+      <w:r>
+        <w:rPr>
+          <w:color w:val="76923C" w:themeColor="accent3" w:themeShade="BF"/>
+          <w:highlight w:val="green"/>
+        </w:rPr>
+        <w:t>Como usuario, quiero poder realizar pagos en línea de forma segura utilizando diferentes métodos de pago, como tarjetas de crédito o transferencias bancarias, para completar mi reserva de vuelo de manera conveniente y confiable</w:t>
+      </w:r>
+      <w:r>
+        <w:rPr>
+          <w:color w:val="76923C" w:themeColor="accent3" w:themeShade="BF"/>
+        </w:rPr>
+        <w:t>.(PUNTO 3)</w:t>
+      </w:r>
+    </w:p>
+    <w:p>
+      <w:pPr>
+        <w:rPr>
+          <w:color w:val="FF0000"/>
+        </w:rPr>
+      </w:pPr>
+    </w:p>
+    <w:p>
+      <w:pPr>
+        <w:rPr>
+          <w:color w:val="76923C" w:themeColor="accent3" w:themeShade="BF"/>
+        </w:rPr>
+      </w:pPr>
       <w:r>
         <w:rPr>
           <w:b/>
           <w:color w:val="76923C" w:themeColor="accent3" w:themeShade="BF"/>
+        </w:rPr>
+        <w:t>Gestión de clientes</w:t>
+      </w:r>
+      <w:r>
+        <w:rPr>
+          <w:color w:val="76923C" w:themeColor="accent3" w:themeShade="BF"/>
+        </w:rPr>
+        <w:t xml:space="preserve">: El sistema permitirá a FlySky </w:t>
+      </w:r>
+      <w:r>
+        <w:rPr>
+          <w:color w:val="76923C" w:themeColor="accent3" w:themeShade="BF"/>
+          <w:highlight w:val="green"/>
+        </w:rPr>
+        <w:t>administrar y mantener un registro actualizado de los datos de los clientes</w:t>
+      </w:r>
+      <w:r>
+        <w:rPr>
+          <w:color w:val="76923C" w:themeColor="accent3" w:themeShade="BF"/>
+        </w:rPr>
+        <w:t xml:space="preserve">. Esto </w:t>
+      </w:r>
+      <w:r>
+        <w:rPr>
+          <w:color w:val="76923C" w:themeColor="accent3" w:themeShade="BF"/>
+          <w:highlight w:val="green"/>
+        </w:rPr>
+        <w:t>incluirá información personal, historial de reservas, preferencias de viaje y detalles de contacto</w:t>
+      </w:r>
+      <w:r>
+        <w:rPr>
+          <w:color w:val="76923C" w:themeColor="accent3" w:themeShade="BF"/>
+        </w:rPr>
+        <w:t>. Con esta funcionalidad, FlySky podrá brindar un servicio personalizado, promociones especiales y recomendaciones basadas en las preferencias de cada cliente.</w:t>
+      </w:r>
+      <w:r>
+        <w:rPr>
+          <w:color w:val="76923C" w:themeColor="accent3" w:themeShade="BF"/>
+        </w:rPr>
+        <w:t>(PUNTO 4 Y 5)</w:t>
+      </w:r>
+    </w:p>
+    <w:p>
+      <w:pPr>
+        <w:rPr>
+          <w:color w:val="76923C" w:themeColor="accent3" w:themeShade="BF"/>
+        </w:rPr>
+      </w:pPr>
+    </w:p>
+    <w:p>
+      <w:pPr>
+        <w:rPr>
+          <w:color w:val="76923C" w:themeColor="accent3" w:themeShade="BF"/>
+        </w:rPr>
+      </w:pPr>
+      <w:r>
+        <w:rPr>
+          <w:b/>
+          <w:color w:val="76923C" w:themeColor="accent3" w:themeShade="BF"/>
           <w:u w:val="single"/>
         </w:rPr>
-        <w:t xml:space="preserve"> 1</w:t>
-      </w:r>
-      <w:r>
-        <w:rPr>
-          <w:color w:val="76923C" w:themeColor="accent3" w:themeShade="BF"/>
-        </w:rPr>
-        <w:t xml:space="preserve">: Como usuario, quiero poder </w:t>
+        <w:t>User Story 4</w:t>
+      </w:r>
+      <w:r>
+        <w:rPr>
+          <w:color w:val="76923C" w:themeColor="accent3" w:themeShade="BF"/>
+        </w:rPr>
+        <w:t xml:space="preserve">: Como agente de ventas, quiero poder </w:t>
       </w:r>
       <w:r>
         <w:rPr>
           <w:color w:val="76923C" w:themeColor="accent3" w:themeShade="BF"/>
           <w:highlight w:val="green"/>
         </w:rPr>
-        <w:t>ver la lista de vuelos disponibles con su información detallada, como horarios, precios y aerolíneas, para poder elegir el vuelo que mejor se adapte a mis necesidades</w:t>
-      </w:r>
-      <w:r>
-        <w:rPr>
-          <w:color w:val="76923C" w:themeColor="accent3" w:themeShade="BF"/>
-        </w:rPr>
-        <w:t>.</w:t>
-      </w:r>
-      <w:r>
-        <w:rPr>
-          <w:color w:val="76923C" w:themeColor="accent3" w:themeShade="BF"/>
-        </w:rPr>
-        <w:t xml:space="preserve"> (PUNTO 1)</w:t>
+        <w:t>acceder al historial de reservas y preferencias de viaje de un cliente</w:t>
+      </w:r>
+      <w:r>
+        <w:rPr>
+          <w:color w:val="76923C" w:themeColor="accent3" w:themeShade="BF"/>
+        </w:rPr>
+        <w:t>, para ofrecerle un servicio personalizado y promociones relevantes</w:t>
+      </w:r>
+      <w:r>
+        <w:rPr>
+          <w:color w:val="76923C" w:themeColor="accent3" w:themeShade="BF"/>
+        </w:rPr>
+        <w:t>.(PUNTO 4 Y 5)</w:t>
       </w:r>
     </w:p>
     <w:p>
@@ -443,692 +651,106 @@
           <w:b/>
           <w:color w:val="76923C" w:themeColor="accent3" w:themeShade="BF"/>
         </w:rPr>
-        <w:t>Proceso de reserva de boletos</w:t>
-      </w:r>
-      <w:r>
-        <w:rPr>
-          <w:color w:val="76923C" w:themeColor="accent3" w:themeShade="BF"/>
-        </w:rPr>
-        <w:t xml:space="preserve">: El sistema permitirá a </w:t>
-      </w:r>
-      <w:bookmarkStart w:id="0" w:name="_Hlk152445637"/>
-      <w:r>
-        <w:rPr>
-          <w:color w:val="76923C" w:themeColor="accent3" w:themeShade="BF"/>
-        </w:rPr>
-        <w:t>los usuarios seleccionar y reservar vuelos de manera rápida y sencilla.</w:t>
-      </w:r>
-      <w:bookmarkEnd w:id="0"/>
-      <w:r>
-        <w:rPr>
-          <w:color w:val="76923C" w:themeColor="accent3" w:themeShade="BF"/>
-        </w:rPr>
-        <w:t xml:space="preserve"> Guiará a los usuarios a través de un proceso de reserva paso a paso, solicitando la información necesaria, como nombres de pasajeros, fechas de viaje, preferencias de asientos y detalles de </w:t>
-      </w:r>
-      <w:proofErr w:type="gramStart"/>
-      <w:r>
-        <w:rPr>
-          <w:color w:val="76923C" w:themeColor="accent3" w:themeShade="BF"/>
-        </w:rPr>
-        <w:t>contacto.</w:t>
-      </w:r>
-      <w:r>
-        <w:rPr>
-          <w:color w:val="76923C" w:themeColor="accent3" w:themeShade="BF"/>
-        </w:rPr>
-        <w:t>(</w:t>
-      </w:r>
-      <w:proofErr w:type="gramEnd"/>
-      <w:r>
-        <w:rPr>
-          <w:color w:val="76923C" w:themeColor="accent3" w:themeShade="BF"/>
-        </w:rPr>
-        <w:t>PUNTO 2)</w:t>
-      </w:r>
-    </w:p>
-    <w:p>
-      <w:pPr>
-        <w:rPr>
-          <w:color w:val="FF0000"/>
-        </w:rPr>
-      </w:pPr>
-    </w:p>
-    <w:p>
-      <w:pPr>
-        <w:rPr>
-          <w:color w:val="76923C" w:themeColor="accent3" w:themeShade="BF"/>
-        </w:rPr>
-      </w:pPr>
-      <w:proofErr w:type="spellStart"/>
+        <w:t>Generación de informes y análisis</w:t>
+      </w:r>
+      <w:r>
+        <w:rPr>
+          <w:color w:val="76923C" w:themeColor="accent3" w:themeShade="BF"/>
+        </w:rPr>
+        <w:t xml:space="preserve">: El sistema proporcionará herramientas de generación de informes y análisis que permitirán a FlySky obtener una visión clara del rendimiento del negocio. Estos informes mostrarán estadísticas importantes, como el </w:t>
+      </w:r>
+      <w:r>
+        <w:rPr>
+          <w:color w:val="76923C" w:themeColor="accent3" w:themeShade="BF"/>
+          <w:highlight w:val="green"/>
+        </w:rPr>
+        <w:t>número de ventas diarias, ingresos generados, destinos populares y tendencias de reserva</w:t>
+      </w:r>
+      <w:r>
+        <w:rPr>
+          <w:color w:val="76923C" w:themeColor="accent3" w:themeShade="BF"/>
+        </w:rPr>
+        <w:t>, lo que permitirá a la empresa tomar decisiones estratégicas informadas</w:t>
+      </w:r>
+      <w:r>
+        <w:rPr>
+          <w:color w:val="76923C" w:themeColor="accent3" w:themeShade="BF"/>
+        </w:rPr>
+        <w:t>.(PUNTO 6)</w:t>
+      </w:r>
+    </w:p>
+    <w:p>
+      <w:pPr>
+        <w:rPr>
+          <w:color w:val="76923C" w:themeColor="accent3" w:themeShade="BF"/>
+        </w:rPr>
+      </w:pPr>
+    </w:p>
+    <w:p>
+      <w:pPr>
+        <w:rPr>
+          <w:color w:val="76923C" w:themeColor="accent3" w:themeShade="BF"/>
+        </w:rPr>
+      </w:pPr>
+    </w:p>
+    <w:p>
+      <w:pPr>
+        <w:rPr>
+          <w:color w:val="76923C" w:themeColor="accent3" w:themeShade="BF"/>
+        </w:rPr>
+      </w:pPr>
       <w:r>
         <w:rPr>
           <w:b/>
           <w:color w:val="76923C" w:themeColor="accent3" w:themeShade="BF"/>
           <w:u w:val="single"/>
         </w:rPr>
-        <w:t>User</w:t>
-      </w:r>
-      <w:proofErr w:type="spellEnd"/>
-      <w:r>
-        <w:rPr>
-          <w:b/>
-          <w:color w:val="76923C" w:themeColor="accent3" w:themeShade="BF"/>
-          <w:u w:val="single"/>
-        </w:rPr>
-        <w:t xml:space="preserve"> </w:t>
-      </w:r>
-      <w:proofErr w:type="spellStart"/>
-      <w:r>
-        <w:rPr>
-          <w:b/>
-          <w:color w:val="76923C" w:themeColor="accent3" w:themeShade="BF"/>
-          <w:u w:val="single"/>
-        </w:rPr>
-        <w:t>Story</w:t>
-      </w:r>
-      <w:proofErr w:type="spellEnd"/>
-      <w:r>
-        <w:rPr>
-          <w:b/>
-          <w:color w:val="76923C" w:themeColor="accent3" w:themeShade="BF"/>
-          <w:u w:val="single"/>
-        </w:rPr>
-        <w:t xml:space="preserve"> 2</w:t>
-      </w:r>
-      <w:r>
-        <w:rPr>
-          <w:color w:val="76923C" w:themeColor="accent3" w:themeShade="BF"/>
-        </w:rPr>
-        <w:t xml:space="preserve">: Como usuario, quiero poder </w:t>
+        <w:t>User Story 5</w:t>
+      </w:r>
+      <w:r>
+        <w:rPr>
+          <w:color w:val="76923C" w:themeColor="accent3" w:themeShade="BF"/>
+        </w:rPr>
+        <w:t xml:space="preserve">: Como administrador del sistema, quiero poder </w:t>
       </w:r>
       <w:r>
         <w:rPr>
           <w:color w:val="76923C" w:themeColor="accent3" w:themeShade="BF"/>
           <w:highlight w:val="green"/>
         </w:rPr>
-        <w:t xml:space="preserve">realizar una reserva de vuelo, ingresando los detalles requeridos, como nombres de pasajeros, fechas de viaje y preferencias de asientos, para asegurarme de tener un asiento reservado en el vuelo </w:t>
-      </w:r>
-      <w:proofErr w:type="gramStart"/>
-      <w:r>
-        <w:rPr>
-          <w:color w:val="76923C" w:themeColor="accent3" w:themeShade="BF"/>
-          <w:highlight w:val="green"/>
-        </w:rPr>
-        <w:t>deseado</w:t>
-      </w:r>
-      <w:r>
-        <w:rPr>
-          <w:color w:val="76923C" w:themeColor="accent3" w:themeShade="BF"/>
-        </w:rPr>
-        <w:t>.(</w:t>
-      </w:r>
-      <w:proofErr w:type="gramEnd"/>
-      <w:r>
-        <w:rPr>
-          <w:color w:val="76923C" w:themeColor="accent3" w:themeShade="BF"/>
-        </w:rPr>
-        <w:t>PUNTO 2)</w:t>
-      </w:r>
-    </w:p>
-    <w:p>
-      <w:pPr>
-        <w:rPr>
-          <w:color w:val="FF0000"/>
-        </w:rPr>
-      </w:pPr>
-    </w:p>
-    <w:p>
-      <w:pPr>
-        <w:rPr>
-          <w:color w:val="76923C" w:themeColor="accent3" w:themeShade="BF"/>
-        </w:rPr>
-      </w:pPr>
-      <w:r>
-        <w:rPr>
-          <w:b/>
-          <w:color w:val="76923C" w:themeColor="accent3" w:themeShade="BF"/>
-        </w:rPr>
-        <w:t>Integración de pagos seguros</w:t>
-      </w:r>
-      <w:r>
-        <w:rPr>
-          <w:color w:val="76923C" w:themeColor="accent3" w:themeShade="BF"/>
-        </w:rPr>
-        <w:t xml:space="preserve">: </w:t>
-      </w:r>
-      <w:r>
-        <w:rPr>
-          <w:color w:val="76923C" w:themeColor="accent3" w:themeShade="BF"/>
-          <w:highlight w:val="green"/>
-        </w:rPr>
-        <w:t xml:space="preserve">El sistema contará con un módulo de pago seguro que admitirá diversas opciones de pago, como tarjetas de crédito, transferencias bancarias y servicios de pago en línea. Los usuarios podrán realizar transacciones de forma segura y recibir confirmaciones de pago </w:t>
-      </w:r>
-      <w:proofErr w:type="gramStart"/>
-      <w:r>
-        <w:rPr>
-          <w:color w:val="76923C" w:themeColor="accent3" w:themeShade="BF"/>
-          <w:highlight w:val="green"/>
-        </w:rPr>
-        <w:t>inmediatas</w:t>
-      </w:r>
-      <w:r>
-        <w:rPr>
-          <w:color w:val="76923C" w:themeColor="accent3" w:themeShade="BF"/>
-        </w:rPr>
-        <w:t>.</w:t>
-      </w:r>
-      <w:r>
-        <w:rPr>
-          <w:color w:val="76923C" w:themeColor="accent3" w:themeShade="BF"/>
-        </w:rPr>
-        <w:t>(</w:t>
-      </w:r>
-      <w:proofErr w:type="gramEnd"/>
-      <w:r>
-        <w:rPr>
-          <w:color w:val="76923C" w:themeColor="accent3" w:themeShade="BF"/>
-        </w:rPr>
-        <w:t>PUNTO 3)</w:t>
-      </w:r>
-    </w:p>
-    <w:p>
-      <w:pPr>
-        <w:rPr>
-          <w:color w:val="76923C" w:themeColor="accent3" w:themeShade="BF"/>
-        </w:rPr>
-      </w:pPr>
-      <w:proofErr w:type="spellStart"/>
-      <w:r>
-        <w:rPr>
-          <w:b/>
-          <w:color w:val="76923C" w:themeColor="accent3" w:themeShade="BF"/>
-          <w:u w:val="single"/>
-        </w:rPr>
-        <w:lastRenderedPageBreak/>
-        <w:t>User</w:t>
-      </w:r>
-      <w:proofErr w:type="spellEnd"/>
-      <w:r>
-        <w:rPr>
-          <w:b/>
-          <w:color w:val="76923C" w:themeColor="accent3" w:themeShade="BF"/>
-          <w:u w:val="single"/>
-        </w:rPr>
-        <w:t xml:space="preserve"> </w:t>
-      </w:r>
-      <w:proofErr w:type="spellStart"/>
-      <w:r>
-        <w:rPr>
-          <w:b/>
-          <w:color w:val="76923C" w:themeColor="accent3" w:themeShade="BF"/>
-          <w:u w:val="single"/>
-        </w:rPr>
-        <w:t>Story</w:t>
-      </w:r>
-      <w:proofErr w:type="spellEnd"/>
-      <w:r>
-        <w:rPr>
-          <w:b/>
-          <w:color w:val="76923C" w:themeColor="accent3" w:themeShade="BF"/>
-          <w:u w:val="single"/>
-        </w:rPr>
-        <w:t xml:space="preserve"> 3</w:t>
-      </w:r>
-      <w:r>
-        <w:rPr>
-          <w:color w:val="76923C" w:themeColor="accent3" w:themeShade="BF"/>
-        </w:rPr>
-        <w:t xml:space="preserve">: </w:t>
-      </w:r>
-      <w:r>
-        <w:rPr>
-          <w:color w:val="76923C" w:themeColor="accent3" w:themeShade="BF"/>
-          <w:highlight w:val="green"/>
-        </w:rPr>
-        <w:t xml:space="preserve">Como usuario, quiero poder realizar pagos en línea de forma segura utilizando diferentes métodos de pago, como tarjetas de crédito o transferencias bancarias, para completar mi reserva de vuelo de manera conveniente y </w:t>
-      </w:r>
-      <w:proofErr w:type="gramStart"/>
-      <w:r>
-        <w:rPr>
-          <w:color w:val="76923C" w:themeColor="accent3" w:themeShade="BF"/>
-          <w:highlight w:val="green"/>
-        </w:rPr>
-        <w:t>confiable</w:t>
-      </w:r>
-      <w:r>
-        <w:rPr>
-          <w:color w:val="76923C" w:themeColor="accent3" w:themeShade="BF"/>
-        </w:rPr>
-        <w:t>.(</w:t>
-      </w:r>
-      <w:proofErr w:type="gramEnd"/>
-      <w:r>
-        <w:rPr>
-          <w:color w:val="76923C" w:themeColor="accent3" w:themeShade="BF"/>
-        </w:rPr>
-        <w:t>PUNTO 3)</w:t>
-      </w:r>
-    </w:p>
-    <w:p>
-      <w:pPr>
-        <w:rPr>
-          <w:color w:val="FF0000"/>
-        </w:rPr>
-      </w:pPr>
-    </w:p>
-    <w:p>
-      <w:pPr>
-        <w:rPr>
-          <w:color w:val="76923C" w:themeColor="accent3" w:themeShade="BF"/>
-        </w:rPr>
-      </w:pPr>
-      <w:r>
-        <w:rPr>
-          <w:b/>
-          <w:color w:val="76923C" w:themeColor="accent3" w:themeShade="BF"/>
-        </w:rPr>
-        <w:t>Gestión de clientes</w:t>
-      </w:r>
-      <w:r>
-        <w:rPr>
-          <w:color w:val="76923C" w:themeColor="accent3" w:themeShade="BF"/>
-        </w:rPr>
-        <w:t xml:space="preserve">: El sistema permitirá a </w:t>
-      </w:r>
-      <w:proofErr w:type="spellStart"/>
-      <w:r>
-        <w:rPr>
-          <w:color w:val="76923C" w:themeColor="accent3" w:themeShade="BF"/>
-        </w:rPr>
-        <w:t>FlySky</w:t>
-      </w:r>
-      <w:proofErr w:type="spellEnd"/>
-      <w:r>
-        <w:rPr>
-          <w:color w:val="76923C" w:themeColor="accent3" w:themeShade="BF"/>
-        </w:rPr>
-        <w:t xml:space="preserve"> </w:t>
-      </w:r>
-      <w:r>
-        <w:rPr>
-          <w:color w:val="76923C" w:themeColor="accent3" w:themeShade="BF"/>
-          <w:highlight w:val="green"/>
-        </w:rPr>
-        <w:t>administrar y mantener un registro actualizado de los datos de los clientes</w:t>
-      </w:r>
-      <w:r>
-        <w:rPr>
-          <w:color w:val="76923C" w:themeColor="accent3" w:themeShade="BF"/>
-        </w:rPr>
-        <w:t xml:space="preserve">. Esto </w:t>
-      </w:r>
-      <w:r>
-        <w:rPr>
-          <w:color w:val="76923C" w:themeColor="accent3" w:themeShade="BF"/>
-          <w:highlight w:val="green"/>
-        </w:rPr>
-        <w:t>incluirá información personal, historial de reservas, preferencias de viaje y detalles de contacto</w:t>
-      </w:r>
-      <w:r>
-        <w:rPr>
-          <w:color w:val="76923C" w:themeColor="accent3" w:themeShade="BF"/>
-        </w:rPr>
-        <w:t xml:space="preserve">. Con esta funcionalidad, </w:t>
-      </w:r>
-      <w:proofErr w:type="spellStart"/>
-      <w:r>
-        <w:rPr>
-          <w:color w:val="76923C" w:themeColor="accent3" w:themeShade="BF"/>
-        </w:rPr>
-        <w:t>FlySky</w:t>
-      </w:r>
-      <w:proofErr w:type="spellEnd"/>
-      <w:r>
-        <w:rPr>
-          <w:color w:val="76923C" w:themeColor="accent3" w:themeShade="BF"/>
-        </w:rPr>
-        <w:t xml:space="preserve"> podrá brindar un servicio personalizado, promociones especiales y recomendaciones basadas en las preferencias de cada </w:t>
-      </w:r>
-      <w:proofErr w:type="gramStart"/>
-      <w:r>
-        <w:rPr>
-          <w:color w:val="76923C" w:themeColor="accent3" w:themeShade="BF"/>
-        </w:rPr>
-        <w:t>cliente.</w:t>
-      </w:r>
-      <w:r>
-        <w:rPr>
-          <w:color w:val="76923C" w:themeColor="accent3" w:themeShade="BF"/>
-        </w:rPr>
-        <w:t>(</w:t>
-      </w:r>
-      <w:proofErr w:type="gramEnd"/>
-      <w:r>
-        <w:rPr>
-          <w:color w:val="76923C" w:themeColor="accent3" w:themeShade="BF"/>
-        </w:rPr>
-        <w:t>PUNTO 4 Y 5)</w:t>
-      </w:r>
-    </w:p>
-    <w:p>
-      <w:pPr>
-        <w:rPr>
-          <w:color w:val="76923C" w:themeColor="accent3" w:themeShade="BF"/>
-        </w:rPr>
-      </w:pPr>
-    </w:p>
-    <w:p>
-      <w:pPr>
-        <w:rPr>
-          <w:color w:val="76923C" w:themeColor="accent3" w:themeShade="BF"/>
-        </w:rPr>
-      </w:pPr>
-      <w:proofErr w:type="spellStart"/>
-      <w:r>
-        <w:rPr>
-          <w:b/>
-          <w:color w:val="76923C" w:themeColor="accent3" w:themeShade="BF"/>
-          <w:u w:val="single"/>
-        </w:rPr>
-        <w:t>User</w:t>
-      </w:r>
-      <w:proofErr w:type="spellEnd"/>
-      <w:r>
-        <w:rPr>
-          <w:b/>
-          <w:color w:val="76923C" w:themeColor="accent3" w:themeShade="BF"/>
-          <w:u w:val="single"/>
-        </w:rPr>
-        <w:t xml:space="preserve"> </w:t>
-      </w:r>
-      <w:proofErr w:type="spellStart"/>
-      <w:r>
-        <w:rPr>
-          <w:b/>
-          <w:color w:val="76923C" w:themeColor="accent3" w:themeShade="BF"/>
-          <w:u w:val="single"/>
-        </w:rPr>
-        <w:t>Story</w:t>
-      </w:r>
-      <w:proofErr w:type="spellEnd"/>
-      <w:r>
-        <w:rPr>
-          <w:b/>
-          <w:color w:val="76923C" w:themeColor="accent3" w:themeShade="BF"/>
-          <w:u w:val="single"/>
-        </w:rPr>
-        <w:t xml:space="preserve"> 4</w:t>
-      </w:r>
-      <w:r>
-        <w:rPr>
-          <w:color w:val="76923C" w:themeColor="accent3" w:themeShade="BF"/>
-        </w:rPr>
-        <w:t xml:space="preserve">: Como agente de ventas, quiero poder </w:t>
-      </w:r>
-      <w:r>
-        <w:rPr>
-          <w:color w:val="76923C" w:themeColor="accent3" w:themeShade="BF"/>
-          <w:highlight w:val="green"/>
-        </w:rPr>
-        <w:t>acceder al historial de reservas y preferencias de viaje de un cliente</w:t>
-      </w:r>
-      <w:r>
-        <w:rPr>
-          <w:color w:val="76923C" w:themeColor="accent3" w:themeShade="BF"/>
-        </w:rPr>
-        <w:t xml:space="preserve">, para ofrecerle un servicio personalizado y promociones </w:t>
-      </w:r>
-      <w:proofErr w:type="gramStart"/>
-      <w:r>
-        <w:rPr>
-          <w:color w:val="76923C" w:themeColor="accent3" w:themeShade="BF"/>
-        </w:rPr>
-        <w:t>relevantes</w:t>
-      </w:r>
-      <w:r>
-        <w:rPr>
-          <w:color w:val="76923C" w:themeColor="accent3" w:themeShade="BF"/>
-        </w:rPr>
-        <w:t>.(</w:t>
-      </w:r>
-      <w:proofErr w:type="gramEnd"/>
-      <w:r>
-        <w:rPr>
-          <w:color w:val="76923C" w:themeColor="accent3" w:themeShade="BF"/>
-        </w:rPr>
-        <w:t>PUNTO 4 Y 5)</w:t>
-      </w:r>
-    </w:p>
-    <w:p>
-      <w:pPr>
-        <w:rPr>
-          <w:color w:val="FF0000"/>
-        </w:rPr>
-      </w:pPr>
-    </w:p>
-    <w:p>
-      <w:pPr>
-        <w:rPr>
-          <w:color w:val="76923C" w:themeColor="accent3" w:themeShade="BF"/>
-        </w:rPr>
-      </w:pPr>
-      <w:r>
-        <w:rPr>
-          <w:b/>
-          <w:color w:val="76923C" w:themeColor="accent3" w:themeShade="BF"/>
-        </w:rPr>
-        <w:t>Generación de informes y análisis</w:t>
-      </w:r>
-      <w:r>
-        <w:rPr>
-          <w:color w:val="76923C" w:themeColor="accent3" w:themeShade="BF"/>
-        </w:rPr>
-        <w:t xml:space="preserve">: El sistema proporcionará herramientas de generación de informes y análisis que permitirán a </w:t>
-      </w:r>
-      <w:proofErr w:type="spellStart"/>
-      <w:r>
-        <w:rPr>
-          <w:color w:val="76923C" w:themeColor="accent3" w:themeShade="BF"/>
-        </w:rPr>
-        <w:t>FlySky</w:t>
-      </w:r>
-      <w:proofErr w:type="spellEnd"/>
-      <w:r>
-        <w:rPr>
-          <w:color w:val="76923C" w:themeColor="accent3" w:themeShade="BF"/>
-        </w:rPr>
-        <w:t xml:space="preserve"> obtener una visión clara del rendimiento del negocio. Estos informes mostrarán estadísticas importantes, como el </w:t>
-      </w:r>
-      <w:r>
-        <w:rPr>
-          <w:color w:val="76923C" w:themeColor="accent3" w:themeShade="BF"/>
-          <w:highlight w:val="green"/>
-        </w:rPr>
-        <w:t>número de ventas diarias, ingresos generados, destinos populares y tendencias de reserva</w:t>
-      </w:r>
-      <w:r>
-        <w:rPr>
-          <w:color w:val="76923C" w:themeColor="accent3" w:themeShade="BF"/>
-        </w:rPr>
-        <w:t xml:space="preserve">, lo que permitirá a la empresa tomar decisiones estratégicas </w:t>
-      </w:r>
-      <w:proofErr w:type="gramStart"/>
-      <w:r>
-        <w:rPr>
-          <w:color w:val="76923C" w:themeColor="accent3" w:themeShade="BF"/>
-        </w:rPr>
-        <w:t>informadas</w:t>
-      </w:r>
-      <w:r>
-        <w:rPr>
-          <w:color w:val="76923C" w:themeColor="accent3" w:themeShade="BF"/>
-        </w:rPr>
-        <w:t>.(</w:t>
-      </w:r>
-      <w:proofErr w:type="gramEnd"/>
-      <w:r>
-        <w:rPr>
-          <w:color w:val="76923C" w:themeColor="accent3" w:themeShade="BF"/>
-        </w:rPr>
-        <w:t>PUNTO 6)</w:t>
-      </w:r>
-    </w:p>
-    <w:p>
-      <w:pPr>
-        <w:rPr>
-          <w:color w:val="76923C" w:themeColor="accent3" w:themeShade="BF"/>
-        </w:rPr>
-      </w:pPr>
-    </w:p>
-    <w:p>
-      <w:pPr>
-        <w:rPr>
-          <w:color w:val="76923C" w:themeColor="accent3" w:themeShade="BF"/>
-        </w:rPr>
-      </w:pPr>
-    </w:p>
-    <w:p>
-      <w:pPr>
-        <w:rPr>
-          <w:color w:val="76923C" w:themeColor="accent3" w:themeShade="BF"/>
-        </w:rPr>
-      </w:pPr>
-      <w:proofErr w:type="spellStart"/>
-      <w:r>
-        <w:rPr>
-          <w:b/>
-          <w:color w:val="76923C" w:themeColor="accent3" w:themeShade="BF"/>
-          <w:u w:val="single"/>
-        </w:rPr>
-        <w:t>User</w:t>
-      </w:r>
-      <w:proofErr w:type="spellEnd"/>
-      <w:r>
-        <w:rPr>
-          <w:b/>
-          <w:color w:val="76923C" w:themeColor="accent3" w:themeShade="BF"/>
-          <w:u w:val="single"/>
-        </w:rPr>
-        <w:t xml:space="preserve"> </w:t>
-      </w:r>
-      <w:proofErr w:type="spellStart"/>
-      <w:r>
-        <w:rPr>
-          <w:b/>
-          <w:color w:val="76923C" w:themeColor="accent3" w:themeShade="BF"/>
-          <w:u w:val="single"/>
-        </w:rPr>
-        <w:t>Story</w:t>
-      </w:r>
-      <w:proofErr w:type="spellEnd"/>
-      <w:r>
-        <w:rPr>
-          <w:b/>
-          <w:color w:val="76923C" w:themeColor="accent3" w:themeShade="BF"/>
-          <w:u w:val="single"/>
-        </w:rPr>
-        <w:t xml:space="preserve"> 5</w:t>
-      </w:r>
-      <w:r>
-        <w:rPr>
-          <w:color w:val="76923C" w:themeColor="accent3" w:themeShade="BF"/>
-        </w:rPr>
-        <w:t xml:space="preserve">: Como administrador del sistema, quiero poder </w:t>
-      </w:r>
-      <w:r>
-        <w:rPr>
-          <w:color w:val="76923C" w:themeColor="accent3" w:themeShade="BF"/>
-          <w:highlight w:val="green"/>
-        </w:rPr>
         <w:t>generar informes diarios de ventas que muestren el número de ventas realizadas y los ingresos generados</w:t>
       </w:r>
       <w:r>
         <w:rPr>
           <w:color w:val="76923C" w:themeColor="accent3" w:themeShade="BF"/>
         </w:rPr>
-        <w:t xml:space="preserve">, para analizar el rendimiento del negocio y tomar decisiones basadas en </w:t>
-      </w:r>
-      <w:proofErr w:type="gramStart"/>
-      <w:r>
-        <w:rPr>
-          <w:color w:val="76923C" w:themeColor="accent3" w:themeShade="BF"/>
-        </w:rPr>
-        <w:t>datos</w:t>
-      </w:r>
-      <w:r>
-        <w:rPr>
-          <w:color w:val="76923C" w:themeColor="accent3" w:themeShade="BF"/>
-        </w:rPr>
-        <w:t>.(</w:t>
-      </w:r>
-      <w:proofErr w:type="gramEnd"/>
-      <w:r>
-        <w:rPr>
-          <w:color w:val="76923C" w:themeColor="accent3" w:themeShade="BF"/>
-        </w:rPr>
-        <w:t>PUNTO 6)</w:t>
-      </w:r>
-    </w:p>
-    <w:p>
-      <w:pPr>
-        <w:rPr>
-          <w:color w:val="76923C" w:themeColor="accent3" w:themeShade="BF"/>
-        </w:rPr>
-      </w:pPr>
-    </w:p>
-    <w:p>
-      <w:pPr>
-        <w:rPr>
-          <w:color w:val="76923C" w:themeColor="accent3" w:themeShade="BF"/>
-        </w:rPr>
-      </w:pPr>
-      <w:r>
-        <w:rPr>
-          <w:color w:val="76923C" w:themeColor="accent3" w:themeShade="BF"/>
-        </w:rPr>
-        <w:t xml:space="preserve">El sistema de ventas de vuelos de </w:t>
-      </w:r>
-      <w:proofErr w:type="spellStart"/>
-      <w:r>
-        <w:rPr>
-          <w:color w:val="76923C" w:themeColor="accent3" w:themeShade="BF"/>
-        </w:rPr>
-        <w:t>FlySky</w:t>
-      </w:r>
-      <w:proofErr w:type="spellEnd"/>
-      <w:r>
-        <w:rPr>
-          <w:color w:val="76923C" w:themeColor="accent3" w:themeShade="BF"/>
-        </w:rPr>
-        <w:t xml:space="preserve"> tiene como objetivo mejorar la experiencia del cliente al simplificar el proceso de reserva de boletos, ofrecer opciones de vuelo más completas y garantizar transacciones seguras. Se desarrollará una API </w:t>
-      </w:r>
-      <w:proofErr w:type="spellStart"/>
-      <w:r>
-        <w:rPr>
-          <w:color w:val="76923C" w:themeColor="accent3" w:themeShade="BF"/>
-        </w:rPr>
-        <w:t>RESTful</w:t>
-      </w:r>
-      <w:proofErr w:type="spellEnd"/>
-      <w:r>
-        <w:rPr>
-          <w:color w:val="76923C" w:themeColor="accent3" w:themeShade="BF"/>
-        </w:rPr>
-        <w:t xml:space="preserve"> en Java para implementar estas funcionalidades. Al utilizar esta API, </w:t>
-      </w:r>
-      <w:proofErr w:type="spellStart"/>
-      <w:r>
-        <w:rPr>
-          <w:color w:val="76923C" w:themeColor="accent3" w:themeShade="BF"/>
-        </w:rPr>
-        <w:t>FlySky</w:t>
-      </w:r>
-      <w:proofErr w:type="spellEnd"/>
-      <w:r>
-        <w:rPr>
-          <w:color w:val="76923C" w:themeColor="accent3" w:themeShade="BF"/>
-        </w:rPr>
-        <w:t xml:space="preserve"> busca fortalecer su posición en el mercado de agencias de viajes y brindar un servicio excepcional a sus clientes, superando sus expectativas y fomentando relaciones comerciales duraderas.</w:t>
+        <w:t>, para analizar el rendimiento del negocio y tomar decisiones basadas en datos</w:t>
+      </w:r>
+      <w:r>
+        <w:rPr>
+          <w:color w:val="76923C" w:themeColor="accent3" w:themeShade="BF"/>
+        </w:rPr>
+        <w:t>.(PUNTO 6)</w:t>
+      </w:r>
+    </w:p>
+    <w:p>
+      <w:pPr>
+        <w:rPr>
+          <w:color w:val="76923C" w:themeColor="accent3" w:themeShade="BF"/>
+        </w:rPr>
+      </w:pPr>
+    </w:p>
+    <w:p>
+      <w:pPr>
+        <w:rPr>
+          <w:color w:val="76923C" w:themeColor="accent3" w:themeShade="BF"/>
+        </w:rPr>
+      </w:pPr>
+      <w:r>
+        <w:rPr>
+          <w:color w:val="76923C" w:themeColor="accent3" w:themeShade="BF"/>
+        </w:rPr>
+        <w:t>El sistema de ventas de vuelos de FlySky tiene como objetivo mejorar la experiencia del cliente al simplificar el proceso de reserva de boletos, ofrecer opciones de vuelo más completas y garantizar transacciones seguras. Se desarrollará una API RESTful en Java para implementar estas funcionalidades. Al utilizar esta API, FlySky busca fortalecer su posición en el mercado de agencias de viajes y brindar un servicio excepcional a sus clientes, superando sus expectativas y fomentando relaciones comerciales duraderas.</w:t>
       </w:r>
     </w:p>
     <w:p>
@@ -1250,21 +872,7 @@
         <w:rPr>
           <w:color w:val="76923C" w:themeColor="accent3" w:themeShade="BF"/>
         </w:rPr>
-        <w:t xml:space="preserve">Resumen diario de Ventas (Cantidades diarias, </w:t>
-      </w:r>
-      <w:proofErr w:type="gramStart"/>
-      <w:r>
-        <w:rPr>
-          <w:color w:val="76923C" w:themeColor="accent3" w:themeShade="BF"/>
-        </w:rPr>
-        <w:t>dinero recaudados</w:t>
-      </w:r>
-      <w:proofErr w:type="gramEnd"/>
-      <w:r>
-        <w:rPr>
-          <w:color w:val="76923C" w:themeColor="accent3" w:themeShade="BF"/>
-        </w:rPr>
-        <w:t>, destinos populares, tendencias de reserva)</w:t>
+        <w:t>Resumen diario de Ventas (Cantidades diarias, dinero recaudados, destinos populares, tendencias de reserva)</w:t>
       </w:r>
     </w:p>
     <w:p>

</xml_diff>